<commit_message>
LF Rebase pass 3
</commit_message>
<xml_diff>
--- a/docs/gf_legal/contracts/bbu_participation_agreement.docx
+++ b/docs/gf_legal/contracts/bbu_participation_agreement.docx
@@ -7763,40 +7763,43 @@
           <w:numId w:val="5"/>
         </w:numPr>
         <w:rPr>
-          <w:ins w:id="211" w:author="Dan Gisolfi" w:date="2020-04-21T11:30:00Z"/>
-        </w:rPr>
-        <w:pPrChange w:id="212" w:author="Dan Gisolfi" w:date="2020-04-23T09:35:00Z">
+          <w:ins w:id="211" w:author="Dan Gisolfi" w:date="2020-04-23T12:43:00Z"/>
+        </w:rPr>
+      </w:pPr>
+      <w:ins w:id="212" w:author="Dan Gisolfi" w:date="2020-04-21T11:29:00Z">
+        <w:r>
+          <w:t>Members</w:t>
+        </w:r>
+      </w:ins>
+    </w:p>
+    <w:p>
+      <w:pPr>
+        <w:ind w:left="360"/>
+        <w:rPr>
+          <w:ins w:id="213" w:author="Dan Gisolfi" w:date="2020-04-21T11:30:00Z"/>
+        </w:rPr>
+        <w:pPrChange w:id="214" w:author="Dan Gisolfi" w:date="2020-04-23T12:43:00Z">
           <w:pPr/>
         </w:pPrChange>
       </w:pPr>
-      <w:proofErr w:type="spellStart"/>
-      <w:ins w:id="213" w:author="Dan Gisolfi" w:date="2020-04-21T11:29:00Z">
-        <w:r>
-          <w:t>Members</w:t>
+      <w:ins w:id="215" w:author="Dan Gisolfi" w:date="2020-04-23T09:34:00Z">
+        <w:r>
+          <w:t xml:space="preserve">Participants in </w:t>
         </w:r>
       </w:ins>
-      <w:ins w:id="214" w:author="Dan Gisolfi" w:date="2020-04-23T09:34:00Z">
-        <w:r>
-          <w:t>Participants</w:t>
-        </w:r>
-        <w:proofErr w:type="spellEnd"/>
-        <w:r>
-          <w:t xml:space="preserve"> in </w:t>
+      <w:ins w:id="216" w:author="Dan Gisolfi" w:date="2020-04-21T11:30:00Z">
+        <w:r>
+          <w:t>the Directed Fund must sign the following agreements</w:t>
+        </w:r>
+        <w:r>
+          <w:t xml:space="preserve"> upon entrance and annual renewal.</w:t>
         </w:r>
       </w:ins>
-      <w:ins w:id="215" w:author="Dan Gisolfi" w:date="2020-04-21T11:30:00Z">
-        <w:r>
-          <w:t>the Directed Fund must sign the following agreements</w:t>
-        </w:r>
-        <w:r>
-          <w:t xml:space="preserve"> upon entrance and annual renewal.</w:t>
-        </w:r>
-      </w:ins>
-    </w:p>
-    <w:p>
-      <w:pPr>
-        <w:rPr>
-          <w:ins w:id="216" w:author="Dan Gisolfi" w:date="2020-04-21T11:30:00Z"/>
+    </w:p>
+    <w:p>
+      <w:pPr>
+        <w:rPr>
+          <w:ins w:id="217" w:author="Dan Gisolfi" w:date="2020-04-21T11:30:00Z"/>
         </w:rPr>
       </w:pPr>
     </w:p>
@@ -7806,7 +7809,7 @@
         <w:tblW w:w="0" w:type="auto"/>
         <w:tblInd w:w="355" w:type="dxa"/>
         <w:tblLook w:val="04A0" w:firstRow="1" w:lastRow="0" w:firstColumn="1" w:lastColumn="0" w:noHBand="0" w:noVBand="1"/>
-        <w:tblPrChange w:id="217" w:author="Dan Gisolfi" w:date="2020-04-21T11:32:00Z">
+        <w:tblPrChange w:id="218" w:author="Dan Gisolfi" w:date="2020-04-21T11:32:00Z">
           <w:tblPr>
             <w:tblStyle w:val="TableGrid"/>
             <w:tblW w:w="0" w:type="auto"/>
@@ -7821,7 +7824,7 @@
         <w:gridCol w:w="1808"/>
         <w:gridCol w:w="1808"/>
         <w:gridCol w:w="1808"/>
-        <w:tblGridChange w:id="218">
+        <w:tblGridChange w:id="219">
           <w:tblGrid>
             <w:gridCol w:w="1763"/>
             <w:gridCol w:w="219"/>
@@ -7837,12 +7840,12 @@
       </w:tblGrid>
       <w:tr>
         <w:trPr>
-          <w:ins w:id="219" w:author="Dan Gisolfi" w:date="2020-04-21T11:31:00Z"/>
+          <w:ins w:id="220" w:author="Dan Gisolfi" w:date="2020-04-21T11:31:00Z"/>
         </w:trPr>
         <w:tc>
           <w:tcPr>
             <w:tcW w:w="1763" w:type="dxa"/>
-            <w:tcPrChange w:id="220" w:author="Dan Gisolfi" w:date="2020-04-21T11:32:00Z">
+            <w:tcPrChange w:id="221" w:author="Dan Gisolfi" w:date="2020-04-21T11:32:00Z">
               <w:tcPr>
                 <w:tcW w:w="1982" w:type="dxa"/>
                 <w:gridSpan w:val="2"/>
@@ -7853,37 +7856,37 @@
             <w:pPr>
               <w:jc w:val="center"/>
               <w:rPr>
-                <w:ins w:id="221" w:author="Dan Gisolfi" w:date="2020-04-21T11:31:00Z"/>
+                <w:ins w:id="222" w:author="Dan Gisolfi" w:date="2020-04-21T11:31:00Z"/>
                 <w:b/>
                 <w:bCs/>
-                <w:rPrChange w:id="222" w:author="Dan Gisolfi" w:date="2020-04-21T11:33:00Z">
+                <w:rPrChange w:id="223" w:author="Dan Gisolfi" w:date="2020-04-21T11:33:00Z">
                   <w:rPr>
-                    <w:ins w:id="223" w:author="Dan Gisolfi" w:date="2020-04-21T11:31:00Z"/>
+                    <w:ins w:id="224" w:author="Dan Gisolfi" w:date="2020-04-21T11:31:00Z"/>
                   </w:rPr>
                 </w:rPrChange>
               </w:rPr>
-              <w:pPrChange w:id="224" w:author="Dan Gisolfi" w:date="2020-04-21T11:33:00Z">
+              <w:pPrChange w:id="225" w:author="Dan Gisolfi" w:date="2020-04-21T11:33:00Z">
                 <w:pPr/>
               </w:pPrChange>
             </w:pPr>
-            <w:ins w:id="225" w:author="Dan Gisolfi" w:date="2020-04-21T11:31:00Z">
+            <w:ins w:id="226" w:author="Dan Gisolfi" w:date="2020-04-21T11:31:00Z">
               <w:r>
                 <w:rPr>
                   <w:b/>
                   <w:bCs/>
-                  <w:rPrChange w:id="226" w:author="Dan Gisolfi" w:date="2020-04-21T11:33:00Z">
+                  <w:rPrChange w:id="227" w:author="Dan Gisolfi" w:date="2020-04-21T11:33:00Z">
                     <w:rPr/>
                   </w:rPrChange>
                 </w:rPr>
                 <w:t>Network A</w:t>
               </w:r>
             </w:ins>
-            <w:ins w:id="227" w:author="Dan Gisolfi" w:date="2020-04-21T11:32:00Z">
+            <w:ins w:id="228" w:author="Dan Gisolfi" w:date="2020-04-21T11:32:00Z">
               <w:r>
                 <w:rPr>
                   <w:b/>
                   <w:bCs/>
-                  <w:rPrChange w:id="228" w:author="Dan Gisolfi" w:date="2020-04-21T11:33:00Z">
+                  <w:rPrChange w:id="229" w:author="Dan Gisolfi" w:date="2020-04-21T11:33:00Z">
                     <w:rPr/>
                   </w:rPrChange>
                 </w:rPr>
@@ -7895,7 +7898,7 @@
         <w:tc>
           <w:tcPr>
             <w:tcW w:w="1808" w:type="dxa"/>
-            <w:tcPrChange w:id="229" w:author="Dan Gisolfi" w:date="2020-04-21T11:32:00Z">
+            <w:tcPrChange w:id="230" w:author="Dan Gisolfi" w:date="2020-04-21T11:32:00Z">
               <w:tcPr>
                 <w:tcW w:w="2337" w:type="dxa"/>
                 <w:gridSpan w:val="2"/>
@@ -7906,25 +7909,25 @@
             <w:pPr>
               <w:jc w:val="center"/>
               <w:rPr>
-                <w:ins w:id="230" w:author="Dan Gisolfi" w:date="2020-04-21T11:31:00Z"/>
+                <w:ins w:id="231" w:author="Dan Gisolfi" w:date="2020-04-21T11:31:00Z"/>
                 <w:b/>
                 <w:bCs/>
-                <w:rPrChange w:id="231" w:author="Dan Gisolfi" w:date="2020-04-21T11:33:00Z">
+                <w:rPrChange w:id="232" w:author="Dan Gisolfi" w:date="2020-04-21T11:33:00Z">
                   <w:rPr>
-                    <w:ins w:id="232" w:author="Dan Gisolfi" w:date="2020-04-21T11:31:00Z"/>
+                    <w:ins w:id="233" w:author="Dan Gisolfi" w:date="2020-04-21T11:31:00Z"/>
                   </w:rPr>
                 </w:rPrChange>
               </w:rPr>
-              <w:pPrChange w:id="233" w:author="Dan Gisolfi" w:date="2020-04-21T11:33:00Z">
+              <w:pPrChange w:id="234" w:author="Dan Gisolfi" w:date="2020-04-21T11:33:00Z">
                 <w:pPr/>
               </w:pPrChange>
             </w:pPr>
-            <w:ins w:id="234" w:author="Dan Gisolfi" w:date="2020-04-21T11:32:00Z">
+            <w:ins w:id="235" w:author="Dan Gisolfi" w:date="2020-04-21T11:32:00Z">
               <w:r>
                 <w:rPr>
                   <w:b/>
                   <w:bCs/>
-                  <w:rPrChange w:id="235" w:author="Dan Gisolfi" w:date="2020-04-21T11:33:00Z">
+                  <w:rPrChange w:id="236" w:author="Dan Gisolfi" w:date="2020-04-21T11:33:00Z">
                     <w:rPr/>
                   </w:rPrChange>
                 </w:rPr>
@@ -7936,7 +7939,7 @@
         <w:tc>
           <w:tcPr>
             <w:tcW w:w="1808" w:type="dxa"/>
-            <w:tcPrChange w:id="236" w:author="Dan Gisolfi" w:date="2020-04-21T11:32:00Z">
+            <w:tcPrChange w:id="237" w:author="Dan Gisolfi" w:date="2020-04-21T11:32:00Z">
               <w:tcPr>
                 <w:tcW w:w="2338" w:type="dxa"/>
                 <w:gridSpan w:val="2"/>
@@ -7947,25 +7950,25 @@
             <w:pPr>
               <w:jc w:val="center"/>
               <w:rPr>
-                <w:ins w:id="237" w:author="Dan Gisolfi" w:date="2020-04-21T11:31:00Z"/>
+                <w:ins w:id="238" w:author="Dan Gisolfi" w:date="2020-04-21T11:31:00Z"/>
                 <w:b/>
                 <w:bCs/>
-                <w:rPrChange w:id="238" w:author="Dan Gisolfi" w:date="2020-04-21T11:33:00Z">
+                <w:rPrChange w:id="239" w:author="Dan Gisolfi" w:date="2020-04-21T11:33:00Z">
                   <w:rPr>
-                    <w:ins w:id="239" w:author="Dan Gisolfi" w:date="2020-04-21T11:31:00Z"/>
+                    <w:ins w:id="240" w:author="Dan Gisolfi" w:date="2020-04-21T11:31:00Z"/>
                   </w:rPr>
                 </w:rPrChange>
               </w:rPr>
-              <w:pPrChange w:id="240" w:author="Dan Gisolfi" w:date="2020-04-21T11:33:00Z">
+              <w:pPrChange w:id="241" w:author="Dan Gisolfi" w:date="2020-04-21T11:33:00Z">
                 <w:pPr/>
               </w:pPrChange>
             </w:pPr>
-            <w:ins w:id="241" w:author="Dan Gisolfi" w:date="2020-04-21T11:32:00Z">
+            <w:ins w:id="242" w:author="Dan Gisolfi" w:date="2020-04-21T11:32:00Z">
               <w:r>
                 <w:rPr>
                   <w:b/>
                   <w:bCs/>
-                  <w:rPrChange w:id="242" w:author="Dan Gisolfi" w:date="2020-04-21T11:33:00Z">
+                  <w:rPrChange w:id="243" w:author="Dan Gisolfi" w:date="2020-04-21T11:33:00Z">
                     <w:rPr/>
                   </w:rPrChange>
                 </w:rPr>
@@ -7977,7 +7980,7 @@
         <w:tc>
           <w:tcPr>
             <w:tcW w:w="1808" w:type="dxa"/>
-            <w:tcPrChange w:id="243" w:author="Dan Gisolfi" w:date="2020-04-21T11:32:00Z">
+            <w:tcPrChange w:id="244" w:author="Dan Gisolfi" w:date="2020-04-21T11:32:00Z">
               <w:tcPr>
                 <w:tcW w:w="2338" w:type="dxa"/>
                 <w:gridSpan w:val="2"/>
@@ -7988,37 +7991,37 @@
             <w:pPr>
               <w:jc w:val="center"/>
               <w:rPr>
-                <w:ins w:id="244" w:author="Dan Gisolfi" w:date="2020-04-21T11:32:00Z"/>
+                <w:ins w:id="245" w:author="Dan Gisolfi" w:date="2020-04-21T11:32:00Z"/>
                 <w:b/>
                 <w:bCs/>
-                <w:rPrChange w:id="245" w:author="Dan Gisolfi" w:date="2020-04-21T11:33:00Z">
+                <w:rPrChange w:id="246" w:author="Dan Gisolfi" w:date="2020-04-21T11:33:00Z">
                   <w:rPr>
-                    <w:ins w:id="246" w:author="Dan Gisolfi" w:date="2020-04-21T11:32:00Z"/>
+                    <w:ins w:id="247" w:author="Dan Gisolfi" w:date="2020-04-21T11:32:00Z"/>
                   </w:rPr>
                 </w:rPrChange>
               </w:rPr>
-              <w:pPrChange w:id="247" w:author="Dan Gisolfi" w:date="2020-04-21T11:33:00Z">
+              <w:pPrChange w:id="248" w:author="Dan Gisolfi" w:date="2020-04-21T11:33:00Z">
                 <w:pPr/>
               </w:pPrChange>
             </w:pPr>
-            <w:ins w:id="248" w:author="Dan Gisolfi" w:date="2020-04-21T11:32:00Z">
+            <w:ins w:id="249" w:author="Dan Gisolfi" w:date="2020-04-21T11:32:00Z">
               <w:r>
                 <w:rPr>
                   <w:b/>
                   <w:bCs/>
-                  <w:rPrChange w:id="249" w:author="Dan Gisolfi" w:date="2020-04-21T11:33:00Z">
+                  <w:rPrChange w:id="250" w:author="Dan Gisolfi" w:date="2020-04-21T11:33:00Z">
                     <w:rPr/>
                   </w:rPrChange>
                 </w:rPr>
                 <w:t>Subscrib</w:t>
               </w:r>
             </w:ins>
-            <w:ins w:id="250" w:author="Dan Gisolfi" w:date="2020-04-21T11:33:00Z">
+            <w:ins w:id="251" w:author="Dan Gisolfi" w:date="2020-04-21T11:33:00Z">
               <w:r>
                 <w:rPr>
                   <w:b/>
                   <w:bCs/>
-                  <w:rPrChange w:id="251" w:author="Dan Gisolfi" w:date="2020-04-21T11:33:00Z">
+                  <w:rPrChange w:id="252" w:author="Dan Gisolfi" w:date="2020-04-21T11:33:00Z">
                     <w:rPr/>
                   </w:rPrChange>
                 </w:rPr>
@@ -8030,7 +8033,7 @@
         <w:tc>
           <w:tcPr>
             <w:tcW w:w="1808" w:type="dxa"/>
-            <w:tcPrChange w:id="252" w:author="Dan Gisolfi" w:date="2020-04-21T11:32:00Z">
+            <w:tcPrChange w:id="253" w:author="Dan Gisolfi" w:date="2020-04-21T11:32:00Z">
               <w:tcPr>
                 <w:tcW w:w="2338" w:type="dxa"/>
               </w:tcPr>
@@ -8040,25 +8043,25 @@
             <w:pPr>
               <w:jc w:val="center"/>
               <w:rPr>
-                <w:ins w:id="253" w:author="Dan Gisolfi" w:date="2020-04-21T11:31:00Z"/>
+                <w:ins w:id="254" w:author="Dan Gisolfi" w:date="2020-04-21T11:31:00Z"/>
                 <w:b/>
                 <w:bCs/>
-                <w:rPrChange w:id="254" w:author="Dan Gisolfi" w:date="2020-04-21T11:33:00Z">
+                <w:rPrChange w:id="255" w:author="Dan Gisolfi" w:date="2020-04-21T11:33:00Z">
                   <w:rPr>
-                    <w:ins w:id="255" w:author="Dan Gisolfi" w:date="2020-04-21T11:31:00Z"/>
+                    <w:ins w:id="256" w:author="Dan Gisolfi" w:date="2020-04-21T11:31:00Z"/>
                   </w:rPr>
                 </w:rPrChange>
               </w:rPr>
-              <w:pPrChange w:id="256" w:author="Dan Gisolfi" w:date="2020-04-21T11:33:00Z">
+              <w:pPrChange w:id="257" w:author="Dan Gisolfi" w:date="2020-04-21T11:33:00Z">
                 <w:pPr/>
               </w:pPrChange>
             </w:pPr>
-            <w:ins w:id="257" w:author="Dan Gisolfi" w:date="2020-04-21T11:33:00Z">
+            <w:ins w:id="258" w:author="Dan Gisolfi" w:date="2020-04-21T11:33:00Z">
               <w:r>
                 <w:rPr>
                   <w:b/>
                   <w:bCs/>
-                  <w:rPrChange w:id="258" w:author="Dan Gisolfi" w:date="2020-04-21T11:33:00Z">
+                  <w:rPrChange w:id="259" w:author="Dan Gisolfi" w:date="2020-04-21T11:33:00Z">
                     <w:rPr/>
                   </w:rPrChange>
                 </w:rPr>
@@ -8070,12 +8073,12 @@
       </w:tr>
       <w:tr>
         <w:trPr>
-          <w:ins w:id="259" w:author="Dan Gisolfi" w:date="2020-04-21T11:31:00Z"/>
+          <w:ins w:id="260" w:author="Dan Gisolfi" w:date="2020-04-21T11:31:00Z"/>
         </w:trPr>
         <w:tc>
           <w:tcPr>
             <w:tcW w:w="1763" w:type="dxa"/>
-            <w:tcPrChange w:id="260" w:author="Dan Gisolfi" w:date="2020-04-21T11:32:00Z">
+            <w:tcPrChange w:id="261" w:author="Dan Gisolfi" w:date="2020-04-21T11:32:00Z">
               <w:tcPr>
                 <w:tcW w:w="1982" w:type="dxa"/>
                 <w:gridSpan w:val="2"/>
@@ -8085,10 +8088,10 @@
           <w:p>
             <w:pPr>
               <w:rPr>
-                <w:ins w:id="261" w:author="Dan Gisolfi" w:date="2020-04-21T11:31:00Z"/>
+                <w:ins w:id="262" w:author="Dan Gisolfi" w:date="2020-04-21T11:31:00Z"/>
               </w:rPr>
             </w:pPr>
-            <w:ins w:id="262" w:author="Dan Gisolfi" w:date="2020-04-21T11:33:00Z">
+            <w:ins w:id="263" w:author="Dan Gisolfi" w:date="2020-04-21T11:33:00Z">
               <w:r>
                 <w:t>Steward Agreement</w:t>
               </w:r>
@@ -8098,7 +8101,7 @@
         <w:tc>
           <w:tcPr>
             <w:tcW w:w="1808" w:type="dxa"/>
-            <w:tcPrChange w:id="263" w:author="Dan Gisolfi" w:date="2020-04-21T11:32:00Z">
+            <w:tcPrChange w:id="264" w:author="Dan Gisolfi" w:date="2020-04-21T11:32:00Z">
               <w:tcPr>
                 <w:tcW w:w="2337" w:type="dxa"/>
                 <w:gridSpan w:val="2"/>
@@ -8109,13 +8112,13 @@
             <w:pPr>
               <w:jc w:val="center"/>
               <w:rPr>
-                <w:ins w:id="264" w:author="Dan Gisolfi" w:date="2020-04-21T11:31:00Z"/>
+                <w:ins w:id="265" w:author="Dan Gisolfi" w:date="2020-04-21T11:31:00Z"/>
               </w:rPr>
-              <w:pPrChange w:id="265" w:author="Dan Gisolfi" w:date="2020-04-21T11:36:00Z">
+              <w:pPrChange w:id="266" w:author="Dan Gisolfi" w:date="2020-04-21T11:36:00Z">
                 <w:pPr/>
               </w:pPrChange>
             </w:pPr>
-            <w:ins w:id="266" w:author="Dan Gisolfi" w:date="2020-04-21T11:35:00Z">
+            <w:ins w:id="267" w:author="Dan Gisolfi" w:date="2020-04-21T11:35:00Z">
               <w:r>
                 <w:t>Required</w:t>
               </w:r>
@@ -8125,7 +8128,7 @@
         <w:tc>
           <w:tcPr>
             <w:tcW w:w="1808" w:type="dxa"/>
-            <w:tcPrChange w:id="267" w:author="Dan Gisolfi" w:date="2020-04-21T11:32:00Z">
+            <w:tcPrChange w:id="268" w:author="Dan Gisolfi" w:date="2020-04-21T11:32:00Z">
               <w:tcPr>
                 <w:tcW w:w="2338" w:type="dxa"/>
                 <w:gridSpan w:val="2"/>
@@ -8136,13 +8139,13 @@
             <w:pPr>
               <w:jc w:val="center"/>
               <w:rPr>
-                <w:ins w:id="268" w:author="Dan Gisolfi" w:date="2020-04-21T11:31:00Z"/>
+                <w:ins w:id="269" w:author="Dan Gisolfi" w:date="2020-04-21T11:31:00Z"/>
               </w:rPr>
-              <w:pPrChange w:id="269" w:author="Dan Gisolfi" w:date="2020-04-21T11:36:00Z">
+              <w:pPrChange w:id="270" w:author="Dan Gisolfi" w:date="2020-04-21T11:36:00Z">
                 <w:pPr/>
               </w:pPrChange>
             </w:pPr>
-            <w:ins w:id="270" w:author="Dan Gisolfi" w:date="2020-04-21T11:36:00Z">
+            <w:ins w:id="271" w:author="Dan Gisolfi" w:date="2020-04-21T11:36:00Z">
               <w:r>
                 <w:t>Required</w:t>
               </w:r>
@@ -8152,7 +8155,7 @@
         <w:tc>
           <w:tcPr>
             <w:tcW w:w="1808" w:type="dxa"/>
-            <w:tcPrChange w:id="271" w:author="Dan Gisolfi" w:date="2020-04-21T11:32:00Z">
+            <w:tcPrChange w:id="272" w:author="Dan Gisolfi" w:date="2020-04-21T11:32:00Z">
               <w:tcPr>
                 <w:tcW w:w="2338" w:type="dxa"/>
                 <w:gridSpan w:val="2"/>
@@ -8163,9 +8166,9 @@
             <w:pPr>
               <w:jc w:val="center"/>
               <w:rPr>
-                <w:ins w:id="272" w:author="Dan Gisolfi" w:date="2020-04-21T11:32:00Z"/>
+                <w:ins w:id="273" w:author="Dan Gisolfi" w:date="2020-04-21T11:32:00Z"/>
               </w:rPr>
-              <w:pPrChange w:id="273" w:author="Dan Gisolfi" w:date="2020-04-21T11:36:00Z">
+              <w:pPrChange w:id="274" w:author="Dan Gisolfi" w:date="2020-04-21T11:36:00Z">
                 <w:pPr/>
               </w:pPrChange>
             </w:pPr>
@@ -8174,7 +8177,7 @@
         <w:tc>
           <w:tcPr>
             <w:tcW w:w="1808" w:type="dxa"/>
-            <w:tcPrChange w:id="274" w:author="Dan Gisolfi" w:date="2020-04-21T11:32:00Z">
+            <w:tcPrChange w:id="275" w:author="Dan Gisolfi" w:date="2020-04-21T11:32:00Z">
               <w:tcPr>
                 <w:tcW w:w="2338" w:type="dxa"/>
               </w:tcPr>
@@ -8183,7 +8186,7 @@
           <w:p>
             <w:pPr>
               <w:rPr>
-                <w:ins w:id="275" w:author="Dan Gisolfi" w:date="2020-04-21T11:31:00Z"/>
+                <w:ins w:id="276" w:author="Dan Gisolfi" w:date="2020-04-21T11:31:00Z"/>
               </w:rPr>
             </w:pPr>
           </w:p>
@@ -8191,12 +8194,12 @@
       </w:tr>
       <w:tr>
         <w:trPr>
-          <w:ins w:id="276" w:author="Dan Gisolfi" w:date="2020-04-21T11:31:00Z"/>
+          <w:ins w:id="277" w:author="Dan Gisolfi" w:date="2020-04-21T11:31:00Z"/>
         </w:trPr>
         <w:tc>
           <w:tcPr>
             <w:tcW w:w="1763" w:type="dxa"/>
-            <w:tcPrChange w:id="277" w:author="Dan Gisolfi" w:date="2020-04-21T11:32:00Z">
+            <w:tcPrChange w:id="278" w:author="Dan Gisolfi" w:date="2020-04-21T11:32:00Z">
               <w:tcPr>
                 <w:tcW w:w="1982" w:type="dxa"/>
                 <w:gridSpan w:val="2"/>
@@ -8206,10 +8209,10 @@
           <w:p>
             <w:pPr>
               <w:rPr>
-                <w:ins w:id="278" w:author="Dan Gisolfi" w:date="2020-04-21T11:31:00Z"/>
+                <w:ins w:id="279" w:author="Dan Gisolfi" w:date="2020-04-21T11:31:00Z"/>
               </w:rPr>
             </w:pPr>
-            <w:ins w:id="279" w:author="Dan Gisolfi" w:date="2020-04-21T11:34:00Z">
+            <w:ins w:id="280" w:author="Dan Gisolfi" w:date="2020-04-21T11:34:00Z">
               <w:r>
                 <w:t>Steward Data Processing Agreement</w:t>
               </w:r>
@@ -8219,7 +8222,7 @@
         <w:tc>
           <w:tcPr>
             <w:tcW w:w="1808" w:type="dxa"/>
-            <w:tcPrChange w:id="280" w:author="Dan Gisolfi" w:date="2020-04-21T11:32:00Z">
+            <w:tcPrChange w:id="281" w:author="Dan Gisolfi" w:date="2020-04-21T11:32:00Z">
               <w:tcPr>
                 <w:tcW w:w="2337" w:type="dxa"/>
                 <w:gridSpan w:val="2"/>
@@ -8230,13 +8233,13 @@
             <w:pPr>
               <w:jc w:val="center"/>
               <w:rPr>
-                <w:ins w:id="281" w:author="Dan Gisolfi" w:date="2020-04-21T11:31:00Z"/>
+                <w:ins w:id="282" w:author="Dan Gisolfi" w:date="2020-04-21T11:31:00Z"/>
               </w:rPr>
-              <w:pPrChange w:id="282" w:author="Dan Gisolfi" w:date="2020-04-21T11:36:00Z">
+              <w:pPrChange w:id="283" w:author="Dan Gisolfi" w:date="2020-04-21T11:36:00Z">
                 <w:pPr/>
               </w:pPrChange>
             </w:pPr>
-            <w:ins w:id="283" w:author="Dan Gisolfi" w:date="2020-04-21T11:35:00Z">
+            <w:ins w:id="284" w:author="Dan Gisolfi" w:date="2020-04-21T11:35:00Z">
               <w:r>
                 <w:t>Required</w:t>
               </w:r>
@@ -8246,7 +8249,7 @@
         <w:tc>
           <w:tcPr>
             <w:tcW w:w="1808" w:type="dxa"/>
-            <w:tcPrChange w:id="284" w:author="Dan Gisolfi" w:date="2020-04-21T11:32:00Z">
+            <w:tcPrChange w:id="285" w:author="Dan Gisolfi" w:date="2020-04-21T11:32:00Z">
               <w:tcPr>
                 <w:tcW w:w="2338" w:type="dxa"/>
                 <w:gridSpan w:val="2"/>
@@ -8257,13 +8260,13 @@
             <w:pPr>
               <w:jc w:val="center"/>
               <w:rPr>
-                <w:ins w:id="285" w:author="Dan Gisolfi" w:date="2020-04-21T11:31:00Z"/>
+                <w:ins w:id="286" w:author="Dan Gisolfi" w:date="2020-04-21T11:31:00Z"/>
               </w:rPr>
-              <w:pPrChange w:id="286" w:author="Dan Gisolfi" w:date="2020-04-21T11:36:00Z">
+              <w:pPrChange w:id="287" w:author="Dan Gisolfi" w:date="2020-04-21T11:36:00Z">
                 <w:pPr/>
               </w:pPrChange>
             </w:pPr>
-            <w:ins w:id="287" w:author="Dan Gisolfi" w:date="2020-04-21T11:36:00Z">
+            <w:ins w:id="288" w:author="Dan Gisolfi" w:date="2020-04-21T11:36:00Z">
               <w:r>
                 <w:t>Required</w:t>
               </w:r>
@@ -8273,7 +8276,7 @@
         <w:tc>
           <w:tcPr>
             <w:tcW w:w="1808" w:type="dxa"/>
-            <w:tcPrChange w:id="288" w:author="Dan Gisolfi" w:date="2020-04-21T11:32:00Z">
+            <w:tcPrChange w:id="289" w:author="Dan Gisolfi" w:date="2020-04-21T11:32:00Z">
               <w:tcPr>
                 <w:tcW w:w="2338" w:type="dxa"/>
                 <w:gridSpan w:val="2"/>
@@ -8284,9 +8287,9 @@
             <w:pPr>
               <w:jc w:val="center"/>
               <w:rPr>
-                <w:ins w:id="289" w:author="Dan Gisolfi" w:date="2020-04-21T11:32:00Z"/>
+                <w:ins w:id="290" w:author="Dan Gisolfi" w:date="2020-04-21T11:32:00Z"/>
               </w:rPr>
-              <w:pPrChange w:id="290" w:author="Dan Gisolfi" w:date="2020-04-21T11:36:00Z">
+              <w:pPrChange w:id="291" w:author="Dan Gisolfi" w:date="2020-04-21T11:36:00Z">
                 <w:pPr/>
               </w:pPrChange>
             </w:pPr>
@@ -8295,7 +8298,7 @@
         <w:tc>
           <w:tcPr>
             <w:tcW w:w="1808" w:type="dxa"/>
-            <w:tcPrChange w:id="291" w:author="Dan Gisolfi" w:date="2020-04-21T11:32:00Z">
+            <w:tcPrChange w:id="292" w:author="Dan Gisolfi" w:date="2020-04-21T11:32:00Z">
               <w:tcPr>
                 <w:tcW w:w="2338" w:type="dxa"/>
               </w:tcPr>
@@ -8304,7 +8307,7 @@
           <w:p>
             <w:pPr>
               <w:rPr>
-                <w:ins w:id="292" w:author="Dan Gisolfi" w:date="2020-04-21T11:31:00Z"/>
+                <w:ins w:id="293" w:author="Dan Gisolfi" w:date="2020-04-21T11:31:00Z"/>
               </w:rPr>
             </w:pPr>
           </w:p>
@@ -8312,12 +8315,12 @@
       </w:tr>
       <w:tr>
         <w:trPr>
-          <w:ins w:id="293" w:author="Dan Gisolfi" w:date="2020-04-21T11:31:00Z"/>
+          <w:ins w:id="294" w:author="Dan Gisolfi" w:date="2020-04-21T11:31:00Z"/>
         </w:trPr>
         <w:tc>
           <w:tcPr>
             <w:tcW w:w="1763" w:type="dxa"/>
-            <w:tcPrChange w:id="294" w:author="Dan Gisolfi" w:date="2020-04-21T11:32:00Z">
+            <w:tcPrChange w:id="295" w:author="Dan Gisolfi" w:date="2020-04-21T11:32:00Z">
               <w:tcPr>
                 <w:tcW w:w="1982" w:type="dxa"/>
                 <w:gridSpan w:val="2"/>
@@ -8327,10 +8330,10 @@
           <w:p>
             <w:pPr>
               <w:rPr>
-                <w:ins w:id="295" w:author="Dan Gisolfi" w:date="2020-04-21T11:31:00Z"/>
+                <w:ins w:id="296" w:author="Dan Gisolfi" w:date="2020-04-21T11:31:00Z"/>
               </w:rPr>
             </w:pPr>
-            <w:ins w:id="296" w:author="Dan Gisolfi" w:date="2020-04-21T11:35:00Z">
+            <w:ins w:id="297" w:author="Dan Gisolfi" w:date="2020-04-21T11:35:00Z">
               <w:r>
                 <w:t>Transaction Endorser Agreement</w:t>
               </w:r>
@@ -8340,7 +8343,7 @@
         <w:tc>
           <w:tcPr>
             <w:tcW w:w="1808" w:type="dxa"/>
-            <w:tcPrChange w:id="297" w:author="Dan Gisolfi" w:date="2020-04-21T11:32:00Z">
+            <w:tcPrChange w:id="298" w:author="Dan Gisolfi" w:date="2020-04-21T11:32:00Z">
               <w:tcPr>
                 <w:tcW w:w="2337" w:type="dxa"/>
                 <w:gridSpan w:val="2"/>
@@ -8351,13 +8354,13 @@
             <w:pPr>
               <w:jc w:val="center"/>
               <w:rPr>
-                <w:ins w:id="298" w:author="Dan Gisolfi" w:date="2020-04-21T11:31:00Z"/>
+                <w:ins w:id="299" w:author="Dan Gisolfi" w:date="2020-04-21T11:31:00Z"/>
               </w:rPr>
-              <w:pPrChange w:id="299" w:author="Dan Gisolfi" w:date="2020-04-21T11:36:00Z">
+              <w:pPrChange w:id="300" w:author="Dan Gisolfi" w:date="2020-04-21T11:36:00Z">
                 <w:pPr/>
               </w:pPrChange>
             </w:pPr>
-            <w:ins w:id="300" w:author="Dan Gisolfi" w:date="2020-04-21T11:36:00Z">
+            <w:ins w:id="301" w:author="Dan Gisolfi" w:date="2020-04-21T11:36:00Z">
               <w:r>
                 <w:t>Required</w:t>
               </w:r>
@@ -8367,7 +8370,7 @@
         <w:tc>
           <w:tcPr>
             <w:tcW w:w="1808" w:type="dxa"/>
-            <w:tcPrChange w:id="301" w:author="Dan Gisolfi" w:date="2020-04-21T11:32:00Z">
+            <w:tcPrChange w:id="302" w:author="Dan Gisolfi" w:date="2020-04-21T11:32:00Z">
               <w:tcPr>
                 <w:tcW w:w="2338" w:type="dxa"/>
                 <w:gridSpan w:val="2"/>
@@ -8378,13 +8381,13 @@
             <w:pPr>
               <w:jc w:val="center"/>
               <w:rPr>
-                <w:ins w:id="302" w:author="Dan Gisolfi" w:date="2020-04-21T11:31:00Z"/>
+                <w:ins w:id="303" w:author="Dan Gisolfi" w:date="2020-04-21T11:31:00Z"/>
               </w:rPr>
-              <w:pPrChange w:id="303" w:author="Dan Gisolfi" w:date="2020-04-21T11:36:00Z">
+              <w:pPrChange w:id="304" w:author="Dan Gisolfi" w:date="2020-04-21T11:36:00Z">
                 <w:pPr/>
               </w:pPrChange>
             </w:pPr>
-            <w:ins w:id="304" w:author="Dan Gisolfi" w:date="2020-04-21T11:36:00Z">
+            <w:ins w:id="305" w:author="Dan Gisolfi" w:date="2020-04-21T11:36:00Z">
               <w:r>
                 <w:t>Required</w:t>
               </w:r>
@@ -8394,7 +8397,7 @@
         <w:tc>
           <w:tcPr>
             <w:tcW w:w="1808" w:type="dxa"/>
-            <w:tcPrChange w:id="305" w:author="Dan Gisolfi" w:date="2020-04-21T11:32:00Z">
+            <w:tcPrChange w:id="306" w:author="Dan Gisolfi" w:date="2020-04-21T11:32:00Z">
               <w:tcPr>
                 <w:tcW w:w="2338" w:type="dxa"/>
                 <w:gridSpan w:val="2"/>
@@ -8405,13 +8408,13 @@
             <w:pPr>
               <w:jc w:val="center"/>
               <w:rPr>
-                <w:ins w:id="306" w:author="Dan Gisolfi" w:date="2020-04-21T11:32:00Z"/>
+                <w:ins w:id="307" w:author="Dan Gisolfi" w:date="2020-04-21T11:32:00Z"/>
               </w:rPr>
-              <w:pPrChange w:id="307" w:author="Dan Gisolfi" w:date="2020-04-21T11:36:00Z">
+              <w:pPrChange w:id="308" w:author="Dan Gisolfi" w:date="2020-04-21T11:36:00Z">
                 <w:pPr/>
               </w:pPrChange>
             </w:pPr>
-            <w:ins w:id="308" w:author="Dan Gisolfi" w:date="2020-04-21T11:36:00Z">
+            <w:ins w:id="309" w:author="Dan Gisolfi" w:date="2020-04-21T11:36:00Z">
               <w:r>
                 <w:t>Required</w:t>
               </w:r>
@@ -8421,7 +8424,7 @@
         <w:tc>
           <w:tcPr>
             <w:tcW w:w="1808" w:type="dxa"/>
-            <w:tcPrChange w:id="309" w:author="Dan Gisolfi" w:date="2020-04-21T11:32:00Z">
+            <w:tcPrChange w:id="310" w:author="Dan Gisolfi" w:date="2020-04-21T11:32:00Z">
               <w:tcPr>
                 <w:tcW w:w="2338" w:type="dxa"/>
               </w:tcPr>
@@ -8430,7 +8433,7 @@
           <w:p>
             <w:pPr>
               <w:rPr>
-                <w:ins w:id="310" w:author="Dan Gisolfi" w:date="2020-04-21T11:31:00Z"/>
+                <w:ins w:id="311" w:author="Dan Gisolfi" w:date="2020-04-21T11:31:00Z"/>
               </w:rPr>
             </w:pPr>
           </w:p>
@@ -8438,12 +8441,12 @@
       </w:tr>
       <w:tr>
         <w:trPr>
-          <w:ins w:id="311" w:author="Dan Gisolfi" w:date="2020-04-21T11:31:00Z"/>
+          <w:ins w:id="312" w:author="Dan Gisolfi" w:date="2020-04-21T11:31:00Z"/>
         </w:trPr>
         <w:tc>
           <w:tcPr>
             <w:tcW w:w="1763" w:type="dxa"/>
-            <w:tcPrChange w:id="312" w:author="Dan Gisolfi" w:date="2020-04-21T11:32:00Z">
+            <w:tcPrChange w:id="313" w:author="Dan Gisolfi" w:date="2020-04-21T11:32:00Z">
               <w:tcPr>
                 <w:tcW w:w="1982" w:type="dxa"/>
                 <w:gridSpan w:val="2"/>
@@ -8453,10 +8456,10 @@
           <w:p>
             <w:pPr>
               <w:rPr>
-                <w:ins w:id="313" w:author="Dan Gisolfi" w:date="2020-04-21T11:31:00Z"/>
+                <w:ins w:id="314" w:author="Dan Gisolfi" w:date="2020-04-21T11:31:00Z"/>
               </w:rPr>
             </w:pPr>
-            <w:ins w:id="314" w:author="Dan Gisolfi" w:date="2020-04-21T11:35:00Z">
+            <w:ins w:id="315" w:author="Dan Gisolfi" w:date="2020-04-21T11:35:00Z">
               <w:r>
                 <w:t>Transaction Endorser Data Processing Agreement</w:t>
               </w:r>
@@ -8466,7 +8469,7 @@
         <w:tc>
           <w:tcPr>
             <w:tcW w:w="1808" w:type="dxa"/>
-            <w:tcPrChange w:id="315" w:author="Dan Gisolfi" w:date="2020-04-21T11:32:00Z">
+            <w:tcPrChange w:id="316" w:author="Dan Gisolfi" w:date="2020-04-21T11:32:00Z">
               <w:tcPr>
                 <w:tcW w:w="2337" w:type="dxa"/>
                 <w:gridSpan w:val="2"/>
@@ -8477,13 +8480,13 @@
             <w:pPr>
               <w:jc w:val="center"/>
               <w:rPr>
-                <w:ins w:id="316" w:author="Dan Gisolfi" w:date="2020-04-21T11:31:00Z"/>
+                <w:ins w:id="317" w:author="Dan Gisolfi" w:date="2020-04-21T11:31:00Z"/>
               </w:rPr>
-              <w:pPrChange w:id="317" w:author="Dan Gisolfi" w:date="2020-04-21T11:36:00Z">
+              <w:pPrChange w:id="318" w:author="Dan Gisolfi" w:date="2020-04-21T11:36:00Z">
                 <w:pPr/>
               </w:pPrChange>
             </w:pPr>
-            <w:ins w:id="318" w:author="Dan Gisolfi" w:date="2020-04-21T11:36:00Z">
+            <w:ins w:id="319" w:author="Dan Gisolfi" w:date="2020-04-21T11:36:00Z">
               <w:r>
                 <w:t>Required</w:t>
               </w:r>
@@ -8493,7 +8496,7 @@
         <w:tc>
           <w:tcPr>
             <w:tcW w:w="1808" w:type="dxa"/>
-            <w:tcPrChange w:id="319" w:author="Dan Gisolfi" w:date="2020-04-21T11:32:00Z">
+            <w:tcPrChange w:id="320" w:author="Dan Gisolfi" w:date="2020-04-21T11:32:00Z">
               <w:tcPr>
                 <w:tcW w:w="2338" w:type="dxa"/>
                 <w:gridSpan w:val="2"/>
@@ -8504,13 +8507,13 @@
             <w:pPr>
               <w:jc w:val="center"/>
               <w:rPr>
-                <w:ins w:id="320" w:author="Dan Gisolfi" w:date="2020-04-21T11:31:00Z"/>
+                <w:ins w:id="321" w:author="Dan Gisolfi" w:date="2020-04-21T11:31:00Z"/>
               </w:rPr>
-              <w:pPrChange w:id="321" w:author="Dan Gisolfi" w:date="2020-04-21T11:36:00Z">
+              <w:pPrChange w:id="322" w:author="Dan Gisolfi" w:date="2020-04-21T11:36:00Z">
                 <w:pPr/>
               </w:pPrChange>
             </w:pPr>
-            <w:ins w:id="322" w:author="Dan Gisolfi" w:date="2020-04-21T11:36:00Z">
+            <w:ins w:id="323" w:author="Dan Gisolfi" w:date="2020-04-21T11:36:00Z">
               <w:r>
                 <w:t>Required</w:t>
               </w:r>
@@ -8520,7 +8523,7 @@
         <w:tc>
           <w:tcPr>
             <w:tcW w:w="1808" w:type="dxa"/>
-            <w:tcPrChange w:id="323" w:author="Dan Gisolfi" w:date="2020-04-21T11:32:00Z">
+            <w:tcPrChange w:id="324" w:author="Dan Gisolfi" w:date="2020-04-21T11:32:00Z">
               <w:tcPr>
                 <w:tcW w:w="2338" w:type="dxa"/>
                 <w:gridSpan w:val="2"/>
@@ -8531,13 +8534,13 @@
             <w:pPr>
               <w:jc w:val="center"/>
               <w:rPr>
-                <w:ins w:id="324" w:author="Dan Gisolfi" w:date="2020-04-21T11:32:00Z"/>
+                <w:ins w:id="325" w:author="Dan Gisolfi" w:date="2020-04-21T11:32:00Z"/>
               </w:rPr>
-              <w:pPrChange w:id="325" w:author="Dan Gisolfi" w:date="2020-04-21T11:36:00Z">
+              <w:pPrChange w:id="326" w:author="Dan Gisolfi" w:date="2020-04-21T11:36:00Z">
                 <w:pPr/>
               </w:pPrChange>
             </w:pPr>
-            <w:ins w:id="326" w:author="Dan Gisolfi" w:date="2020-04-21T11:36:00Z">
+            <w:ins w:id="327" w:author="Dan Gisolfi" w:date="2020-04-21T11:36:00Z">
               <w:r>
                 <w:t>Required</w:t>
               </w:r>
@@ -8547,7 +8550,7 @@
         <w:tc>
           <w:tcPr>
             <w:tcW w:w="1808" w:type="dxa"/>
-            <w:tcPrChange w:id="327" w:author="Dan Gisolfi" w:date="2020-04-21T11:32:00Z">
+            <w:tcPrChange w:id="328" w:author="Dan Gisolfi" w:date="2020-04-21T11:32:00Z">
               <w:tcPr>
                 <w:tcW w:w="2338" w:type="dxa"/>
               </w:tcPr>
@@ -8556,7 +8559,7 @@
           <w:p>
             <w:pPr>
               <w:rPr>
-                <w:ins w:id="328" w:author="Dan Gisolfi" w:date="2020-04-21T11:31:00Z"/>
+                <w:ins w:id="329" w:author="Dan Gisolfi" w:date="2020-04-21T11:31:00Z"/>
               </w:rPr>
             </w:pPr>
           </w:p>
@@ -8564,7 +8567,7 @@
       </w:tr>
       <w:tr>
         <w:trPr>
-          <w:ins w:id="329" w:author="Dan Gisolfi" w:date="2020-04-21T11:34:00Z"/>
+          <w:ins w:id="330" w:author="Dan Gisolfi" w:date="2020-04-21T11:34:00Z"/>
         </w:trPr>
         <w:tc>
           <w:tcPr>
@@ -8573,10 +8576,10 @@
           <w:p>
             <w:pPr>
               <w:rPr>
-                <w:ins w:id="330" w:author="Dan Gisolfi" w:date="2020-04-21T11:34:00Z"/>
+                <w:ins w:id="331" w:author="Dan Gisolfi" w:date="2020-04-21T11:34:00Z"/>
               </w:rPr>
             </w:pPr>
-            <w:ins w:id="331" w:author="Dan Gisolfi" w:date="2020-04-21T11:35:00Z">
+            <w:ins w:id="332" w:author="Dan Gisolfi" w:date="2020-04-21T11:35:00Z">
               <w:r>
                 <w:t xml:space="preserve">Transaction Author Agreement </w:t>
               </w:r>
@@ -8591,13 +8594,13 @@
             <w:pPr>
               <w:jc w:val="center"/>
               <w:rPr>
-                <w:ins w:id="332" w:author="Dan Gisolfi" w:date="2020-04-21T11:34:00Z"/>
+                <w:ins w:id="333" w:author="Dan Gisolfi" w:date="2020-04-21T11:34:00Z"/>
               </w:rPr>
-              <w:pPrChange w:id="333" w:author="Dan Gisolfi" w:date="2020-04-21T11:36:00Z">
+              <w:pPrChange w:id="334" w:author="Dan Gisolfi" w:date="2020-04-21T11:36:00Z">
                 <w:pPr/>
               </w:pPrChange>
             </w:pPr>
-            <w:ins w:id="334" w:author="Dan Gisolfi" w:date="2020-04-21T11:36:00Z">
+            <w:ins w:id="335" w:author="Dan Gisolfi" w:date="2020-04-21T11:36:00Z">
               <w:r>
                 <w:t>Optional</w:t>
               </w:r>
@@ -8612,13 +8615,13 @@
             <w:pPr>
               <w:jc w:val="center"/>
               <w:rPr>
-                <w:ins w:id="335" w:author="Dan Gisolfi" w:date="2020-04-21T11:34:00Z"/>
+                <w:ins w:id="336" w:author="Dan Gisolfi" w:date="2020-04-21T11:34:00Z"/>
               </w:rPr>
-              <w:pPrChange w:id="336" w:author="Dan Gisolfi" w:date="2020-04-21T11:36:00Z">
+              <w:pPrChange w:id="337" w:author="Dan Gisolfi" w:date="2020-04-21T11:36:00Z">
                 <w:pPr/>
               </w:pPrChange>
             </w:pPr>
-            <w:ins w:id="337" w:author="Dan Gisolfi" w:date="2020-04-21T11:36:00Z">
+            <w:ins w:id="338" w:author="Dan Gisolfi" w:date="2020-04-21T11:36:00Z">
               <w:r>
                 <w:t>Optional</w:t>
               </w:r>
@@ -8633,13 +8636,13 @@
             <w:pPr>
               <w:jc w:val="center"/>
               <w:rPr>
-                <w:ins w:id="338" w:author="Dan Gisolfi" w:date="2020-04-21T11:34:00Z"/>
+                <w:ins w:id="339" w:author="Dan Gisolfi" w:date="2020-04-21T11:34:00Z"/>
               </w:rPr>
-              <w:pPrChange w:id="339" w:author="Dan Gisolfi" w:date="2020-04-21T11:36:00Z">
+              <w:pPrChange w:id="340" w:author="Dan Gisolfi" w:date="2020-04-21T11:36:00Z">
                 <w:pPr/>
               </w:pPrChange>
             </w:pPr>
-            <w:ins w:id="340" w:author="Dan Gisolfi" w:date="2020-04-21T11:36:00Z">
+            <w:ins w:id="341" w:author="Dan Gisolfi" w:date="2020-04-21T11:36:00Z">
               <w:r>
                 <w:t>Optional</w:t>
               </w:r>
@@ -8653,7 +8656,7 @@
           <w:p>
             <w:pPr>
               <w:rPr>
-                <w:ins w:id="341" w:author="Dan Gisolfi" w:date="2020-04-21T11:34:00Z"/>
+                <w:ins w:id="342" w:author="Dan Gisolfi" w:date="2020-04-21T11:34:00Z"/>
               </w:rPr>
             </w:pPr>
           </w:p>
@@ -8663,16 +8666,16 @@
     <w:p>
       <w:pPr>
         <w:rPr>
-          <w:ins w:id="342" w:author="Dan Gisolfi" w:date="2020-04-21T11:29:00Z"/>
-        </w:rPr>
-      </w:pPr>
-    </w:p>
-    <w:p>
-      <w:pPr>
-        <w:rPr>
-          <w:ins w:id="343" w:author="Dan Gisolfi" w:date="2020-04-23T09:35:00Z"/>
-        </w:rPr>
-        <w:pPrChange w:id="344" w:author="Dan Gisolfi" w:date="2020-04-23T09:35:00Z">
+          <w:ins w:id="343" w:author="Dan Gisolfi" w:date="2020-04-21T11:29:00Z"/>
+        </w:rPr>
+      </w:pPr>
+    </w:p>
+    <w:p>
+      <w:pPr>
+        <w:rPr>
+          <w:ins w:id="344" w:author="Dan Gisolfi" w:date="2020-04-23T09:35:00Z"/>
+        </w:rPr>
+        <w:pPrChange w:id="345" w:author="Dan Gisolfi" w:date="2020-04-23T09:35:00Z">
           <w:pPr>
             <w:pStyle w:val="ListParagraph"/>
             <w:numPr>
@@ -8691,9 +8694,9 @@
           <w:numId w:val="5"/>
         </w:numPr>
         <w:rPr>
-          <w:ins w:id="345" w:author="Dan Gisolfi" w:date="2020-04-23T09:35:00Z"/>
-        </w:rPr>
-        <w:pPrChange w:id="346" w:author="Dan Gisolfi" w:date="2020-04-23T09:36:00Z">
+          <w:ins w:id="346" w:author="Dan Gisolfi" w:date="2020-04-23T09:35:00Z"/>
+        </w:rPr>
+        <w:pPrChange w:id="347" w:author="Dan Gisolfi" w:date="2020-04-23T09:36:00Z">
           <w:pPr>
             <w:pStyle w:val="ListParagraph"/>
             <w:numPr>
@@ -8703,7 +8706,7 @@
           </w:pPr>
         </w:pPrChange>
       </w:pPr>
-      <w:ins w:id="347" w:author="Dan Gisolfi" w:date="2020-04-23T09:35:00Z">
+      <w:ins w:id="348" w:author="Dan Gisolfi" w:date="2020-04-23T09:35:00Z">
         <w:r>
           <w:t>Non-Members</w:t>
         </w:r>
@@ -8717,10 +8720,10 @@
           <w:numId w:val="10"/>
         </w:numPr>
         <w:rPr>
-          <w:ins w:id="348" w:author="Dan Gisolfi" w:date="2020-04-23T09:38:00Z"/>
-        </w:rPr>
-      </w:pPr>
-      <w:ins w:id="349" w:author="Dan Gisolfi" w:date="2020-04-23T09:35:00Z">
+          <w:ins w:id="349" w:author="Dan Gisolfi" w:date="2020-04-23T09:38:00Z"/>
+        </w:rPr>
+      </w:pPr>
+      <w:ins w:id="350" w:author="Dan Gisolfi" w:date="2020-04-23T09:35:00Z">
         <w:r>
           <w:t>Transaction Author</w:t>
         </w:r>
@@ -8734,25 +8737,22 @@
           <w:numId w:val="10"/>
         </w:numPr>
         <w:rPr>
-          <w:ins w:id="350" w:author="Dan Gisolfi" w:date="2020-04-23T09:39:00Z"/>
-        </w:rPr>
-      </w:pPr>
-      <w:ins w:id="351" w:author="Dan Gisolfi" w:date="2020-04-23T09:38:00Z">
+          <w:ins w:id="351" w:author="Dan Gisolfi" w:date="2020-04-23T09:39:00Z"/>
+        </w:rPr>
+      </w:pPr>
+      <w:ins w:id="352" w:author="Dan Gisolfi" w:date="2020-04-23T09:38:00Z">
         <w:r>
           <w:t>A</w:t>
         </w:r>
       </w:ins>
-      <w:ins w:id="352" w:author="Dan Gisolfi" w:date="2020-04-23T09:35:00Z">
+      <w:ins w:id="353" w:author="Dan Gisolfi" w:date="2020-04-23T09:35:00Z">
         <w:r>
           <w:t>ny entity (member or non-member) that is the submitter of a write transaction</w:t>
         </w:r>
       </w:ins>
-      <w:ins w:id="353" w:author="Dan Gisolfi" w:date="2020-04-23T09:42:00Z">
-        <w:r>
-          <w:t xml:space="preserve"> in support of using the l</w:t>
-        </w:r>
-        <w:r>
-          <w:t xml:space="preserve">edger for decentralized identity interactions.  </w:t>
+      <w:ins w:id="354" w:author="Dan Gisolfi" w:date="2020-04-23T09:42:00Z">
+        <w:r>
+          <w:t xml:space="preserve"> in support of using the ledger for decentralized identity interactions.  </w:t>
         </w:r>
       </w:ins>
     </w:p>
@@ -8764,10 +8764,10 @@
           <w:numId w:val="10"/>
         </w:numPr>
         <w:rPr>
-          <w:ins w:id="354" w:author="Dan Gisolfi" w:date="2020-04-23T09:39:00Z"/>
-        </w:rPr>
-      </w:pPr>
-      <w:ins w:id="355" w:author="Dan Gisolfi" w:date="2020-04-23T09:35:00Z">
+          <w:ins w:id="355" w:author="Dan Gisolfi" w:date="2020-04-23T09:39:00Z"/>
+        </w:rPr>
+      </w:pPr>
+      <w:ins w:id="356" w:author="Dan Gisolfi" w:date="2020-04-23T09:35:00Z">
         <w:r>
           <w:t>Interacts with a Transaction Endorser for the processing of write requests.</w:t>
         </w:r>
@@ -8781,45 +8781,45 @@
           <w:numId w:val="10"/>
         </w:numPr>
         <w:rPr>
-          <w:ins w:id="356" w:author="Dan Gisolfi" w:date="2020-04-23T09:40:00Z"/>
-        </w:rPr>
-      </w:pPr>
-      <w:ins w:id="357" w:author="Dan Gisolfi" w:date="2020-04-23T09:39:00Z">
+          <w:ins w:id="357" w:author="Dan Gisolfi" w:date="2020-04-23T09:40:00Z"/>
+        </w:rPr>
+      </w:pPr>
+      <w:ins w:id="358" w:author="Dan Gisolfi" w:date="2020-04-23T09:39:00Z">
         <w:r>
           <w:t xml:space="preserve">Can only submit those </w:t>
         </w:r>
       </w:ins>
-      <w:ins w:id="358" w:author="Dan Gisolfi" w:date="2020-04-23T09:44:00Z">
+      <w:ins w:id="359" w:author="Dan Gisolfi" w:date="2020-04-23T09:44:00Z">
         <w:r>
           <w:t>transaction</w:t>
         </w:r>
       </w:ins>
-      <w:ins w:id="359" w:author="Dan Gisolfi" w:date="2020-04-23T09:39:00Z">
+      <w:ins w:id="360" w:author="Dan Gisolfi" w:date="2020-04-23T09:39:00Z">
         <w:r>
           <w:t xml:space="preserve"> types </w:t>
         </w:r>
       </w:ins>
-      <w:ins w:id="360" w:author="Dan Gisolfi" w:date="2020-04-23T09:35:00Z">
+      <w:ins w:id="361" w:author="Dan Gisolfi" w:date="2020-04-23T09:35:00Z">
         <w:r>
           <w:t>outlined in the Utilities ledger access policies</w:t>
         </w:r>
       </w:ins>
-      <w:ins w:id="361" w:author="Dan Gisolfi" w:date="2020-04-23T09:40:00Z">
+      <w:ins w:id="362" w:author="Dan Gisolfi" w:date="2020-04-23T09:40:00Z">
         <w:r>
           <w:t xml:space="preserve"> </w:t>
         </w:r>
       </w:ins>
-      <w:ins w:id="362" w:author="Dan Gisolfi" w:date="2020-04-23T09:35:00Z">
+      <w:ins w:id="363" w:author="Dan Gisolfi" w:date="2020-04-23T09:35:00Z">
         <w:r>
           <w:t>and ledger data policies</w:t>
         </w:r>
       </w:ins>
-      <w:ins w:id="363" w:author="Dan Gisolfi" w:date="2020-04-23T09:40:00Z">
+      <w:ins w:id="364" w:author="Dan Gisolfi" w:date="2020-04-23T09:40:00Z">
         <w:r>
           <w:t xml:space="preserve">. See </w:t>
         </w:r>
       </w:ins>
-      <w:ins w:id="364" w:author="Dan Gisolfi" w:date="2020-04-23T09:45:00Z">
+      <w:ins w:id="365" w:author="Dan Gisolfi" w:date="2020-04-23T09:45:00Z">
         <w:r>
           <w:fldChar w:fldCharType="begin"/>
         </w:r>
@@ -8845,7 +8845,7 @@
           <w:fldChar w:fldCharType="end"/>
         </w:r>
       </w:ins>
-      <w:ins w:id="365" w:author="Dan Gisolfi" w:date="2020-04-23T09:40:00Z">
+      <w:ins w:id="366" w:author="Dan Gisolfi" w:date="2020-04-23T09:40:00Z">
         <w:r>
           <w:t xml:space="preserve">. </w:t>
         </w:r>
@@ -8859,21 +8859,21 @@
           <w:numId w:val="10"/>
         </w:numPr>
         <w:rPr>
-          <w:ins w:id="366" w:author="Dan Gisolfi" w:date="2020-04-23T09:42:00Z"/>
-        </w:rPr>
-      </w:pPr>
-      <w:ins w:id="367" w:author="Dan Gisolfi" w:date="2020-04-23T09:40:00Z">
+          <w:ins w:id="367" w:author="Dan Gisolfi" w:date="2020-04-23T09:42:00Z"/>
+        </w:rPr>
+      </w:pPr>
+      <w:ins w:id="368" w:author="Dan Gisolfi" w:date="2020-04-23T09:40:00Z">
         <w:r>
           <w:lastRenderedPageBreak/>
           <w:t xml:space="preserve">Must </w:t>
         </w:r>
       </w:ins>
-      <w:ins w:id="368" w:author="Dan Gisolfi" w:date="2020-04-23T09:35:00Z">
+      <w:ins w:id="369" w:author="Dan Gisolfi" w:date="2020-04-23T09:35:00Z">
         <w:r>
           <w:t>sign the</w:t>
         </w:r>
       </w:ins>
-      <w:ins w:id="369" w:author="Dan Gisolfi" w:date="2020-04-23T09:41:00Z">
+      <w:ins w:id="370" w:author="Dan Gisolfi" w:date="2020-04-23T09:41:00Z">
         <w:r>
           <w:t xml:space="preserve"> </w:t>
         </w:r>
@@ -8881,7 +8881,7 @@
           <w:rPr>
             <w:b/>
             <w:bCs/>
-            <w:rPrChange w:id="370" w:author="Dan Gisolfi" w:date="2020-04-23T09:44:00Z">
+            <w:rPrChange w:id="371" w:author="Dan Gisolfi" w:date="2020-04-23T09:44:00Z">
               <w:rPr/>
             </w:rPrChange>
           </w:rPr>
@@ -8900,10 +8900,10 @@
           <w:numId w:val="10"/>
         </w:numPr>
         <w:rPr>
-          <w:ins w:id="371" w:author="Dan Gisolfi" w:date="2020-04-23T09:42:00Z"/>
-        </w:rPr>
-      </w:pPr>
-      <w:ins w:id="372" w:author="Dan Gisolfi" w:date="2020-04-23T09:35:00Z">
+          <w:ins w:id="372" w:author="Dan Gisolfi" w:date="2020-04-23T09:42:00Z"/>
+        </w:rPr>
+      </w:pPr>
+      <w:ins w:id="373" w:author="Dan Gisolfi" w:date="2020-04-23T09:35:00Z">
         <w:r>
           <w:t>Contributors</w:t>
         </w:r>
@@ -8917,13 +8917,13 @@
           <w:numId w:val="10"/>
         </w:numPr>
         <w:rPr>
-          <w:ins w:id="373" w:author="Dan Gisolfi" w:date="2020-04-23T09:35:00Z"/>
-        </w:rPr>
-        <w:pPrChange w:id="374" w:author="Dan Gisolfi" w:date="2020-04-23T09:42:00Z">
+          <w:ins w:id="374" w:author="Dan Gisolfi" w:date="2020-04-23T09:35:00Z"/>
+        </w:rPr>
+        <w:pPrChange w:id="375" w:author="Dan Gisolfi" w:date="2020-04-23T09:42:00Z">
           <w:pPr/>
         </w:pPrChange>
       </w:pPr>
-      <w:ins w:id="375" w:author="Dan Gisolfi" w:date="2020-04-23T09:43:00Z">
+      <w:ins w:id="376" w:author="Dan Gisolfi" w:date="2020-04-23T09:43:00Z">
         <w:r>
           <w:t xml:space="preserve">A </w:t>
         </w:r>
@@ -8931,60 +8931,60 @@
           <w:rPr>
             <w:b/>
             <w:bCs/>
-            <w:rPrChange w:id="376" w:author="Dan Gisolfi" w:date="2020-04-23T09:44:00Z">
+            <w:rPrChange w:id="377" w:author="Dan Gisolfi" w:date="2020-04-23T09:44:00Z">
               <w:rPr/>
             </w:rPrChange>
           </w:rPr>
           <w:t xml:space="preserve">Contributors </w:t>
         </w:r>
       </w:ins>
-      <w:ins w:id="377" w:author="Dan Gisolfi" w:date="2020-04-23T09:44:00Z">
+      <w:ins w:id="378" w:author="Dan Gisolfi" w:date="2020-04-23T09:44:00Z">
         <w:r>
           <w:rPr>
             <w:b/>
             <w:bCs/>
-            <w:rPrChange w:id="378" w:author="Dan Gisolfi" w:date="2020-04-23T09:44:00Z">
+            <w:rPrChange w:id="379" w:author="Dan Gisolfi" w:date="2020-04-23T09:44:00Z">
               <w:rPr/>
             </w:rPrChange>
           </w:rPr>
           <w:t>License</w:t>
         </w:r>
       </w:ins>
-      <w:ins w:id="379" w:author="Dan Gisolfi" w:date="2020-04-23T09:43:00Z">
+      <w:ins w:id="380" w:author="Dan Gisolfi" w:date="2020-04-23T09:43:00Z">
         <w:r>
           <w:rPr>
             <w:b/>
             <w:bCs/>
-            <w:rPrChange w:id="380" w:author="Dan Gisolfi" w:date="2020-04-23T09:44:00Z">
+            <w:rPrChange w:id="381" w:author="Dan Gisolfi" w:date="2020-04-23T09:44:00Z">
               <w:rPr/>
             </w:rPrChange>
           </w:rPr>
           <w:t xml:space="preserve"> Agreement </w:t>
         </w:r>
       </w:ins>
-      <w:ins w:id="381" w:author="Dan Gisolfi" w:date="2020-04-23T09:44:00Z">
+      <w:ins w:id="382" w:author="Dan Gisolfi" w:date="2020-04-23T09:44:00Z">
         <w:r>
           <w:rPr>
             <w:b/>
             <w:bCs/>
-            <w:rPrChange w:id="382" w:author="Dan Gisolfi" w:date="2020-04-23T09:44:00Z">
+            <w:rPrChange w:id="383" w:author="Dan Gisolfi" w:date="2020-04-23T09:44:00Z">
               <w:rPr/>
             </w:rPrChange>
           </w:rPr>
           <w:t xml:space="preserve">(CLA) </w:t>
         </w:r>
       </w:ins>
-      <w:ins w:id="383" w:author="Dan Gisolfi" w:date="2020-04-23T09:43:00Z">
+      <w:ins w:id="384" w:author="Dan Gisolfi" w:date="2020-04-23T09:43:00Z">
         <w:r>
           <w:t>is not re</w:t>
         </w:r>
       </w:ins>
-      <w:ins w:id="384" w:author="Dan Gisolfi" w:date="2020-04-23T09:44:00Z">
+      <w:ins w:id="385" w:author="Dan Gisolfi" w:date="2020-04-23T09:44:00Z">
         <w:r>
           <w:t xml:space="preserve">quired to </w:t>
         </w:r>
       </w:ins>
-      <w:ins w:id="385" w:author="Dan Gisolfi" w:date="2020-04-23T09:35:00Z">
+      <w:ins w:id="386" w:author="Dan Gisolfi" w:date="2020-04-23T09:35:00Z">
         <w:r>
           <w:t>participation in Committees within the Technical Project.</w:t>
         </w:r>
@@ -8993,24 +8993,24 @@
     <w:p>
       <w:pPr>
         <w:rPr>
-          <w:ins w:id="386" w:author="Dan Gisolfi" w:date="2020-04-21T11:29:00Z"/>
-        </w:rPr>
-      </w:pPr>
-    </w:p>
-    <w:p>
-      <w:pPr>
-        <w:rPr>
-          <w:ins w:id="387" w:author="Dan Gisolfi" w:date="2020-04-21T11:07:00Z"/>
-          <w:rPrChange w:id="388" w:author="Dan Gisolfi" w:date="2020-04-21T11:29:00Z">
+          <w:ins w:id="387" w:author="Dan Gisolfi" w:date="2020-04-21T11:29:00Z"/>
+        </w:rPr>
+      </w:pPr>
+    </w:p>
+    <w:p>
+      <w:pPr>
+        <w:rPr>
+          <w:ins w:id="388" w:author="Dan Gisolfi" w:date="2020-04-21T11:07:00Z"/>
+          <w:rPrChange w:id="389" w:author="Dan Gisolfi" w:date="2020-04-21T11:29:00Z">
             <w:rPr>
-              <w:ins w:id="389" w:author="Dan Gisolfi" w:date="2020-04-21T11:07:00Z"/>
+              <w:ins w:id="390" w:author="Dan Gisolfi" w:date="2020-04-21T11:07:00Z"/>
               <w:rFonts w:ascii="Times New Roman" w:eastAsia="Times New Roman" w:hAnsi="Times New Roman" w:cs="Times New Roman"/>
               <w:sz w:val="24"/>
               <w:szCs w:val="24"/>
             </w:rPr>
           </w:rPrChange>
         </w:rPr>
-        <w:pPrChange w:id="390" w:author="Dan Gisolfi" w:date="2020-04-21T11:29:00Z">
+        <w:pPrChange w:id="391" w:author="Dan Gisolfi" w:date="2020-04-21T11:29:00Z">
           <w:pPr>
             <w:pStyle w:val="Heading1"/>
             <w:keepNext w:val="0"/>
@@ -9060,13 +9060,13 @@
         </w:numPr>
         <w:spacing w:before="0"/>
         <w:rPr>
-          <w:ins w:id="391" w:author="Dan Gisolfi" w:date="2020-04-21T11:37:00Z"/>
+          <w:ins w:id="392" w:author="Dan Gisolfi" w:date="2020-04-21T11:37:00Z"/>
           <w:b w:val="0"/>
           <w:sz w:val="24"/>
           <w:szCs w:val="24"/>
-          <w:rPrChange w:id="392" w:author="Dan Gisolfi" w:date="2020-04-21T11:37:00Z">
+          <w:rPrChange w:id="393" w:author="Dan Gisolfi" w:date="2020-04-21T11:37:00Z">
             <w:rPr>
-              <w:ins w:id="393" w:author="Dan Gisolfi" w:date="2020-04-21T11:37:00Z"/>
+              <w:ins w:id="394" w:author="Dan Gisolfi" w:date="2020-04-21T11:37:00Z"/>
               <w:rFonts w:ascii="Times New Roman" w:eastAsia="Times New Roman" w:hAnsi="Times New Roman" w:cs="Times New Roman"/>
               <w:b w:val="0"/>
               <w:sz w:val="24"/>
@@ -9075,7 +9075,7 @@
           </w:rPrChange>
         </w:rPr>
       </w:pPr>
-      <w:ins w:id="394" w:author="Dan Gisolfi" w:date="2020-04-21T11:37:00Z">
+      <w:ins w:id="395" w:author="Dan Gisolfi" w:date="2020-04-21T11:37:00Z">
         <w:r>
           <w:rPr>
             <w:b w:val="0"/>
@@ -9085,7 +9085,7 @@
           <w:t xml:space="preserve">The Governing Board shall be referred to as </w:t>
         </w:r>
       </w:ins>
-      <w:ins w:id="395" w:author="Dan Gisolfi" w:date="2020-04-21T11:38:00Z">
+      <w:ins w:id="396" w:author="Dan Gisolfi" w:date="2020-04-21T11:38:00Z">
         <w:r>
           <w:rPr>
             <w:b w:val="0"/>
@@ -9112,7 +9112,7 @@
           <w:szCs w:val="24"/>
         </w:rPr>
       </w:pPr>
-      <w:commentRangeStart w:id="396"/>
+      <w:commentRangeStart w:id="397"/>
       <w:r>
         <w:rPr>
           <w:rFonts w:ascii="Times New Roman" w:eastAsia="Times New Roman" w:hAnsi="Times New Roman" w:cs="Times New Roman"/>
@@ -9122,7 +9122,7 @@
         </w:rPr>
         <w:t xml:space="preserve">The Governing Board voting members shall consist of no less than </w:t>
       </w:r>
-      <w:del w:id="397" w:author="Dan Gisolfi" w:date="2020-04-21T11:38:00Z">
+      <w:del w:id="398" w:author="Dan Gisolfi" w:date="2020-04-21T11:38:00Z">
         <w:r>
           <w:rPr>
             <w:rFonts w:ascii="Times New Roman" w:eastAsia="Times New Roman" w:hAnsi="Times New Roman" w:cs="Times New Roman"/>
@@ -9133,7 +9133,7 @@
           <w:delText xml:space="preserve">three </w:delText>
         </w:r>
       </w:del>
-      <w:ins w:id="398" w:author="Dan Gisolfi" w:date="2020-04-21T11:38:00Z">
+      <w:ins w:id="399" w:author="Dan Gisolfi" w:date="2020-04-21T11:38:00Z">
         <w:r>
           <w:rPr>
             <w:rFonts w:ascii="Times New Roman" w:eastAsia="Times New Roman" w:hAnsi="Times New Roman" w:cs="Times New Roman"/>
@@ -9153,7 +9153,7 @@
         </w:rPr>
         <w:t>(</w:t>
       </w:r>
-      <w:ins w:id="399" w:author="Dan Gisolfi" w:date="2020-04-21T11:38:00Z">
+      <w:ins w:id="400" w:author="Dan Gisolfi" w:date="2020-04-21T11:38:00Z">
         <w:r>
           <w:rPr>
             <w:rFonts w:ascii="Times New Roman" w:eastAsia="Times New Roman" w:hAnsi="Times New Roman" w:cs="Times New Roman"/>
@@ -9164,7 +9164,7 @@
           <w:t>7</w:t>
         </w:r>
       </w:ins>
-      <w:del w:id="400" w:author="Dan Gisolfi" w:date="2020-04-21T11:38:00Z">
+      <w:del w:id="401" w:author="Dan Gisolfi" w:date="2020-04-21T11:38:00Z">
         <w:r>
           <w:rPr>
             <w:rFonts w:ascii="Times New Roman" w:eastAsia="Times New Roman" w:hAnsi="Times New Roman" w:cs="Times New Roman"/>
@@ -9184,7 +9184,7 @@
         </w:rPr>
         <w:t xml:space="preserve">) </w:t>
       </w:r>
-      <w:ins w:id="401" w:author="Dan Gisolfi" w:date="2020-04-21T11:38:00Z">
+      <w:ins w:id="402" w:author="Dan Gisolfi" w:date="2020-04-21T11:38:00Z">
         <w:r>
           <w:rPr>
             <w:rFonts w:ascii="Times New Roman" w:eastAsia="Times New Roman" w:hAnsi="Times New Roman" w:cs="Times New Roman"/>
@@ -9204,7 +9204,7 @@
         </w:rPr>
         <w:t>no</w:t>
       </w:r>
-      <w:del w:id="402" w:author="Dan Gisolfi" w:date="2020-04-21T11:38:00Z">
+      <w:del w:id="403" w:author="Dan Gisolfi" w:date="2020-04-21T11:38:00Z">
         <w:r>
           <w:rPr>
             <w:rFonts w:ascii="Times New Roman" w:eastAsia="Times New Roman" w:hAnsi="Times New Roman" w:cs="Times New Roman"/>
@@ -9224,7 +9224,7 @@
         </w:rPr>
         <w:t xml:space="preserve"> more than </w:t>
       </w:r>
-      <w:del w:id="403" w:author="Dan Gisolfi" w:date="2020-04-21T11:48:00Z">
+      <w:del w:id="404" w:author="Dan Gisolfi" w:date="2020-04-21T11:48:00Z">
         <w:r>
           <w:rPr>
             <w:rFonts w:ascii="Times New Roman" w:eastAsia="Times New Roman" w:hAnsi="Times New Roman" w:cs="Times New Roman"/>
@@ -9235,7 +9235,7 @@
           <w:delText>twenty‐one</w:delText>
         </w:r>
       </w:del>
-      <w:ins w:id="404" w:author="Dan Gisolfi" w:date="2020-04-21T11:48:00Z">
+      <w:ins w:id="405" w:author="Dan Gisolfi" w:date="2020-04-21T11:48:00Z">
         <w:r>
           <w:rPr>
             <w:rFonts w:ascii="Times New Roman" w:eastAsia="Times New Roman" w:hAnsi="Times New Roman" w:cs="Times New Roman"/>
@@ -9255,7 +9255,7 @@
         </w:rPr>
         <w:t xml:space="preserve"> (</w:t>
       </w:r>
-      <w:ins w:id="405" w:author="Dan Gisolfi" w:date="2020-04-21T11:48:00Z">
+      <w:ins w:id="406" w:author="Dan Gisolfi" w:date="2020-04-21T11:48:00Z">
         <w:r>
           <w:rPr>
             <w:rFonts w:ascii="Times New Roman" w:eastAsia="Times New Roman" w:hAnsi="Times New Roman" w:cs="Times New Roman"/>
@@ -9266,7 +9266,7 @@
           <w:t>15</w:t>
         </w:r>
       </w:ins>
-      <w:del w:id="406" w:author="Dan Gisolfi" w:date="2020-04-21T11:48:00Z">
+      <w:del w:id="407" w:author="Dan Gisolfi" w:date="2020-04-21T11:48:00Z">
         <w:r>
           <w:rPr>
             <w:rFonts w:ascii="Times New Roman" w:eastAsia="Times New Roman" w:hAnsi="Times New Roman" w:cs="Times New Roman"/>
@@ -9286,9 +9286,9 @@
         </w:rPr>
         <w:t xml:space="preserve">) persons, composed of: </w:t>
       </w:r>
-      <w:commentRangeEnd w:id="396"/>
-      <w:r>
-        <w:commentReference w:id="396"/>
+      <w:commentRangeEnd w:id="397"/>
+      <w:r>
+        <w:commentReference w:id="397"/>
       </w:r>
     </w:p>
     <w:p>
@@ -9316,7 +9316,7 @@
         </w:rPr>
         <w:t xml:space="preserve">one representative appointed by each </w:t>
       </w:r>
-      <w:del w:id="407" w:author="Dan Gisolfi" w:date="2020-04-21T11:48:00Z">
+      <w:del w:id="408" w:author="Dan Gisolfi" w:date="2020-04-21T11:48:00Z">
         <w:r>
           <w:rPr>
             <w:rFonts w:ascii="Times New Roman" w:eastAsia="Times New Roman" w:hAnsi="Times New Roman" w:cs="Times New Roman"/>
@@ -9327,7 +9327,7 @@
           <w:delText xml:space="preserve">Premier </w:delText>
         </w:r>
       </w:del>
-      <w:ins w:id="408" w:author="Dan Gisolfi" w:date="2020-04-21T11:48:00Z">
+      <w:ins w:id="409" w:author="Dan Gisolfi" w:date="2020-04-21T11:48:00Z">
         <w:r>
           <w:rPr>
             <w:rFonts w:ascii="Times New Roman" w:eastAsia="Times New Roman" w:hAnsi="Times New Roman" w:cs="Times New Roman"/>
@@ -9359,7 +9359,7 @@
         </w:numPr>
         <w:spacing w:before="0"/>
         <w:rPr>
-          <w:ins w:id="409" w:author="Dan Gisolfi" w:date="2020-04-21T11:53:00Z"/>
+          <w:ins w:id="410" w:author="Dan Gisolfi" w:date="2020-04-21T11:53:00Z"/>
           <w:b w:val="0"/>
           <w:sz w:val="24"/>
           <w:szCs w:val="24"/>
@@ -9374,7 +9374,7 @@
         </w:rPr>
         <w:t xml:space="preserve">the chair of the technical steering committee of the Technical Project (the “TSC”), or, in the absence of a chair and with the approval of the Governing Board, any active contributor to the Technical Project so designated by the TSC for an annual term (such chair or designee the “TSC Representative”); </w:t>
       </w:r>
-      <w:ins w:id="410" w:author="Dan Gisolfi" w:date="2020-04-21T11:50:00Z">
+      <w:ins w:id="411" w:author="Dan Gisolfi" w:date="2020-04-21T11:50:00Z">
         <w:r>
           <w:rPr>
             <w:rFonts w:ascii="Times New Roman" w:eastAsia="Times New Roman" w:hAnsi="Times New Roman" w:cs="Times New Roman"/>
@@ -9385,7 +9385,7 @@
           <w:t xml:space="preserve">The TSC Representative </w:t>
         </w:r>
       </w:ins>
-      <w:ins w:id="411" w:author="Dan Gisolfi" w:date="2020-04-21T11:53:00Z">
+      <w:ins w:id="412" w:author="Dan Gisolfi" w:date="2020-04-21T11:53:00Z">
         <w:r>
           <w:rPr>
             <w:rFonts w:ascii="Times New Roman" w:eastAsia="Times New Roman" w:hAnsi="Times New Roman" w:cs="Times New Roman"/>
@@ -9408,13 +9408,13 @@
         </w:numPr>
         <w:spacing w:before="0"/>
         <w:rPr>
-          <w:del w:id="412" w:author="Dan Gisolfi" w:date="2020-04-21T11:51:00Z"/>
+          <w:del w:id="413" w:author="Dan Gisolfi" w:date="2020-04-21T11:51:00Z"/>
           <w:b w:val="0"/>
           <w:sz w:val="24"/>
           <w:szCs w:val="24"/>
         </w:rPr>
       </w:pPr>
-      <w:ins w:id="413" w:author="Dan Gisolfi" w:date="2020-04-21T11:51:00Z">
+      <w:ins w:id="414" w:author="Dan Gisolfi" w:date="2020-04-21T11:51:00Z">
         <w:r>
           <w:rPr>
             <w:b w:val="0"/>
@@ -9436,13 +9436,13 @@
         </w:numPr>
         <w:spacing w:before="0"/>
         <w:rPr>
-          <w:del w:id="414" w:author="Dan Gisolfi" w:date="2020-04-21T11:51:00Z"/>
+          <w:del w:id="415" w:author="Dan Gisolfi" w:date="2020-04-21T11:51:00Z"/>
           <w:b w:val="0"/>
           <w:sz w:val="24"/>
           <w:szCs w:val="24"/>
         </w:rPr>
       </w:pPr>
-      <w:del w:id="415" w:author="Dan Gisolfi" w:date="2020-04-13T19:07:00Z">
+      <w:del w:id="416" w:author="Dan Gisolfi" w:date="2020-04-13T19:07:00Z">
         <w:r>
           <w:rPr>
             <w:rFonts w:ascii="Times New Roman" w:eastAsia="Times New Roman" w:hAnsi="Times New Roman" w:cs="Times New Roman"/>
@@ -9452,7 +9452,7 @@
           </w:rPr>
           <w:delText xml:space="preserve">the chair of the </w:delText>
         </w:r>
-        <w:commentRangeStart w:id="416"/>
+        <w:commentRangeStart w:id="417"/>
         <w:r>
           <w:rPr>
             <w:rFonts w:ascii="Times New Roman" w:eastAsia="Times New Roman" w:hAnsi="Times New Roman" w:cs="Times New Roman"/>
@@ -9462,9 +9462,9 @@
           </w:rPr>
           <w:delText>I4A Council</w:delText>
         </w:r>
-        <w:commentRangeEnd w:id="416"/>
-        <w:r>
-          <w:commentReference w:id="416"/>
+        <w:commentRangeEnd w:id="417"/>
+        <w:r>
+          <w:commentReference w:id="417"/>
         </w:r>
         <w:r>
           <w:rPr>
@@ -9493,8 +9493,8 @@
           <w:szCs w:val="24"/>
         </w:rPr>
       </w:pPr>
-      <w:commentRangeStart w:id="417"/>
-      <w:del w:id="418" w:author="Dan Gisolfi" w:date="2020-04-13T19:08:00Z">
+      <w:commentRangeStart w:id="418"/>
+      <w:del w:id="419" w:author="Dan Gisolfi" w:date="2020-04-13T19:08:00Z">
         <w:r>
           <w:rPr>
             <w:rFonts w:ascii="Times New Roman" w:eastAsia="Times New Roman" w:hAnsi="Times New Roman" w:cs="Times New Roman"/>
@@ -9505,10 +9505,10 @@
           <w:delText>the elected General Member representative or representatives.</w:delText>
         </w:r>
       </w:del>
-      <w:commentRangeEnd w:id="417"/>
-      <w:del w:id="419" w:author="Dan Gisolfi" w:date="2020-04-21T11:51:00Z">
-        <w:r>
-          <w:commentReference w:id="417"/>
+      <w:commentRangeEnd w:id="418"/>
+      <w:del w:id="420" w:author="Dan Gisolfi" w:date="2020-04-21T11:51:00Z">
+        <w:r>
+          <w:commentReference w:id="418"/>
         </w:r>
       </w:del>
     </w:p>
@@ -9635,7 +9635,7 @@
         </w:rPr>
         <w:t xml:space="preserve">Governing Board meetings will be limited to the Governing Board representatives, </w:t>
       </w:r>
-      <w:del w:id="420" w:author="Dan Gisolfi" w:date="2020-04-21T11:52:00Z">
+      <w:del w:id="421" w:author="Dan Gisolfi" w:date="2020-04-21T11:52:00Z">
         <w:r>
           <w:rPr>
             <w:rFonts w:ascii="Times New Roman" w:eastAsia="Times New Roman" w:hAnsi="Times New Roman" w:cs="Times New Roman"/>
@@ -9761,7 +9761,7 @@
         </w:rPr>
         <w:t xml:space="preserve">The officers (“Officers”) of the Directed Fund as of the first meeting of the Governing Board will be a Chairperson (“Chair”), Vice-Chair, </w:t>
       </w:r>
-      <w:ins w:id="421" w:author="Dan Gisolfi" w:date="2020-04-21T14:04:00Z">
+      <w:ins w:id="422" w:author="Dan Gisolfi" w:date="2020-04-21T14:04:00Z">
         <w:r>
           <w:rPr>
             <w:rFonts w:ascii="Times New Roman" w:eastAsia="Times New Roman" w:hAnsi="Times New Roman" w:cs="Times New Roman"/>
@@ -9781,7 +9781,7 @@
         </w:rPr>
         <w:t xml:space="preserve">and a </w:t>
       </w:r>
-      <w:del w:id="422" w:author="Dan Gisolfi" w:date="2020-04-21T14:04:00Z">
+      <w:del w:id="423" w:author="Dan Gisolfi" w:date="2020-04-21T14:04:00Z">
         <w:r>
           <w:rPr>
             <w:rFonts w:ascii="Times New Roman" w:eastAsia="Times New Roman" w:hAnsi="Times New Roman" w:cs="Times New Roman"/>
@@ -9792,7 +9792,7 @@
           <w:delText>Treasurer</w:delText>
         </w:r>
       </w:del>
-      <w:ins w:id="423" w:author="Dan Gisolfi" w:date="2020-04-21T14:04:00Z">
+      <w:ins w:id="424" w:author="Dan Gisolfi" w:date="2020-04-21T14:04:00Z">
         <w:r>
           <w:rPr>
             <w:rFonts w:ascii="Times New Roman" w:eastAsia="Times New Roman" w:hAnsi="Times New Roman" w:cs="Times New Roman"/>
@@ -9892,7 +9892,7 @@
         </w:pBdr>
         <w:spacing w:before="0"/>
         <w:rPr>
-          <w:ins w:id="424" w:author="Dan Gisolfi" w:date="2020-04-21T14:05:00Z"/>
+          <w:ins w:id="425" w:author="Dan Gisolfi" w:date="2020-04-21T14:05:00Z"/>
           <w:rFonts w:ascii="Times New Roman" w:eastAsia="Times New Roman" w:hAnsi="Times New Roman" w:cs="Times New Roman"/>
           <w:b w:val="0"/>
           <w:sz w:val="24"/>
@@ -9920,14 +9920,14 @@
         </w:numPr>
         <w:spacing w:before="0"/>
         <w:rPr>
-          <w:ins w:id="425" w:author="Dan Gisolfi" w:date="2020-04-21T14:05:00Z"/>
+          <w:ins w:id="426" w:author="Dan Gisolfi" w:date="2020-04-21T14:05:00Z"/>
           <w:rFonts w:ascii="Times New Roman" w:eastAsia="Times New Roman" w:hAnsi="Times New Roman" w:cs="Times New Roman"/>
           <w:b w:val="0"/>
           <w:sz w:val="24"/>
           <w:szCs w:val="24"/>
         </w:rPr>
       </w:pPr>
-      <w:ins w:id="426" w:author="Dan Gisolfi" w:date="2020-04-21T14:05:00Z">
+      <w:ins w:id="427" w:author="Dan Gisolfi" w:date="2020-04-21T14:05:00Z">
         <w:r>
           <w:rPr>
             <w:rFonts w:ascii="Times New Roman" w:eastAsia="Times New Roman" w:hAnsi="Times New Roman" w:cs="Times New Roman"/>
@@ -9938,7 +9938,7 @@
           <w:t xml:space="preserve">The Secretary will assist in the preparation of </w:t>
         </w:r>
       </w:ins>
-      <w:ins w:id="427" w:author="Dan Gisolfi" w:date="2020-04-21T14:06:00Z">
+      <w:ins w:id="428" w:author="Dan Gisolfi" w:date="2020-04-21T14:06:00Z">
         <w:r>
           <w:rPr>
             <w:rFonts w:ascii="Times New Roman" w:eastAsia="Times New Roman" w:hAnsi="Times New Roman" w:cs="Times New Roman"/>
@@ -9949,7 +9949,7 @@
           <w:t>meetings, events and the documenting of meeting minutes.</w:t>
         </w:r>
       </w:ins>
-      <w:del w:id="428" w:author="Dan Gisolfi" w:date="2020-04-21T14:05:00Z">
+      <w:del w:id="429" w:author="Dan Gisolfi" w:date="2020-04-21T14:05:00Z">
         <w:r>
           <w:rPr>
             <w:rFonts w:ascii="Times New Roman" w:eastAsia="Times New Roman" w:hAnsi="Times New Roman" w:cs="Times New Roman"/>
@@ -9965,7 +9965,7 @@
       <w:pPr>
         <w:rPr>
           <w:b/>
-          <w:rPrChange w:id="429" w:author="Dan Gisolfi" w:date="2020-04-21T14:05:00Z">
+          <w:rPrChange w:id="430" w:author="Dan Gisolfi" w:date="2020-04-21T14:05:00Z">
             <w:rPr>
               <w:rFonts w:ascii="Times New Roman" w:eastAsia="Times New Roman" w:hAnsi="Times New Roman" w:cs="Times New Roman"/>
               <w:b w:val="0"/>
@@ -9974,7 +9974,7 @@
             </w:rPr>
           </w:rPrChange>
         </w:rPr>
-        <w:pPrChange w:id="430" w:author="Dan Gisolfi" w:date="2020-04-21T14:05:00Z">
+        <w:pPrChange w:id="431" w:author="Dan Gisolfi" w:date="2020-04-21T14:05:00Z">
           <w:pPr>
             <w:pStyle w:val="Heading1"/>
             <w:keepNext w:val="0"/>
@@ -10084,9 +10084,9 @@
           <w:szCs w:val="24"/>
         </w:rPr>
       </w:pPr>
-      <w:bookmarkStart w:id="431" w:name="_pcsh0fwyyjdo" w:colFirst="0" w:colLast="0"/>
-      <w:bookmarkEnd w:id="431"/>
-      <w:commentRangeStart w:id="432"/>
+      <w:bookmarkStart w:id="432" w:name="_pcsh0fwyyjdo" w:colFirst="0" w:colLast="0"/>
+      <w:bookmarkEnd w:id="432"/>
+      <w:commentRangeStart w:id="433"/>
       <w:r>
         <w:rPr>
           <w:rFonts w:ascii="Times New Roman" w:eastAsia="Times New Roman" w:hAnsi="Times New Roman" w:cs="Times New Roman"/>
@@ -10096,7 +10096,7 @@
         </w:rPr>
         <w:t xml:space="preserve">adopt and maintain </w:t>
       </w:r>
-      <w:ins w:id="433" w:author="Dan Gisolfi" w:date="2020-04-21T14:08:00Z">
+      <w:ins w:id="434" w:author="Dan Gisolfi" w:date="2020-04-21T14:08:00Z">
         <w:r>
           <w:rPr>
             <w:rFonts w:ascii="Times New Roman" w:eastAsia="Times New Roman" w:hAnsi="Times New Roman" w:cs="Times New Roman"/>
@@ -10116,7 +10116,7 @@
         </w:rPr>
         <w:t xml:space="preserve">policies, agreements, or rules and procedures </w:t>
       </w:r>
-      <w:commentRangeStart w:id="434"/>
+      <w:commentRangeStart w:id="435"/>
       <w:r>
         <w:rPr>
           <w:rFonts w:ascii="Times New Roman" w:eastAsia="Times New Roman" w:hAnsi="Times New Roman" w:cs="Times New Roman"/>
@@ -10126,7 +10126,7 @@
         </w:rPr>
         <w:t xml:space="preserve">for </w:t>
       </w:r>
-      <w:ins w:id="435" w:author="Dan Gisolfi" w:date="2020-04-21T14:08:00Z">
+      <w:ins w:id="436" w:author="Dan Gisolfi" w:date="2020-04-21T14:08:00Z">
         <w:r>
           <w:rPr>
             <w:rFonts w:ascii="Times New Roman" w:eastAsia="Times New Roman" w:hAnsi="Times New Roman" w:cs="Times New Roman"/>
@@ -10137,7 +10137,7 @@
           <w:t>the operation</w:t>
         </w:r>
       </w:ins>
-      <w:ins w:id="436" w:author="Dan Gisolfi" w:date="2020-04-21T14:09:00Z">
+      <w:ins w:id="437" w:author="Dan Gisolfi" w:date="2020-04-21T14:09:00Z">
         <w:r>
           <w:rPr>
             <w:rFonts w:ascii="Times New Roman" w:eastAsia="Times New Roman" w:hAnsi="Times New Roman" w:cs="Times New Roman"/>
@@ -10149,7 +10149,7 @@
         </w:r>
       </w:ins>
       <w:proofErr w:type="spellStart"/>
-      <w:ins w:id="437" w:author="Dan Gisolfi" w:date="2020-04-21T14:08:00Z">
+      <w:ins w:id="438" w:author="Dan Gisolfi" w:date="2020-04-21T14:08:00Z">
         <w:r>
           <w:rPr>
             <w:rFonts w:ascii="Times New Roman" w:eastAsia="Times New Roman" w:hAnsi="Times New Roman" w:cs="Times New Roman"/>
@@ -10170,7 +10170,7 @@
           <w:t xml:space="preserve"> </w:t>
         </w:r>
       </w:ins>
-      <w:ins w:id="438" w:author="Dan Gisolfi" w:date="2020-04-21T14:09:00Z">
+      <w:ins w:id="439" w:author="Dan Gisolfi" w:date="2020-04-21T14:09:00Z">
         <w:r>
           <w:rPr>
             <w:rFonts w:ascii="Times New Roman" w:eastAsia="Times New Roman" w:hAnsi="Times New Roman" w:cs="Times New Roman"/>
@@ -10181,7 +10181,7 @@
           <w:t xml:space="preserve">and governance </w:t>
         </w:r>
       </w:ins>
-      <w:ins w:id="439" w:author="Dan Gisolfi" w:date="2020-04-21T14:08:00Z">
+      <w:ins w:id="440" w:author="Dan Gisolfi" w:date="2020-04-21T14:08:00Z">
         <w:r>
           <w:rPr>
             <w:rFonts w:ascii="Times New Roman" w:eastAsia="Times New Roman" w:hAnsi="Times New Roman" w:cs="Times New Roman"/>
@@ -10192,7 +10192,7 @@
           <w:t xml:space="preserve">of the Utility is defined. </w:t>
         </w:r>
       </w:ins>
-      <w:ins w:id="440" w:author="Dan Gisolfi" w:date="2020-04-21T14:09:00Z">
+      <w:ins w:id="441" w:author="Dan Gisolfi" w:date="2020-04-21T14:09:00Z">
         <w:r>
           <w:rPr>
             <w:rFonts w:ascii="Times New Roman" w:eastAsia="Times New Roman" w:hAnsi="Times New Roman" w:cs="Times New Roman"/>
@@ -10203,7 +10203,7 @@
           <w:t xml:space="preserve"> This includes </w:t>
         </w:r>
       </w:ins>
-      <w:del w:id="441" w:author="Dan Gisolfi" w:date="2020-04-21T14:09:00Z">
+      <w:del w:id="442" w:author="Dan Gisolfi" w:date="2020-04-21T14:09:00Z">
         <w:r>
           <w:rPr>
             <w:rFonts w:ascii="Times New Roman" w:eastAsia="Times New Roman" w:hAnsi="Times New Roman" w:cs="Times New Roman"/>
@@ -10213,9 +10213,9 @@
           </w:rPr>
           <w:delText xml:space="preserve">networks </w:delText>
         </w:r>
-        <w:commentRangeEnd w:id="434"/>
-        <w:r>
-          <w:commentReference w:id="434"/>
+        <w:commentRangeEnd w:id="435"/>
+        <w:r>
+          <w:commentReference w:id="435"/>
         </w:r>
         <w:r>
           <w:rPr>
@@ -10227,7 +10227,7 @@
           <w:delText>governed by the Directed Fund, s</w:delText>
         </w:r>
       </w:del>
-      <w:del w:id="442" w:author="Dan Gisolfi" w:date="2020-04-21T14:10:00Z">
+      <w:del w:id="443" w:author="Dan Gisolfi" w:date="2020-04-21T14:10:00Z">
         <w:r>
           <w:rPr>
             <w:rFonts w:ascii="Times New Roman" w:eastAsia="Times New Roman" w:hAnsi="Times New Roman" w:cs="Times New Roman"/>
@@ -10247,9 +10247,9 @@
         </w:rPr>
         <w:t>policies for the network, ledger access, data, software, node, transactions, or any other aspect related to the network (the “Network Agreements”);</w:t>
       </w:r>
-      <w:commentRangeEnd w:id="432"/>
-      <w:r>
-        <w:commentReference w:id="432"/>
+      <w:commentRangeEnd w:id="433"/>
+      <w:r>
+        <w:commentReference w:id="433"/>
       </w:r>
     </w:p>
     <w:p>
@@ -10268,8 +10268,8 @@
           <w:szCs w:val="24"/>
         </w:rPr>
       </w:pPr>
-      <w:bookmarkStart w:id="443" w:name="_5lqll9l31tu7" w:colFirst="0" w:colLast="0"/>
-      <w:bookmarkEnd w:id="443"/>
+      <w:bookmarkStart w:id="444" w:name="_5lqll9l31tu7" w:colFirst="0" w:colLast="0"/>
+      <w:bookmarkEnd w:id="444"/>
       <w:r>
         <w:rPr>
           <w:rFonts w:ascii="Times New Roman" w:eastAsia="Times New Roman" w:hAnsi="Times New Roman" w:cs="Times New Roman"/>
@@ -10347,7 +10347,7 @@
         </w:rPr>
         <w:t xml:space="preserve"> selecting a</w:t>
       </w:r>
-      <w:ins w:id="444" w:author="Dan Gisolfi" w:date="2020-04-21T14:11:00Z">
+      <w:ins w:id="445" w:author="Dan Gisolfi" w:date="2020-04-21T14:11:00Z">
         <w:r>
           <w:rPr>
             <w:sz w:val="24"/>
@@ -10356,8 +10356,8 @@
           <w:t xml:space="preserve"> hiring a Utility Service Provider</w:t>
         </w:r>
       </w:ins>
-      <w:commentRangeStart w:id="445"/>
-      <w:del w:id="446" w:author="Dan Gisolfi" w:date="2020-04-21T14:11:00Z">
+      <w:commentRangeStart w:id="446"/>
+      <w:del w:id="447" w:author="Dan Gisolfi" w:date="2020-04-21T14:11:00Z">
         <w:r>
           <w:rPr>
             <w:sz w:val="24"/>
@@ -10373,9 +10373,9 @@
         </w:rPr>
         <w:t>;</w:t>
       </w:r>
-      <w:commentRangeEnd w:id="445"/>
-      <w:r>
-        <w:commentReference w:id="445"/>
+      <w:commentRangeEnd w:id="446"/>
+      <w:r>
+        <w:commentReference w:id="446"/>
       </w:r>
     </w:p>
     <w:p>
@@ -10686,8 +10686,8 @@
         </w:rPr>
         <w:t xml:space="preserve">Any representative serving on the Governing Board who fails to attend three consecutive meetings shall not be counted towards quorum and shall lose voting rights, </w:t>
       </w:r>
-      <w:commentRangeStart w:id="447"/>
       <w:commentRangeStart w:id="448"/>
+      <w:commentRangeStart w:id="449"/>
       <w:r>
         <w:rPr>
           <w:sz w:val="24"/>
@@ -10695,13 +10695,13 @@
         </w:rPr>
         <w:t>unless the Governing Board votes to retain the voting representative in question</w:t>
       </w:r>
-      <w:commentRangeEnd w:id="447"/>
-      <w:r>
-        <w:commentReference w:id="447"/>
-      </w:r>
       <w:commentRangeEnd w:id="448"/>
       <w:r>
         <w:commentReference w:id="448"/>
+      </w:r>
+      <w:commentRangeEnd w:id="449"/>
+      <w:r>
+        <w:commentReference w:id="449"/>
       </w:r>
       <w:r>
         <w:rPr>
@@ -11683,7 +11683,7 @@
     <w:p>
       <w:pPr>
         <w:rPr>
-          <w:ins w:id="449" w:author="Dan Gisolfi" w:date="2020-04-22T15:54:00Z"/>
+          <w:ins w:id="450" w:author="Dan Gisolfi" w:date="2020-04-22T15:54:00Z"/>
           <w:sz w:val="24"/>
           <w:szCs w:val="24"/>
         </w:rPr>
@@ -11699,7 +11699,7 @@
     <w:p>
       <w:pPr>
         <w:rPr>
-          <w:ins w:id="450" w:author="Dan Gisolfi" w:date="2020-04-22T15:54:00Z"/>
+          <w:ins w:id="451" w:author="Dan Gisolfi" w:date="2020-04-22T15:54:00Z"/>
           <w:sz w:val="24"/>
           <w:szCs w:val="24"/>
         </w:rPr>
@@ -11711,7 +11711,7 @@
         <w:tblW w:w="0" w:type="auto"/>
         <w:shd w:val="clear" w:color="auto" w:fill="7F7F7F" w:themeFill="text1" w:themeFillTint="80"/>
         <w:tblLook w:val="0620" w:firstRow="1" w:lastRow="0" w:firstColumn="0" w:lastColumn="0" w:noHBand="1" w:noVBand="1"/>
-        <w:tblPrChange w:id="451" w:author="Dan Gisolfi" w:date="2020-04-22T15:56:00Z">
+        <w:tblPrChange w:id="452" w:author="Dan Gisolfi" w:date="2020-04-22T15:56:00Z">
           <w:tblPr>
             <w:tblStyle w:val="GridTable5Dark"/>
             <w:tblW w:w="0" w:type="auto"/>
@@ -11725,7 +11725,7 @@
         <w:gridCol w:w="1523"/>
         <w:gridCol w:w="1563"/>
         <w:gridCol w:w="1523"/>
-        <w:tblGridChange w:id="452">
+        <w:tblGridChange w:id="453">
           <w:tblGrid>
             <w:gridCol w:w="1870"/>
             <w:gridCol w:w="1870"/>
@@ -11738,13 +11738,13 @@
       <w:tr>
         <w:trPr>
           <w:cnfStyle w:val="100000000000" w:firstRow="1" w:lastRow="0" w:firstColumn="0" w:lastColumn="0" w:oddVBand="0" w:evenVBand="0" w:oddHBand="0" w:evenHBand="0" w:firstRowFirstColumn="0" w:firstRowLastColumn="0" w:lastRowFirstColumn="0" w:lastRowLastColumn="0"/>
-          <w:ins w:id="453" w:author="Dan Gisolfi" w:date="2020-04-22T15:55:00Z"/>
+          <w:ins w:id="454" w:author="Dan Gisolfi" w:date="2020-04-22T15:55:00Z"/>
         </w:trPr>
         <w:tc>
           <w:tcPr>
             <w:tcW w:w="0" w:type="dxa"/>
             <w:shd w:val="clear" w:color="auto" w:fill="7F7F7F" w:themeFill="text1" w:themeFillTint="80"/>
-            <w:tcPrChange w:id="454" w:author="Dan Gisolfi" w:date="2020-04-22T15:56:00Z">
+            <w:tcPrChange w:id="455" w:author="Dan Gisolfi" w:date="2020-04-22T15:56:00Z">
               <w:tcPr>
                 <w:tcW w:w="1870" w:type="dxa"/>
               </w:tcPr>
@@ -11754,12 +11754,12 @@
             <w:pPr>
               <w:cnfStyle w:val="100000000000" w:firstRow="1" w:lastRow="0" w:firstColumn="0" w:lastColumn="0" w:oddVBand="0" w:evenVBand="0" w:oddHBand="0" w:evenHBand="0" w:firstRowFirstColumn="0" w:firstRowLastColumn="0" w:lastRowFirstColumn="0" w:lastRowLastColumn="0"/>
               <w:rPr>
-                <w:ins w:id="455" w:author="Dan Gisolfi" w:date="2020-04-22T15:55:00Z"/>
+                <w:ins w:id="456" w:author="Dan Gisolfi" w:date="2020-04-22T15:55:00Z"/>
                 <w:sz w:val="24"/>
                 <w:szCs w:val="24"/>
               </w:rPr>
             </w:pPr>
-            <w:ins w:id="456" w:author="Dan Gisolfi" w:date="2020-04-22T15:57:00Z">
+            <w:ins w:id="457" w:author="Dan Gisolfi" w:date="2020-04-22T15:57:00Z">
               <w:r>
                 <w:rPr>
                   <w:color w:val="FFFFFF"/>
@@ -11775,7 +11775,7 @@
           <w:tcPr>
             <w:tcW w:w="0" w:type="dxa"/>
             <w:shd w:val="clear" w:color="auto" w:fill="7F7F7F" w:themeFill="text1" w:themeFillTint="80"/>
-            <w:tcPrChange w:id="457" w:author="Dan Gisolfi" w:date="2020-04-22T15:56:00Z">
+            <w:tcPrChange w:id="458" w:author="Dan Gisolfi" w:date="2020-04-22T15:56:00Z">
               <w:tcPr>
                 <w:tcW w:w="1870" w:type="dxa"/>
               </w:tcPr>
@@ -11785,12 +11785,12 @@
             <w:pPr>
               <w:cnfStyle w:val="100000000000" w:firstRow="1" w:lastRow="0" w:firstColumn="0" w:lastColumn="0" w:oddVBand="0" w:evenVBand="0" w:oddHBand="0" w:evenHBand="0" w:firstRowFirstColumn="0" w:firstRowLastColumn="0" w:lastRowFirstColumn="0" w:lastRowLastColumn="0"/>
               <w:rPr>
-                <w:ins w:id="458" w:author="Dan Gisolfi" w:date="2020-04-22T15:55:00Z"/>
+                <w:ins w:id="459" w:author="Dan Gisolfi" w:date="2020-04-22T15:55:00Z"/>
                 <w:sz w:val="24"/>
                 <w:szCs w:val="24"/>
               </w:rPr>
             </w:pPr>
-            <w:ins w:id="459" w:author="Dan Gisolfi" w:date="2020-04-22T15:57:00Z">
+            <w:ins w:id="460" w:author="Dan Gisolfi" w:date="2020-04-22T15:57:00Z">
               <w:r>
                 <w:rPr>
                   <w:color w:val="FFFFFF"/>
@@ -11806,7 +11806,7 @@
           <w:tcPr>
             <w:tcW w:w="0" w:type="dxa"/>
             <w:shd w:val="clear" w:color="auto" w:fill="7F7F7F" w:themeFill="text1" w:themeFillTint="80"/>
-            <w:tcPrChange w:id="460" w:author="Dan Gisolfi" w:date="2020-04-22T15:56:00Z">
+            <w:tcPrChange w:id="461" w:author="Dan Gisolfi" w:date="2020-04-22T15:56:00Z">
               <w:tcPr>
                 <w:tcW w:w="1870" w:type="dxa"/>
               </w:tcPr>
@@ -11816,12 +11816,12 @@
             <w:pPr>
               <w:cnfStyle w:val="100000000000" w:firstRow="1" w:lastRow="0" w:firstColumn="0" w:lastColumn="0" w:oddVBand="0" w:evenVBand="0" w:oddHBand="0" w:evenHBand="0" w:firstRowFirstColumn="0" w:firstRowLastColumn="0" w:lastRowFirstColumn="0" w:lastRowLastColumn="0"/>
               <w:rPr>
-                <w:ins w:id="461" w:author="Dan Gisolfi" w:date="2020-04-22T15:55:00Z"/>
+                <w:ins w:id="462" w:author="Dan Gisolfi" w:date="2020-04-22T15:55:00Z"/>
                 <w:sz w:val="24"/>
                 <w:szCs w:val="24"/>
               </w:rPr>
             </w:pPr>
-            <w:ins w:id="462" w:author="Dan Gisolfi" w:date="2020-04-22T15:57:00Z">
+            <w:ins w:id="463" w:author="Dan Gisolfi" w:date="2020-04-22T15:57:00Z">
               <w:r>
                 <w:rPr>
                   <w:color w:val="FFFFFF"/>
@@ -11837,7 +11837,7 @@
           <w:tcPr>
             <w:tcW w:w="0" w:type="dxa"/>
             <w:shd w:val="clear" w:color="auto" w:fill="7F7F7F" w:themeFill="text1" w:themeFillTint="80"/>
-            <w:tcPrChange w:id="463" w:author="Dan Gisolfi" w:date="2020-04-22T15:56:00Z">
+            <w:tcPrChange w:id="464" w:author="Dan Gisolfi" w:date="2020-04-22T15:56:00Z">
               <w:tcPr>
                 <w:tcW w:w="1870" w:type="dxa"/>
               </w:tcPr>
@@ -11847,12 +11847,12 @@
             <w:pPr>
               <w:cnfStyle w:val="100000000000" w:firstRow="1" w:lastRow="0" w:firstColumn="0" w:lastColumn="0" w:oddVBand="0" w:evenVBand="0" w:oddHBand="0" w:evenHBand="0" w:firstRowFirstColumn="0" w:firstRowLastColumn="0" w:lastRowFirstColumn="0" w:lastRowLastColumn="0"/>
               <w:rPr>
-                <w:ins w:id="464" w:author="Dan Gisolfi" w:date="2020-04-22T15:55:00Z"/>
+                <w:ins w:id="465" w:author="Dan Gisolfi" w:date="2020-04-22T15:55:00Z"/>
                 <w:sz w:val="24"/>
                 <w:szCs w:val="24"/>
               </w:rPr>
             </w:pPr>
-            <w:ins w:id="465" w:author="Dan Gisolfi" w:date="2020-04-22T15:57:00Z">
+            <w:ins w:id="466" w:author="Dan Gisolfi" w:date="2020-04-22T15:57:00Z">
               <w:r>
                 <w:rPr>
                   <w:sz w:val="24"/>
@@ -11867,7 +11867,7 @@
           <w:tcPr>
             <w:tcW w:w="0" w:type="dxa"/>
             <w:shd w:val="clear" w:color="auto" w:fill="7F7F7F" w:themeFill="text1" w:themeFillTint="80"/>
-            <w:tcPrChange w:id="466" w:author="Dan Gisolfi" w:date="2020-04-22T15:56:00Z">
+            <w:tcPrChange w:id="467" w:author="Dan Gisolfi" w:date="2020-04-22T15:56:00Z">
               <w:tcPr>
                 <w:tcW w:w="1870" w:type="dxa"/>
               </w:tcPr>
@@ -11877,12 +11877,12 @@
             <w:pPr>
               <w:cnfStyle w:val="100000000000" w:firstRow="1" w:lastRow="0" w:firstColumn="0" w:lastColumn="0" w:oddVBand="0" w:evenVBand="0" w:oddHBand="0" w:evenHBand="0" w:firstRowFirstColumn="0" w:firstRowLastColumn="0" w:lastRowFirstColumn="0" w:lastRowLastColumn="0"/>
               <w:rPr>
-                <w:ins w:id="467" w:author="Dan Gisolfi" w:date="2020-04-22T15:55:00Z"/>
+                <w:ins w:id="468" w:author="Dan Gisolfi" w:date="2020-04-22T15:55:00Z"/>
                 <w:sz w:val="24"/>
                 <w:szCs w:val="24"/>
               </w:rPr>
             </w:pPr>
-            <w:ins w:id="468" w:author="Dan Gisolfi" w:date="2020-04-22T15:58:00Z">
+            <w:ins w:id="469" w:author="Dan Gisolfi" w:date="2020-04-22T15:58:00Z">
               <w:r>
                 <w:rPr>
                   <w:sz w:val="24"/>
@@ -11896,13 +11896,13 @@
       </w:tr>
       <w:tr>
         <w:trPr>
-          <w:ins w:id="469" w:author="Dan Gisolfi" w:date="2020-04-22T15:55:00Z"/>
+          <w:ins w:id="470" w:author="Dan Gisolfi" w:date="2020-04-22T15:55:00Z"/>
         </w:trPr>
         <w:tc>
           <w:tcPr>
             <w:tcW w:w="0" w:type="dxa"/>
             <w:shd w:val="clear" w:color="auto" w:fill="7F7F7F" w:themeFill="text1" w:themeFillTint="80"/>
-            <w:tcPrChange w:id="470" w:author="Dan Gisolfi" w:date="2020-04-22T15:56:00Z">
+            <w:tcPrChange w:id="471" w:author="Dan Gisolfi" w:date="2020-04-22T15:56:00Z">
               <w:tcPr>
                 <w:tcW w:w="1870" w:type="dxa"/>
               </w:tcPr>
@@ -11911,12 +11911,12 @@
           <w:p>
             <w:pPr>
               <w:rPr>
-                <w:ins w:id="471" w:author="Dan Gisolfi" w:date="2020-04-22T15:55:00Z"/>
+                <w:ins w:id="472" w:author="Dan Gisolfi" w:date="2020-04-22T15:55:00Z"/>
                 <w:sz w:val="24"/>
                 <w:szCs w:val="24"/>
               </w:rPr>
             </w:pPr>
-            <w:ins w:id="472" w:author="Dan Gisolfi" w:date="2020-04-22T15:57:00Z">
+            <w:ins w:id="473" w:author="Dan Gisolfi" w:date="2020-04-22T15:57:00Z">
               <w:r>
                 <w:rPr>
                   <w:sz w:val="24"/>
@@ -11939,7 +11939,7 @@
           <w:tcPr>
             <w:tcW w:w="0" w:type="dxa"/>
             <w:shd w:val="clear" w:color="auto" w:fill="7F7F7F" w:themeFill="text1" w:themeFillTint="80"/>
-            <w:tcPrChange w:id="473" w:author="Dan Gisolfi" w:date="2020-04-22T15:56:00Z">
+            <w:tcPrChange w:id="474" w:author="Dan Gisolfi" w:date="2020-04-22T15:56:00Z">
               <w:tcPr>
                 <w:tcW w:w="1870" w:type="dxa"/>
               </w:tcPr>
@@ -11948,12 +11948,12 @@
           <w:p>
             <w:pPr>
               <w:rPr>
-                <w:ins w:id="474" w:author="Dan Gisolfi" w:date="2020-04-22T15:55:00Z"/>
+                <w:ins w:id="475" w:author="Dan Gisolfi" w:date="2020-04-22T15:55:00Z"/>
                 <w:sz w:val="24"/>
                 <w:szCs w:val="24"/>
               </w:rPr>
             </w:pPr>
-            <w:ins w:id="475" w:author="Dan Gisolfi" w:date="2020-04-22T15:57:00Z">
+            <w:ins w:id="476" w:author="Dan Gisolfi" w:date="2020-04-22T15:57:00Z">
               <w:r>
                 <w:rPr>
                   <w:sz w:val="24"/>
@@ -11976,7 +11976,7 @@
           <w:tcPr>
             <w:tcW w:w="0" w:type="dxa"/>
             <w:shd w:val="clear" w:color="auto" w:fill="7F7F7F" w:themeFill="text1" w:themeFillTint="80"/>
-            <w:tcPrChange w:id="476" w:author="Dan Gisolfi" w:date="2020-04-22T15:56:00Z">
+            <w:tcPrChange w:id="477" w:author="Dan Gisolfi" w:date="2020-04-22T15:56:00Z">
               <w:tcPr>
                 <w:tcW w:w="1870" w:type="dxa"/>
               </w:tcPr>
@@ -11985,12 +11985,12 @@
           <w:p>
             <w:pPr>
               <w:rPr>
-                <w:ins w:id="477" w:author="Dan Gisolfi" w:date="2020-04-22T15:55:00Z"/>
+                <w:ins w:id="478" w:author="Dan Gisolfi" w:date="2020-04-22T15:55:00Z"/>
                 <w:sz w:val="24"/>
                 <w:szCs w:val="24"/>
               </w:rPr>
             </w:pPr>
-            <w:ins w:id="478" w:author="Dan Gisolfi" w:date="2020-04-22T15:57:00Z">
+            <w:ins w:id="479" w:author="Dan Gisolfi" w:date="2020-04-22T15:57:00Z">
               <w:r>
                 <w:rPr>
                   <w:sz w:val="24"/>
@@ -12005,7 +12005,7 @@
           <w:tcPr>
             <w:tcW w:w="0" w:type="dxa"/>
             <w:shd w:val="clear" w:color="auto" w:fill="7F7F7F" w:themeFill="text1" w:themeFillTint="80"/>
-            <w:tcPrChange w:id="479" w:author="Dan Gisolfi" w:date="2020-04-22T15:56:00Z">
+            <w:tcPrChange w:id="480" w:author="Dan Gisolfi" w:date="2020-04-22T15:56:00Z">
               <w:tcPr>
                 <w:tcW w:w="1870" w:type="dxa"/>
               </w:tcPr>
@@ -12014,12 +12014,12 @@
           <w:p>
             <w:pPr>
               <w:rPr>
-                <w:ins w:id="480" w:author="Dan Gisolfi" w:date="2020-04-22T15:55:00Z"/>
+                <w:ins w:id="481" w:author="Dan Gisolfi" w:date="2020-04-22T15:55:00Z"/>
                 <w:sz w:val="24"/>
                 <w:szCs w:val="24"/>
               </w:rPr>
             </w:pPr>
-            <w:ins w:id="481" w:author="Dan Gisolfi" w:date="2020-04-22T15:57:00Z">
+            <w:ins w:id="482" w:author="Dan Gisolfi" w:date="2020-04-22T15:57:00Z">
               <w:r>
                 <w:rPr>
                   <w:sz w:val="24"/>
@@ -12034,7 +12034,7 @@
           <w:tcPr>
             <w:tcW w:w="0" w:type="dxa"/>
             <w:shd w:val="clear" w:color="auto" w:fill="7F7F7F" w:themeFill="text1" w:themeFillTint="80"/>
-            <w:tcPrChange w:id="482" w:author="Dan Gisolfi" w:date="2020-04-22T15:56:00Z">
+            <w:tcPrChange w:id="483" w:author="Dan Gisolfi" w:date="2020-04-22T15:56:00Z">
               <w:tcPr>
                 <w:tcW w:w="1870" w:type="dxa"/>
               </w:tcPr>
@@ -12043,12 +12043,12 @@
           <w:p>
             <w:pPr>
               <w:rPr>
-                <w:ins w:id="483" w:author="Dan Gisolfi" w:date="2020-04-22T15:55:00Z"/>
+                <w:ins w:id="484" w:author="Dan Gisolfi" w:date="2020-04-22T15:55:00Z"/>
                 <w:sz w:val="24"/>
                 <w:szCs w:val="24"/>
               </w:rPr>
             </w:pPr>
-            <w:ins w:id="484" w:author="Dan Gisolfi" w:date="2020-04-22T15:58:00Z">
+            <w:ins w:id="485" w:author="Dan Gisolfi" w:date="2020-04-22T15:58:00Z">
               <w:r>
                 <w:rPr>
                   <w:sz w:val="24"/>
@@ -12062,13 +12062,13 @@
       </w:tr>
       <w:tr>
         <w:trPr>
-          <w:ins w:id="485" w:author="Dan Gisolfi" w:date="2020-04-22T15:55:00Z"/>
+          <w:ins w:id="486" w:author="Dan Gisolfi" w:date="2020-04-22T15:55:00Z"/>
         </w:trPr>
         <w:tc>
           <w:tcPr>
             <w:tcW w:w="0" w:type="dxa"/>
             <w:shd w:val="clear" w:color="auto" w:fill="7F7F7F" w:themeFill="text1" w:themeFillTint="80"/>
-            <w:tcPrChange w:id="486" w:author="Dan Gisolfi" w:date="2020-04-22T15:56:00Z">
+            <w:tcPrChange w:id="487" w:author="Dan Gisolfi" w:date="2020-04-22T15:56:00Z">
               <w:tcPr>
                 <w:tcW w:w="1870" w:type="dxa"/>
               </w:tcPr>
@@ -12077,12 +12077,12 @@
           <w:p>
             <w:pPr>
               <w:rPr>
-                <w:ins w:id="487" w:author="Dan Gisolfi" w:date="2020-04-22T15:55:00Z"/>
+                <w:ins w:id="488" w:author="Dan Gisolfi" w:date="2020-04-22T15:55:00Z"/>
                 <w:sz w:val="24"/>
                 <w:szCs w:val="24"/>
               </w:rPr>
             </w:pPr>
-            <w:ins w:id="488" w:author="Dan Gisolfi" w:date="2020-04-22T15:57:00Z">
+            <w:ins w:id="489" w:author="Dan Gisolfi" w:date="2020-04-22T15:57:00Z">
               <w:r>
                 <w:rPr>
                   <w:sz w:val="24"/>
@@ -12105,7 +12105,7 @@
           <w:tcPr>
             <w:tcW w:w="0" w:type="dxa"/>
             <w:shd w:val="clear" w:color="auto" w:fill="7F7F7F" w:themeFill="text1" w:themeFillTint="80"/>
-            <w:tcPrChange w:id="489" w:author="Dan Gisolfi" w:date="2020-04-22T15:56:00Z">
+            <w:tcPrChange w:id="490" w:author="Dan Gisolfi" w:date="2020-04-22T15:56:00Z">
               <w:tcPr>
                 <w:tcW w:w="1870" w:type="dxa"/>
               </w:tcPr>
@@ -12114,12 +12114,12 @@
           <w:p>
             <w:pPr>
               <w:rPr>
-                <w:ins w:id="490" w:author="Dan Gisolfi" w:date="2020-04-22T15:55:00Z"/>
+                <w:ins w:id="491" w:author="Dan Gisolfi" w:date="2020-04-22T15:55:00Z"/>
                 <w:sz w:val="24"/>
                 <w:szCs w:val="24"/>
               </w:rPr>
             </w:pPr>
-            <w:ins w:id="491" w:author="Dan Gisolfi" w:date="2020-04-22T15:57:00Z">
+            <w:ins w:id="492" w:author="Dan Gisolfi" w:date="2020-04-22T15:57:00Z">
               <w:r>
                 <w:rPr>
                   <w:sz w:val="24"/>
@@ -12134,7 +12134,7 @@
           <w:tcPr>
             <w:tcW w:w="0" w:type="dxa"/>
             <w:shd w:val="clear" w:color="auto" w:fill="7F7F7F" w:themeFill="text1" w:themeFillTint="80"/>
-            <w:tcPrChange w:id="492" w:author="Dan Gisolfi" w:date="2020-04-22T15:56:00Z">
+            <w:tcPrChange w:id="493" w:author="Dan Gisolfi" w:date="2020-04-22T15:56:00Z">
               <w:tcPr>
                 <w:tcW w:w="1870" w:type="dxa"/>
               </w:tcPr>
@@ -12143,12 +12143,12 @@
           <w:p>
             <w:pPr>
               <w:rPr>
-                <w:ins w:id="493" w:author="Dan Gisolfi" w:date="2020-04-22T15:55:00Z"/>
+                <w:ins w:id="494" w:author="Dan Gisolfi" w:date="2020-04-22T15:55:00Z"/>
                 <w:sz w:val="24"/>
                 <w:szCs w:val="24"/>
               </w:rPr>
             </w:pPr>
-            <w:ins w:id="494" w:author="Dan Gisolfi" w:date="2020-04-22T15:57:00Z">
+            <w:ins w:id="495" w:author="Dan Gisolfi" w:date="2020-04-22T15:57:00Z">
               <w:r>
                 <w:rPr>
                   <w:sz w:val="24"/>
@@ -12163,7 +12163,7 @@
           <w:tcPr>
             <w:tcW w:w="0" w:type="dxa"/>
             <w:shd w:val="clear" w:color="auto" w:fill="7F7F7F" w:themeFill="text1" w:themeFillTint="80"/>
-            <w:tcPrChange w:id="495" w:author="Dan Gisolfi" w:date="2020-04-22T15:56:00Z">
+            <w:tcPrChange w:id="496" w:author="Dan Gisolfi" w:date="2020-04-22T15:56:00Z">
               <w:tcPr>
                 <w:tcW w:w="1870" w:type="dxa"/>
               </w:tcPr>
@@ -12172,12 +12172,12 @@
           <w:p>
             <w:pPr>
               <w:rPr>
-                <w:ins w:id="496" w:author="Dan Gisolfi" w:date="2020-04-22T15:55:00Z"/>
+                <w:ins w:id="497" w:author="Dan Gisolfi" w:date="2020-04-22T15:55:00Z"/>
                 <w:sz w:val="24"/>
                 <w:szCs w:val="24"/>
               </w:rPr>
             </w:pPr>
-            <w:ins w:id="497" w:author="Dan Gisolfi" w:date="2020-04-22T15:57:00Z">
+            <w:ins w:id="498" w:author="Dan Gisolfi" w:date="2020-04-22T15:57:00Z">
               <w:r>
                 <w:rPr>
                   <w:sz w:val="24"/>
@@ -12192,7 +12192,7 @@
           <w:tcPr>
             <w:tcW w:w="0" w:type="dxa"/>
             <w:shd w:val="clear" w:color="auto" w:fill="7F7F7F" w:themeFill="text1" w:themeFillTint="80"/>
-            <w:tcPrChange w:id="498" w:author="Dan Gisolfi" w:date="2020-04-22T15:56:00Z">
+            <w:tcPrChange w:id="499" w:author="Dan Gisolfi" w:date="2020-04-22T15:56:00Z">
               <w:tcPr>
                 <w:tcW w:w="1870" w:type="dxa"/>
               </w:tcPr>
@@ -12201,12 +12201,12 @@
           <w:p>
             <w:pPr>
               <w:rPr>
-                <w:ins w:id="499" w:author="Dan Gisolfi" w:date="2020-04-22T15:55:00Z"/>
+                <w:ins w:id="500" w:author="Dan Gisolfi" w:date="2020-04-22T15:55:00Z"/>
                 <w:sz w:val="24"/>
                 <w:szCs w:val="24"/>
               </w:rPr>
             </w:pPr>
-            <w:ins w:id="500" w:author="Dan Gisolfi" w:date="2020-04-22T15:58:00Z">
+            <w:ins w:id="501" w:author="Dan Gisolfi" w:date="2020-04-22T15:58:00Z">
               <w:r>
                 <w:rPr>
                   <w:sz w:val="24"/>
@@ -12220,13 +12220,13 @@
       </w:tr>
       <w:tr>
         <w:trPr>
-          <w:ins w:id="501" w:author="Dan Gisolfi" w:date="2020-04-22T15:55:00Z"/>
+          <w:ins w:id="502" w:author="Dan Gisolfi" w:date="2020-04-22T15:55:00Z"/>
         </w:trPr>
         <w:tc>
           <w:tcPr>
             <w:tcW w:w="0" w:type="dxa"/>
             <w:shd w:val="clear" w:color="auto" w:fill="7F7F7F" w:themeFill="text1" w:themeFillTint="80"/>
-            <w:tcPrChange w:id="502" w:author="Dan Gisolfi" w:date="2020-04-22T15:56:00Z">
+            <w:tcPrChange w:id="503" w:author="Dan Gisolfi" w:date="2020-04-22T15:56:00Z">
               <w:tcPr>
                 <w:tcW w:w="1870" w:type="dxa"/>
               </w:tcPr>
@@ -12235,12 +12235,12 @@
           <w:p>
             <w:pPr>
               <w:rPr>
-                <w:ins w:id="503" w:author="Dan Gisolfi" w:date="2020-04-22T15:55:00Z"/>
+                <w:ins w:id="504" w:author="Dan Gisolfi" w:date="2020-04-22T15:55:00Z"/>
                 <w:sz w:val="24"/>
                 <w:szCs w:val="24"/>
               </w:rPr>
             </w:pPr>
-            <w:ins w:id="504" w:author="Dan Gisolfi" w:date="2020-04-22T15:57:00Z">
+            <w:ins w:id="505" w:author="Dan Gisolfi" w:date="2020-04-22T15:57:00Z">
               <w:r>
                 <w:rPr>
                   <w:sz w:val="24"/>
@@ -12263,7 +12263,7 @@
           <w:tcPr>
             <w:tcW w:w="0" w:type="dxa"/>
             <w:shd w:val="clear" w:color="auto" w:fill="7F7F7F" w:themeFill="text1" w:themeFillTint="80"/>
-            <w:tcPrChange w:id="505" w:author="Dan Gisolfi" w:date="2020-04-22T15:56:00Z">
+            <w:tcPrChange w:id="506" w:author="Dan Gisolfi" w:date="2020-04-22T15:56:00Z">
               <w:tcPr>
                 <w:tcW w:w="1870" w:type="dxa"/>
               </w:tcPr>
@@ -12272,12 +12272,12 @@
           <w:p>
             <w:pPr>
               <w:rPr>
-                <w:ins w:id="506" w:author="Dan Gisolfi" w:date="2020-04-22T15:55:00Z"/>
+                <w:ins w:id="507" w:author="Dan Gisolfi" w:date="2020-04-22T15:55:00Z"/>
                 <w:sz w:val="24"/>
                 <w:szCs w:val="24"/>
               </w:rPr>
             </w:pPr>
-            <w:ins w:id="507" w:author="Dan Gisolfi" w:date="2020-04-22T15:57:00Z">
+            <w:ins w:id="508" w:author="Dan Gisolfi" w:date="2020-04-22T15:57:00Z">
               <w:r>
                 <w:rPr>
                   <w:sz w:val="24"/>
@@ -12292,7 +12292,7 @@
           <w:tcPr>
             <w:tcW w:w="0" w:type="dxa"/>
             <w:shd w:val="clear" w:color="auto" w:fill="7F7F7F" w:themeFill="text1" w:themeFillTint="80"/>
-            <w:tcPrChange w:id="508" w:author="Dan Gisolfi" w:date="2020-04-22T15:56:00Z">
+            <w:tcPrChange w:id="509" w:author="Dan Gisolfi" w:date="2020-04-22T15:56:00Z">
               <w:tcPr>
                 <w:tcW w:w="1870" w:type="dxa"/>
               </w:tcPr>
@@ -12301,12 +12301,12 @@
           <w:p>
             <w:pPr>
               <w:rPr>
-                <w:ins w:id="509" w:author="Dan Gisolfi" w:date="2020-04-22T15:55:00Z"/>
+                <w:ins w:id="510" w:author="Dan Gisolfi" w:date="2020-04-22T15:55:00Z"/>
                 <w:sz w:val="24"/>
                 <w:szCs w:val="24"/>
               </w:rPr>
             </w:pPr>
-            <w:ins w:id="510" w:author="Dan Gisolfi" w:date="2020-04-22T15:57:00Z">
+            <w:ins w:id="511" w:author="Dan Gisolfi" w:date="2020-04-22T15:57:00Z">
               <w:r>
                 <w:rPr>
                   <w:sz w:val="24"/>
@@ -12321,7 +12321,7 @@
           <w:tcPr>
             <w:tcW w:w="0" w:type="dxa"/>
             <w:shd w:val="clear" w:color="auto" w:fill="7F7F7F" w:themeFill="text1" w:themeFillTint="80"/>
-            <w:tcPrChange w:id="511" w:author="Dan Gisolfi" w:date="2020-04-22T15:56:00Z">
+            <w:tcPrChange w:id="512" w:author="Dan Gisolfi" w:date="2020-04-22T15:56:00Z">
               <w:tcPr>
                 <w:tcW w:w="1870" w:type="dxa"/>
               </w:tcPr>
@@ -12330,12 +12330,12 @@
           <w:p>
             <w:pPr>
               <w:rPr>
-                <w:ins w:id="512" w:author="Dan Gisolfi" w:date="2020-04-22T15:55:00Z"/>
+                <w:ins w:id="513" w:author="Dan Gisolfi" w:date="2020-04-22T15:55:00Z"/>
                 <w:sz w:val="24"/>
                 <w:szCs w:val="24"/>
               </w:rPr>
             </w:pPr>
-            <w:ins w:id="513" w:author="Dan Gisolfi" w:date="2020-04-22T15:57:00Z">
+            <w:ins w:id="514" w:author="Dan Gisolfi" w:date="2020-04-22T15:57:00Z">
               <w:r>
                 <w:rPr>
                   <w:sz w:val="24"/>
@@ -12350,7 +12350,7 @@
           <w:tcPr>
             <w:tcW w:w="0" w:type="dxa"/>
             <w:shd w:val="clear" w:color="auto" w:fill="7F7F7F" w:themeFill="text1" w:themeFillTint="80"/>
-            <w:tcPrChange w:id="514" w:author="Dan Gisolfi" w:date="2020-04-22T15:56:00Z">
+            <w:tcPrChange w:id="515" w:author="Dan Gisolfi" w:date="2020-04-22T15:56:00Z">
               <w:tcPr>
                 <w:tcW w:w="1870" w:type="dxa"/>
               </w:tcPr>
@@ -12359,12 +12359,12 @@
           <w:p>
             <w:pPr>
               <w:rPr>
-                <w:ins w:id="515" w:author="Dan Gisolfi" w:date="2020-04-22T15:55:00Z"/>
+                <w:ins w:id="516" w:author="Dan Gisolfi" w:date="2020-04-22T15:55:00Z"/>
                 <w:sz w:val="24"/>
                 <w:szCs w:val="24"/>
               </w:rPr>
             </w:pPr>
-            <w:ins w:id="516" w:author="Dan Gisolfi" w:date="2020-04-22T15:58:00Z">
+            <w:ins w:id="517" w:author="Dan Gisolfi" w:date="2020-04-22T15:58:00Z">
               <w:r>
                 <w:rPr>
                   <w:sz w:val="24"/>
@@ -12378,13 +12378,13 @@
       </w:tr>
       <w:tr>
         <w:trPr>
-          <w:ins w:id="517" w:author="Dan Gisolfi" w:date="2020-04-22T15:55:00Z"/>
+          <w:ins w:id="518" w:author="Dan Gisolfi" w:date="2020-04-22T15:55:00Z"/>
         </w:trPr>
         <w:tc>
           <w:tcPr>
             <w:tcW w:w="0" w:type="dxa"/>
             <w:shd w:val="clear" w:color="auto" w:fill="7F7F7F" w:themeFill="text1" w:themeFillTint="80"/>
-            <w:tcPrChange w:id="518" w:author="Dan Gisolfi" w:date="2020-04-22T15:56:00Z">
+            <w:tcPrChange w:id="519" w:author="Dan Gisolfi" w:date="2020-04-22T15:56:00Z">
               <w:tcPr>
                 <w:tcW w:w="1870" w:type="dxa"/>
               </w:tcPr>
@@ -12393,12 +12393,12 @@
           <w:p>
             <w:pPr>
               <w:rPr>
-                <w:ins w:id="519" w:author="Dan Gisolfi" w:date="2020-04-22T15:55:00Z"/>
+                <w:ins w:id="520" w:author="Dan Gisolfi" w:date="2020-04-22T15:55:00Z"/>
                 <w:sz w:val="24"/>
                 <w:szCs w:val="24"/>
               </w:rPr>
             </w:pPr>
-            <w:ins w:id="520" w:author="Dan Gisolfi" w:date="2020-04-22T15:57:00Z">
+            <w:ins w:id="521" w:author="Dan Gisolfi" w:date="2020-04-22T15:57:00Z">
               <w:r>
                 <w:rPr>
                   <w:sz w:val="24"/>
@@ -12421,7 +12421,7 @@
           <w:tcPr>
             <w:tcW w:w="0" w:type="dxa"/>
             <w:shd w:val="clear" w:color="auto" w:fill="7F7F7F" w:themeFill="text1" w:themeFillTint="80"/>
-            <w:tcPrChange w:id="521" w:author="Dan Gisolfi" w:date="2020-04-22T15:56:00Z">
+            <w:tcPrChange w:id="522" w:author="Dan Gisolfi" w:date="2020-04-22T15:56:00Z">
               <w:tcPr>
                 <w:tcW w:w="1870" w:type="dxa"/>
               </w:tcPr>
@@ -12430,12 +12430,12 @@
           <w:p>
             <w:pPr>
               <w:rPr>
-                <w:ins w:id="522" w:author="Dan Gisolfi" w:date="2020-04-22T15:55:00Z"/>
+                <w:ins w:id="523" w:author="Dan Gisolfi" w:date="2020-04-22T15:55:00Z"/>
                 <w:sz w:val="24"/>
                 <w:szCs w:val="24"/>
               </w:rPr>
             </w:pPr>
-            <w:ins w:id="523" w:author="Dan Gisolfi" w:date="2020-04-22T15:57:00Z">
+            <w:ins w:id="524" w:author="Dan Gisolfi" w:date="2020-04-22T15:57:00Z">
               <w:r>
                 <w:rPr>
                   <w:sz w:val="24"/>
@@ -12450,7 +12450,7 @@
           <w:tcPr>
             <w:tcW w:w="0" w:type="dxa"/>
             <w:shd w:val="clear" w:color="auto" w:fill="7F7F7F" w:themeFill="text1" w:themeFillTint="80"/>
-            <w:tcPrChange w:id="524" w:author="Dan Gisolfi" w:date="2020-04-22T15:56:00Z">
+            <w:tcPrChange w:id="525" w:author="Dan Gisolfi" w:date="2020-04-22T15:56:00Z">
               <w:tcPr>
                 <w:tcW w:w="1870" w:type="dxa"/>
               </w:tcPr>
@@ -12459,16 +12459,16 @@
           <w:p>
             <w:pPr>
               <w:rPr>
-                <w:ins w:id="525" w:author="Dan Gisolfi" w:date="2020-04-22T15:55:00Z"/>
+                <w:ins w:id="526" w:author="Dan Gisolfi" w:date="2020-04-22T15:55:00Z"/>
                 <w:sz w:val="24"/>
                 <w:szCs w:val="24"/>
               </w:rPr>
             </w:pPr>
-            <w:commentRangeStart w:id="526"/>
-            <w:commentRangeEnd w:id="526"/>
-            <w:ins w:id="527" w:author="Dan Gisolfi" w:date="2020-04-22T15:57:00Z">
+            <w:commentRangeStart w:id="527"/>
+            <w:commentRangeEnd w:id="527"/>
+            <w:ins w:id="528" w:author="Dan Gisolfi" w:date="2020-04-22T15:57:00Z">
               <w:r>
-                <w:commentReference w:id="526"/>
+                <w:commentReference w:id="527"/>
               </w:r>
               <w:r>
                 <w:rPr>
@@ -12484,7 +12484,7 @@
           <w:tcPr>
             <w:tcW w:w="0" w:type="dxa"/>
             <w:shd w:val="clear" w:color="auto" w:fill="7F7F7F" w:themeFill="text1" w:themeFillTint="80"/>
-            <w:tcPrChange w:id="528" w:author="Dan Gisolfi" w:date="2020-04-22T15:56:00Z">
+            <w:tcPrChange w:id="529" w:author="Dan Gisolfi" w:date="2020-04-22T15:56:00Z">
               <w:tcPr>
                 <w:tcW w:w="1870" w:type="dxa"/>
               </w:tcPr>
@@ -12493,12 +12493,12 @@
           <w:p>
             <w:pPr>
               <w:rPr>
-                <w:ins w:id="529" w:author="Dan Gisolfi" w:date="2020-04-22T15:55:00Z"/>
+                <w:ins w:id="530" w:author="Dan Gisolfi" w:date="2020-04-22T15:55:00Z"/>
                 <w:sz w:val="24"/>
                 <w:szCs w:val="24"/>
               </w:rPr>
             </w:pPr>
-            <w:ins w:id="530" w:author="Dan Gisolfi" w:date="2020-04-22T15:57:00Z">
+            <w:ins w:id="531" w:author="Dan Gisolfi" w:date="2020-04-22T15:57:00Z">
               <w:r>
                 <w:rPr>
                   <w:sz w:val="24"/>
@@ -12513,7 +12513,7 @@
           <w:tcPr>
             <w:tcW w:w="0" w:type="dxa"/>
             <w:shd w:val="clear" w:color="auto" w:fill="7F7F7F" w:themeFill="text1" w:themeFillTint="80"/>
-            <w:tcPrChange w:id="531" w:author="Dan Gisolfi" w:date="2020-04-22T15:56:00Z">
+            <w:tcPrChange w:id="532" w:author="Dan Gisolfi" w:date="2020-04-22T15:56:00Z">
               <w:tcPr>
                 <w:tcW w:w="1870" w:type="dxa"/>
               </w:tcPr>
@@ -12522,12 +12522,12 @@
           <w:p>
             <w:pPr>
               <w:rPr>
-                <w:ins w:id="532" w:author="Dan Gisolfi" w:date="2020-04-22T15:55:00Z"/>
+                <w:ins w:id="533" w:author="Dan Gisolfi" w:date="2020-04-22T15:55:00Z"/>
                 <w:sz w:val="24"/>
                 <w:szCs w:val="24"/>
               </w:rPr>
             </w:pPr>
-            <w:ins w:id="533" w:author="Dan Gisolfi" w:date="2020-04-22T15:58:00Z">
+            <w:ins w:id="534" w:author="Dan Gisolfi" w:date="2020-04-22T15:58:00Z">
               <w:r>
                 <w:rPr>
                   <w:sz w:val="24"/>
@@ -12582,7 +12582,7 @@
       <w:tr>
         <w:trPr>
           <w:trHeight w:val="280"/>
-          <w:del w:id="534" w:author="Dan Gisolfi" w:date="2020-04-22T15:58:00Z"/>
+          <w:del w:id="535" w:author="Dan Gisolfi" w:date="2020-04-22T15:58:00Z"/>
         </w:trPr>
         <w:tc>
           <w:tcPr>
@@ -12596,13 +12596,13 @@
               <w:ind w:right="478" w:hanging="100"/>
               <w:jc w:val="right"/>
               <w:rPr>
-                <w:del w:id="535" w:author="Dan Gisolfi" w:date="2020-04-22T15:58:00Z"/>
+                <w:del w:id="536" w:author="Dan Gisolfi" w:date="2020-04-22T15:58:00Z"/>
                 <w:b/>
                 <w:sz w:val="24"/>
                 <w:szCs w:val="24"/>
               </w:rPr>
             </w:pPr>
-            <w:del w:id="536" w:author="Dan Gisolfi" w:date="2020-04-22T15:58:00Z">
+            <w:del w:id="537" w:author="Dan Gisolfi" w:date="2020-04-22T15:58:00Z">
               <w:r>
                 <w:rPr>
                   <w:b/>
@@ -12626,13 +12626,13 @@
               <w:spacing w:line="273" w:lineRule="auto"/>
               <w:ind w:left="100" w:right="411"/>
               <w:rPr>
-                <w:del w:id="537" w:author="Dan Gisolfi" w:date="2020-04-22T15:58:00Z"/>
+                <w:del w:id="538" w:author="Dan Gisolfi" w:date="2020-04-22T15:58:00Z"/>
                 <w:b/>
                 <w:sz w:val="24"/>
                 <w:szCs w:val="24"/>
               </w:rPr>
             </w:pPr>
-            <w:del w:id="538" w:author="Dan Gisolfi" w:date="2020-04-22T15:58:00Z">
+            <w:del w:id="539" w:author="Dan Gisolfi" w:date="2020-04-22T15:58:00Z">
               <w:r>
                 <w:rPr>
                   <w:b/>
@@ -12656,13 +12656,13 @@
               <w:spacing w:line="273" w:lineRule="auto"/>
               <w:ind w:left="105" w:hanging="100"/>
               <w:rPr>
-                <w:del w:id="539" w:author="Dan Gisolfi" w:date="2020-04-22T15:58:00Z"/>
+                <w:del w:id="540" w:author="Dan Gisolfi" w:date="2020-04-22T15:58:00Z"/>
                 <w:b/>
                 <w:sz w:val="24"/>
                 <w:szCs w:val="24"/>
               </w:rPr>
             </w:pPr>
-            <w:del w:id="540" w:author="Dan Gisolfi" w:date="2020-04-22T15:58:00Z">
+            <w:del w:id="541" w:author="Dan Gisolfi" w:date="2020-04-22T15:58:00Z">
               <w:r>
                 <w:rPr>
                   <w:b/>
@@ -12679,7 +12679,7 @@
       <w:tr>
         <w:trPr>
           <w:trHeight w:val="320"/>
-          <w:del w:id="541" w:author="Dan Gisolfi" w:date="2020-04-22T15:58:00Z"/>
+          <w:del w:id="542" w:author="Dan Gisolfi" w:date="2020-04-22T15:58:00Z"/>
         </w:trPr>
         <w:tc>
           <w:tcPr>
@@ -12692,12 +12692,12 @@
               <w:ind w:right="473" w:hanging="100"/>
               <w:jc w:val="center"/>
               <w:rPr>
-                <w:del w:id="542" w:author="Dan Gisolfi" w:date="2020-04-22T15:58:00Z"/>
+                <w:del w:id="543" w:author="Dan Gisolfi" w:date="2020-04-22T15:58:00Z"/>
                 <w:sz w:val="24"/>
                 <w:szCs w:val="24"/>
               </w:rPr>
             </w:pPr>
-            <w:del w:id="543" w:author="Dan Gisolfi" w:date="2020-04-22T15:58:00Z">
+            <w:del w:id="544" w:author="Dan Gisolfi" w:date="2020-04-22T15:58:00Z">
               <w:r>
                 <w:rPr>
                   <w:sz w:val="24"/>
@@ -12726,12 +12726,12 @@
               <w:spacing w:line="291" w:lineRule="auto"/>
               <w:ind w:left="100" w:right="411"/>
               <w:rPr>
-                <w:del w:id="544" w:author="Dan Gisolfi" w:date="2020-04-22T15:58:00Z"/>
+                <w:del w:id="545" w:author="Dan Gisolfi" w:date="2020-04-22T15:58:00Z"/>
                 <w:sz w:val="24"/>
                 <w:szCs w:val="24"/>
               </w:rPr>
             </w:pPr>
-            <w:del w:id="545" w:author="Dan Gisolfi" w:date="2020-04-21T14:14:00Z">
+            <w:del w:id="546" w:author="Dan Gisolfi" w:date="2020-04-21T14:14:00Z">
               <w:r>
                 <w:rPr>
                   <w:sz w:val="24"/>
@@ -12740,7 +12740,7 @@
                 <w:delText xml:space="preserve">Premier </w:delText>
               </w:r>
             </w:del>
-            <w:del w:id="546" w:author="Dan Gisolfi" w:date="2020-04-22T15:58:00Z">
+            <w:del w:id="547" w:author="Dan Gisolfi" w:date="2020-04-22T15:58:00Z">
               <w:r>
                 <w:rPr>
                   <w:sz w:val="24"/>
@@ -12769,12 +12769,12 @@
               <w:spacing w:before="16"/>
               <w:ind w:left="105" w:hanging="100"/>
               <w:rPr>
-                <w:del w:id="547" w:author="Dan Gisolfi" w:date="2020-04-22T15:58:00Z"/>
+                <w:del w:id="548" w:author="Dan Gisolfi" w:date="2020-04-22T15:58:00Z"/>
                 <w:sz w:val="24"/>
                 <w:szCs w:val="24"/>
               </w:rPr>
             </w:pPr>
-            <w:del w:id="548" w:author="Dan Gisolfi" w:date="2020-04-21T14:16:00Z">
+            <w:del w:id="549" w:author="Dan Gisolfi" w:date="2020-04-21T14:16:00Z">
               <w:r>
                 <w:rPr>
                   <w:sz w:val="24"/>
@@ -12789,7 +12789,7 @@
       <w:tr>
         <w:trPr>
           <w:trHeight w:val="320"/>
-          <w:del w:id="549" w:author="Dan Gisolfi" w:date="2020-04-22T15:58:00Z"/>
+          <w:del w:id="550" w:author="Dan Gisolfi" w:date="2020-04-22T15:58:00Z"/>
         </w:trPr>
         <w:tc>
           <w:tcPr>
@@ -12802,12 +12802,12 @@
               <w:ind w:right="473" w:hanging="100"/>
               <w:jc w:val="center"/>
               <w:rPr>
-                <w:del w:id="550" w:author="Dan Gisolfi" w:date="2020-04-22T15:58:00Z"/>
+                <w:del w:id="551" w:author="Dan Gisolfi" w:date="2020-04-22T15:58:00Z"/>
                 <w:sz w:val="24"/>
                 <w:szCs w:val="24"/>
               </w:rPr>
             </w:pPr>
-            <w:del w:id="551" w:author="Dan Gisolfi" w:date="2020-04-22T15:58:00Z">
+            <w:del w:id="552" w:author="Dan Gisolfi" w:date="2020-04-22T15:58:00Z">
               <w:r>
                 <w:rPr>
                   <w:sz w:val="24"/>
@@ -12828,12 +12828,12 @@
               <w:spacing w:before="16"/>
               <w:ind w:left="100" w:right="411"/>
               <w:rPr>
-                <w:del w:id="552" w:author="Dan Gisolfi" w:date="2020-04-22T15:58:00Z"/>
+                <w:del w:id="553" w:author="Dan Gisolfi" w:date="2020-04-22T15:58:00Z"/>
                 <w:sz w:val="24"/>
                 <w:szCs w:val="24"/>
               </w:rPr>
             </w:pPr>
-            <w:del w:id="553" w:author="Dan Gisolfi" w:date="2020-04-21T14:15:00Z">
+            <w:del w:id="554" w:author="Dan Gisolfi" w:date="2020-04-21T14:15:00Z">
               <w:r>
                 <w:rPr>
                   <w:sz w:val="24"/>
@@ -12842,7 +12842,7 @@
                 <w:delText xml:space="preserve">General </w:delText>
               </w:r>
             </w:del>
-            <w:del w:id="554" w:author="Dan Gisolfi" w:date="2020-04-22T15:58:00Z">
+            <w:del w:id="555" w:author="Dan Gisolfi" w:date="2020-04-22T15:58:00Z">
               <w:r>
                 <w:rPr>
                   <w:sz w:val="24"/>
@@ -12863,12 +12863,12 @@
               <w:spacing w:before="16"/>
               <w:ind w:left="105" w:hanging="100"/>
               <w:rPr>
-                <w:del w:id="555" w:author="Dan Gisolfi" w:date="2020-04-22T15:58:00Z"/>
+                <w:del w:id="556" w:author="Dan Gisolfi" w:date="2020-04-22T15:58:00Z"/>
                 <w:sz w:val="24"/>
                 <w:szCs w:val="24"/>
               </w:rPr>
             </w:pPr>
-            <w:del w:id="556" w:author="Dan Gisolfi" w:date="2020-04-21T14:16:00Z">
+            <w:del w:id="557" w:author="Dan Gisolfi" w:date="2020-04-21T14:16:00Z">
               <w:r>
                 <w:rPr>
                   <w:sz w:val="24"/>
@@ -12883,7 +12883,7 @@
       <w:tr>
         <w:trPr>
           <w:trHeight w:val="940"/>
-          <w:del w:id="557" w:author="Dan Gisolfi" w:date="2020-04-22T15:58:00Z"/>
+          <w:del w:id="558" w:author="Dan Gisolfi" w:date="2020-04-22T15:58:00Z"/>
         </w:trPr>
         <w:tc>
           <w:tcPr>
@@ -12902,12 +12902,12 @@
               <w:ind w:right="473" w:hanging="100"/>
               <w:jc w:val="center"/>
               <w:rPr>
-                <w:del w:id="558" w:author="Dan Gisolfi" w:date="2020-04-22T15:58:00Z"/>
+                <w:del w:id="559" w:author="Dan Gisolfi" w:date="2020-04-22T15:58:00Z"/>
                 <w:sz w:val="24"/>
                 <w:szCs w:val="24"/>
               </w:rPr>
             </w:pPr>
-            <w:del w:id="559" w:author="Dan Gisolfi" w:date="2020-04-22T15:58:00Z">
+            <w:del w:id="560" w:author="Dan Gisolfi" w:date="2020-04-22T15:58:00Z">
               <w:r>
                 <w:rPr>
                   <w:sz w:val="24"/>
@@ -12942,13 +12942,13 @@
               <w:spacing w:before="16"/>
               <w:ind w:left="100" w:right="411"/>
               <w:rPr>
-                <w:del w:id="560" w:author="Dan Gisolfi" w:date="2020-04-22T15:58:00Z"/>
+                <w:del w:id="561" w:author="Dan Gisolfi" w:date="2020-04-22T15:58:00Z"/>
                 <w:sz w:val="24"/>
                 <w:szCs w:val="24"/>
               </w:rPr>
             </w:pPr>
-            <w:commentRangeStart w:id="561"/>
-            <w:del w:id="562" w:author="Dan Gisolfi" w:date="2020-04-21T14:14:00Z">
+            <w:commentRangeStart w:id="562"/>
+            <w:del w:id="563" w:author="Dan Gisolfi" w:date="2020-04-21T14:14:00Z">
               <w:r>
                 <w:rPr>
                   <w:sz w:val="24"/>
@@ -12959,7 +12959,7 @@
             </w:del>
           </w:p>
         </w:tc>
-        <w:commentRangeEnd w:id="561"/>
+        <w:commentRangeEnd w:id="562"/>
         <w:tc>
           <w:tcPr>
             <w:tcW w:w="1350" w:type="dxa"/>
@@ -12976,14 +12976,14 @@
               <w:spacing w:before="16"/>
               <w:ind w:left="105" w:hanging="100"/>
               <w:rPr>
-                <w:del w:id="563" w:author="Dan Gisolfi" w:date="2020-04-22T15:58:00Z"/>
+                <w:del w:id="564" w:author="Dan Gisolfi" w:date="2020-04-22T15:58:00Z"/>
                 <w:sz w:val="24"/>
                 <w:szCs w:val="24"/>
               </w:rPr>
             </w:pPr>
-            <w:del w:id="564" w:author="Dan Gisolfi" w:date="2020-04-22T15:58:00Z">
+            <w:del w:id="565" w:author="Dan Gisolfi" w:date="2020-04-22T15:58:00Z">
               <w:r>
-                <w:commentReference w:id="561"/>
+                <w:commentReference w:id="562"/>
               </w:r>
               <w:r>
                 <w:rPr>
@@ -13001,7 +13001,7 @@
       <w:pPr>
         <w:widowControl w:val="0"/>
         <w:rPr>
-          <w:del w:id="565" w:author="Dan Gisolfi" w:date="2020-04-22T15:58:00Z"/>
+          <w:del w:id="566" w:author="Dan Gisolfi" w:date="2020-04-22T15:58:00Z"/>
           <w:sz w:val="24"/>
           <w:szCs w:val="24"/>
         </w:rPr>
@@ -13012,7 +13012,7 @@
         <w:widowControl w:val="0"/>
         <w:ind w:right="1180"/>
         <w:rPr>
-          <w:ins w:id="566" w:author="Dan Gisolfi" w:date="2020-04-22T15:52:00Z"/>
+          <w:ins w:id="567" w:author="Dan Gisolfi" w:date="2020-04-22T15:52:00Z"/>
           <w:sz w:val="24"/>
           <w:szCs w:val="24"/>
         </w:rPr>
@@ -13027,7 +13027,7 @@
           <w:szCs w:val="24"/>
         </w:rPr>
       </w:pPr>
-      <w:del w:id="567" w:author="Dan Gisolfi" w:date="2020-04-21T14:21:00Z">
+      <w:del w:id="568" w:author="Dan Gisolfi" w:date="2020-04-21T14:21:00Z">
         <w:r>
           <w:rPr>
             <w:sz w:val="24"/>
@@ -13036,7 +13036,7 @@
           <w:delText>The annual fee</w:delText>
         </w:r>
       </w:del>
-      <w:ins w:id="568" w:author="Dan Gisolfi" w:date="2020-04-21T14:21:00Z">
+      <w:ins w:id="569" w:author="Dan Gisolfi" w:date="2020-04-21T14:21:00Z">
         <w:r>
           <w:rPr>
             <w:sz w:val="24"/>
@@ -13045,7 +13045,7 @@
           <w:t>Subscriber membership comes with 50 transaction entitlements per annual membership. Additi</w:t>
         </w:r>
       </w:ins>
-      <w:ins w:id="569" w:author="Dan Gisolfi" w:date="2020-04-21T14:22:00Z">
+      <w:ins w:id="570" w:author="Dan Gisolfi" w:date="2020-04-21T14:22:00Z">
         <w:r>
           <w:rPr>
             <w:sz w:val="24"/>
@@ -13054,7 +13054,7 @@
           <w:t>onal transactions can be acquired per</w:t>
         </w:r>
       </w:ins>
-      <w:ins w:id="570" w:author="Dan Gisolfi" w:date="2020-04-21T14:23:00Z">
+      <w:ins w:id="571" w:author="Dan Gisolfi" w:date="2020-04-21T14:23:00Z">
         <w:r>
           <w:rPr>
             <w:sz w:val="24"/>
@@ -13063,7 +13063,7 @@
           <w:t xml:space="preserve"> annuum</w:t>
         </w:r>
       </w:ins>
-      <w:ins w:id="571" w:author="Dan Gisolfi" w:date="2020-04-21T14:22:00Z">
+      <w:ins w:id="572" w:author="Dan Gisolfi" w:date="2020-04-21T14:22:00Z">
         <w:r>
           <w:rPr>
             <w:sz w:val="24"/>
@@ -13072,7 +13072,7 @@
           <w:t xml:space="preserve"> </w:t>
         </w:r>
       </w:ins>
-      <w:del w:id="572" w:author="Dan Gisolfi" w:date="2020-04-21T14:23:00Z">
+      <w:del w:id="573" w:author="Dan Gisolfi" w:date="2020-04-21T14:23:00Z">
         <w:r>
           <w:rPr>
             <w:sz w:val="24"/>
@@ -13088,7 +13088,7 @@
         </w:rPr>
         <w:t>according to the following table</w:t>
       </w:r>
-      <w:ins w:id="573" w:author="Dan Gisolfi" w:date="2020-04-21T14:24:00Z">
+      <w:ins w:id="574" w:author="Dan Gisolfi" w:date="2020-04-21T14:24:00Z">
         <w:r>
           <w:rPr>
             <w:sz w:val="24"/>
@@ -13104,7 +13104,7 @@
           <w:t xml:space="preserve">all </w:t>
         </w:r>
       </w:ins>
-      <w:ins w:id="574" w:author="Dan Gisolfi" w:date="2020-04-21T14:25:00Z">
+      <w:ins w:id="575" w:author="Dan Gisolfi" w:date="2020-04-21T14:25:00Z">
         <w:r>
           <w:rPr>
             <w:sz w:val="24"/>
@@ -13113,7 +13113,7 @@
           <w:t>unused transactions expire at years end without rollover</w:t>
         </w:r>
       </w:ins>
-      <w:del w:id="575" w:author="Dan Gisolfi" w:date="2020-04-21T14:24:00Z">
+      <w:del w:id="576" w:author="Dan Gisolfi" w:date="2020-04-21T14:24:00Z">
         <w:r>
           <w:rPr>
             <w:sz w:val="24"/>
@@ -13122,7 +13122,7 @@
           <w:delText>,</w:delText>
         </w:r>
       </w:del>
-      <w:del w:id="576" w:author="Dan Gisolfi" w:date="2020-04-21T14:25:00Z">
+      <w:del w:id="577" w:author="Dan Gisolfi" w:date="2020-04-21T14:25:00Z">
         <w:r>
           <w:rPr>
             <w:sz w:val="24"/>
@@ -13196,7 +13196,7 @@
                 <w:szCs w:val="24"/>
               </w:rPr>
             </w:pPr>
-            <w:del w:id="577" w:author="Dan Gisolfi" w:date="2020-04-21T14:19:00Z">
+            <w:del w:id="578" w:author="Dan Gisolfi" w:date="2020-04-21T14:19:00Z">
               <w:r>
                 <w:rPr>
                   <w:b/>
@@ -13207,7 +13207,7 @@
                 <w:delText>Consolidated Employees</w:delText>
               </w:r>
             </w:del>
-            <w:ins w:id="578" w:author="Dan Gisolfi" w:date="2020-04-21T14:19:00Z">
+            <w:ins w:id="579" w:author="Dan Gisolfi" w:date="2020-04-21T14:19:00Z">
               <w:r>
                 <w:rPr>
                   <w:b/>
@@ -13236,7 +13236,7 @@
                 <w:szCs w:val="24"/>
               </w:rPr>
             </w:pPr>
-            <w:del w:id="579" w:author="Dan Gisolfi" w:date="2020-04-21T14:20:00Z">
+            <w:del w:id="580" w:author="Dan Gisolfi" w:date="2020-04-21T14:20:00Z">
               <w:r>
                 <w:rPr>
                   <w:b/>
@@ -13257,7 +13257,7 @@
                 <w:delText>2</w:delText>
               </w:r>
             </w:del>
-            <w:ins w:id="580" w:author="Dan Gisolfi" w:date="2020-04-21T14:20:00Z">
+            <w:ins w:id="581" w:author="Dan Gisolfi" w:date="2020-04-21T14:20:00Z">
               <w:r>
                 <w:rPr>
                   <w:b/>
@@ -13268,7 +13268,7 @@
                 <w:t xml:space="preserve">Package </w:t>
               </w:r>
             </w:ins>
-            <w:ins w:id="581" w:author="Dan Gisolfi" w:date="2020-04-21T14:21:00Z">
+            <w:ins w:id="582" w:author="Dan Gisolfi" w:date="2020-04-21T14:21:00Z">
               <w:r>
                 <w:rPr>
                   <w:b/>
@@ -13300,7 +13300,7 @@
                 <w:szCs w:val="24"/>
               </w:rPr>
             </w:pPr>
-            <w:del w:id="582" w:author="Dan Gisolfi" w:date="2020-04-21T14:19:00Z">
+            <w:del w:id="583" w:author="Dan Gisolfi" w:date="2020-04-21T14:19:00Z">
               <w:r>
                 <w:rPr>
                   <w:sz w:val="24"/>
@@ -13309,7 +13309,7 @@
                 <w:delText>5,000 and above</w:delText>
               </w:r>
             </w:del>
-            <w:ins w:id="583" w:author="Dan Gisolfi" w:date="2020-04-21T14:19:00Z">
+            <w:ins w:id="584" w:author="Dan Gisolfi" w:date="2020-04-21T14:19:00Z">
               <w:r>
                 <w:rPr>
                   <w:sz w:val="24"/>
@@ -13334,7 +13334,7 @@
                 <w:szCs w:val="24"/>
               </w:rPr>
             </w:pPr>
-            <w:del w:id="584" w:author="Dan Gisolfi" w:date="2020-04-21T14:20:00Z">
+            <w:del w:id="585" w:author="Dan Gisolfi" w:date="2020-04-21T14:20:00Z">
               <w:r>
                 <w:rPr>
                   <w:sz w:val="24"/>
@@ -13343,7 +13343,7 @@
                 <w:delText>$_______</w:delText>
               </w:r>
             </w:del>
-            <w:ins w:id="585" w:author="Dan Gisolfi" w:date="2020-04-21T14:20:00Z">
+            <w:ins w:id="586" w:author="Dan Gisolfi" w:date="2020-04-21T14:20:00Z">
               <w:r>
                 <w:rPr>
                   <w:sz w:val="24"/>
@@ -13358,7 +13358,7 @@
       <w:tr>
         <w:trPr>
           <w:trHeight w:val="320"/>
-          <w:del w:id="586" w:author="Dan Gisolfi" w:date="2020-04-21T14:20:00Z"/>
+          <w:del w:id="587" w:author="Dan Gisolfi" w:date="2020-04-21T14:20:00Z"/>
         </w:trPr>
         <w:tc>
           <w:tcPr>
@@ -13370,12 +13370,12 @@
               <w:spacing w:before="16"/>
               <w:ind w:left="100"/>
               <w:rPr>
-                <w:del w:id="587" w:author="Dan Gisolfi" w:date="2020-04-21T14:20:00Z"/>
+                <w:del w:id="588" w:author="Dan Gisolfi" w:date="2020-04-21T14:20:00Z"/>
                 <w:sz w:val="24"/>
                 <w:szCs w:val="24"/>
               </w:rPr>
             </w:pPr>
-            <w:del w:id="588" w:author="Dan Gisolfi" w:date="2020-04-21T14:20:00Z">
+            <w:del w:id="589" w:author="Dan Gisolfi" w:date="2020-04-21T14:20:00Z">
               <w:r>
                 <w:rPr>
                   <w:sz w:val="24"/>
@@ -13396,12 +13396,12 @@
               <w:spacing w:before="16"/>
               <w:ind w:left="100"/>
               <w:rPr>
-                <w:del w:id="589" w:author="Dan Gisolfi" w:date="2020-04-21T14:20:00Z"/>
+                <w:del w:id="590" w:author="Dan Gisolfi" w:date="2020-04-21T14:20:00Z"/>
                 <w:sz w:val="24"/>
                 <w:szCs w:val="24"/>
               </w:rPr>
             </w:pPr>
-            <w:del w:id="590" w:author="Dan Gisolfi" w:date="2020-04-21T14:20:00Z">
+            <w:del w:id="591" w:author="Dan Gisolfi" w:date="2020-04-21T14:20:00Z">
               <w:r>
                 <w:rPr>
                   <w:sz w:val="24"/>
@@ -13416,7 +13416,7 @@
       <w:tr>
         <w:trPr>
           <w:trHeight w:val="320"/>
-          <w:del w:id="591" w:author="Dan Gisolfi" w:date="2020-04-21T14:20:00Z"/>
+          <w:del w:id="592" w:author="Dan Gisolfi" w:date="2020-04-21T14:20:00Z"/>
         </w:trPr>
         <w:tc>
           <w:tcPr>
@@ -13428,12 +13428,12 @@
               <w:spacing w:before="16"/>
               <w:ind w:left="100"/>
               <w:rPr>
-                <w:del w:id="592" w:author="Dan Gisolfi" w:date="2020-04-21T14:20:00Z"/>
+                <w:del w:id="593" w:author="Dan Gisolfi" w:date="2020-04-21T14:20:00Z"/>
                 <w:sz w:val="24"/>
                 <w:szCs w:val="24"/>
               </w:rPr>
             </w:pPr>
-            <w:del w:id="593" w:author="Dan Gisolfi" w:date="2020-04-21T14:20:00Z">
+            <w:del w:id="594" w:author="Dan Gisolfi" w:date="2020-04-21T14:20:00Z">
               <w:r>
                 <w:rPr>
                   <w:sz w:val="24"/>
@@ -13454,12 +13454,12 @@
               <w:spacing w:before="16"/>
               <w:ind w:left="100"/>
               <w:rPr>
-                <w:del w:id="594" w:author="Dan Gisolfi" w:date="2020-04-21T14:20:00Z"/>
+                <w:del w:id="595" w:author="Dan Gisolfi" w:date="2020-04-21T14:20:00Z"/>
                 <w:sz w:val="24"/>
                 <w:szCs w:val="24"/>
               </w:rPr>
             </w:pPr>
-            <w:del w:id="595" w:author="Dan Gisolfi" w:date="2020-04-21T14:20:00Z">
+            <w:del w:id="596" w:author="Dan Gisolfi" w:date="2020-04-21T14:20:00Z">
               <w:r>
                 <w:rPr>
                   <w:sz w:val="24"/>
@@ -13474,7 +13474,7 @@
       <w:tr>
         <w:trPr>
           <w:trHeight w:val="320"/>
-          <w:del w:id="596" w:author="Dan Gisolfi" w:date="2020-04-21T14:20:00Z"/>
+          <w:del w:id="597" w:author="Dan Gisolfi" w:date="2020-04-21T14:20:00Z"/>
         </w:trPr>
         <w:tc>
           <w:tcPr>
@@ -13486,12 +13486,12 @@
               <w:spacing w:before="16"/>
               <w:ind w:left="100"/>
               <w:rPr>
-                <w:del w:id="597" w:author="Dan Gisolfi" w:date="2020-04-21T14:20:00Z"/>
+                <w:del w:id="598" w:author="Dan Gisolfi" w:date="2020-04-21T14:20:00Z"/>
                 <w:sz w:val="24"/>
                 <w:szCs w:val="24"/>
               </w:rPr>
             </w:pPr>
-            <w:del w:id="598" w:author="Dan Gisolfi" w:date="2020-04-21T14:20:00Z">
+            <w:del w:id="599" w:author="Dan Gisolfi" w:date="2020-04-21T14:20:00Z">
               <w:r>
                 <w:rPr>
                   <w:sz w:val="24"/>
@@ -13512,12 +13512,12 @@
               <w:spacing w:before="16"/>
               <w:ind w:left="100"/>
               <w:rPr>
-                <w:del w:id="599" w:author="Dan Gisolfi" w:date="2020-04-21T14:20:00Z"/>
+                <w:del w:id="600" w:author="Dan Gisolfi" w:date="2020-04-21T14:20:00Z"/>
                 <w:sz w:val="24"/>
                 <w:szCs w:val="24"/>
               </w:rPr>
             </w:pPr>
-            <w:del w:id="600" w:author="Dan Gisolfi" w:date="2020-04-21T14:20:00Z">
+            <w:del w:id="601" w:author="Dan Gisolfi" w:date="2020-04-21T14:20:00Z">
               <w:r>
                 <w:rPr>
                   <w:sz w:val="24"/>
@@ -14194,7 +14194,7 @@
       </w:r>
     </w:p>
   </w:comment>
-  <w:comment w:id="396" w:author="Dan Gisolfi" w:date="2020-04-13T19:07:00Z" w:initials="">
+  <w:comment w:id="397" w:author="Dan Gisolfi" w:date="2020-04-13T19:07:00Z" w:initials="">
     <w:p>
       <w:pPr>
         <w:widowControl w:val="0"/>
@@ -14274,7 +14274,7 @@
       </w:r>
     </w:p>
   </w:comment>
-  <w:comment w:id="416" w:author="Michael Dolan" w:date="2020-04-09T13:25:00Z" w:initials="">
+  <w:comment w:id="417" w:author="Michael Dolan" w:date="2020-04-09T13:25:00Z" w:initials="">
     <w:p>
       <w:pPr>
         <w:widowControl w:val="0"/>
@@ -14303,7 +14303,7 @@
       </w:r>
     </w:p>
   </w:comment>
-  <w:comment w:id="417" w:author="Dan Gisolfi" w:date="2020-04-13T19:08:00Z" w:initials="">
+  <w:comment w:id="418" w:author="Dan Gisolfi" w:date="2020-04-13T19:08:00Z" w:initials="">
     <w:p>
       <w:pPr>
         <w:widowControl w:val="0"/>
@@ -14332,7 +14332,7 @@
       </w:r>
     </w:p>
   </w:comment>
-  <w:comment w:id="434" w:author="Dan Gisolfi" w:date="2020-04-13T18:53:00Z" w:initials="">
+  <w:comment w:id="435" w:author="Dan Gisolfi" w:date="2020-04-13T18:53:00Z" w:initials="">
     <w:p>
       <w:pPr>
         <w:widowControl w:val="0"/>
@@ -14361,7 +14361,7 @@
       </w:r>
     </w:p>
   </w:comment>
-  <w:comment w:id="432" w:author="Dan Gisolfi" w:date="2020-04-13T19:11:00Z" w:initials="">
+  <w:comment w:id="433" w:author="Dan Gisolfi" w:date="2020-04-13T19:11:00Z" w:initials="">
     <w:p>
       <w:pPr>
         <w:widowControl w:val="0"/>
@@ -14390,7 +14390,7 @@
       </w:r>
     </w:p>
   </w:comment>
-  <w:comment w:id="445" w:author="Dan Gisolfi" w:date="2020-04-13T18:55:00Z" w:initials="">
+  <w:comment w:id="446" w:author="Dan Gisolfi" w:date="2020-04-13T18:55:00Z" w:initials="">
     <w:p>
       <w:pPr>
         <w:widowControl w:val="0"/>
@@ -14459,7 +14459,7 @@
       </w:r>
     </w:p>
   </w:comment>
-  <w:comment w:id="447" w:author="Michael Dolan" w:date="2020-04-09T13:38:00Z" w:initials="">
+  <w:comment w:id="448" w:author="Michael Dolan" w:date="2020-04-09T13:38:00Z" w:initials="">
     <w:p>
       <w:pPr>
         <w:widowControl w:val="0"/>
@@ -14488,7 +14488,7 @@
       </w:r>
     </w:p>
   </w:comment>
-  <w:comment w:id="448" w:author="Dan Gisolfi" w:date="2020-04-13T18:43:00Z" w:initials="">
+  <w:comment w:id="449" w:author="Dan Gisolfi" w:date="2020-04-13T18:43:00Z" w:initials="">
     <w:p>
       <w:pPr>
         <w:widowControl w:val="0"/>
@@ -14517,7 +14517,7 @@
       </w:r>
     </w:p>
   </w:comment>
-  <w:comment w:id="526" w:author="Dan Gisolfi" w:date="2020-04-13T18:38:00Z" w:initials="">
+  <w:comment w:id="527" w:author="Dan Gisolfi" w:date="2020-04-13T18:38:00Z" w:initials="">
     <w:p>
       <w:pPr>
         <w:widowControl w:val="0"/>
@@ -14606,7 +14606,7 @@
       </w:r>
     </w:p>
   </w:comment>
-  <w:comment w:id="561" w:author="Dan Gisolfi" w:date="2020-04-13T18:38:00Z" w:initials="">
+  <w:comment w:id="562" w:author="Dan Gisolfi" w:date="2020-04-13T18:38:00Z" w:initials="">
     <w:p>
       <w:pPr>
         <w:widowControl w:val="0"/>
@@ -14967,8 +14967,8 @@
         <w:szCs w:val="18"/>
       </w:rPr>
     </w:pPr>
-    <w:bookmarkStart w:id="601" w:name="_30j0zll" w:colFirst="0" w:colLast="0"/>
-    <w:bookmarkEnd w:id="601"/>
+    <w:bookmarkStart w:id="602" w:name="_30j0zll" w:colFirst="0" w:colLast="0"/>
+    <w:bookmarkEnd w:id="602"/>
     <w:r>
       <w:rPr>
         <w:color w:val="000000"/>

</xml_diff>

<commit_message>
Fix Issues #49, #50, #52
</commit_message>
<xml_diff>
--- a/docs/gf_legal/contracts/bbu_participation_agreement.docx
+++ b/docs/gf_legal/contracts/bbu_participation_agreement.docx
@@ -5900,7 +5900,7 @@
           <w:numId w:val="3"/>
         </w:numPr>
         <w:rPr>
-          <w:ins w:id="7" w:author="Dan Gisolfi" w:date="2020-05-04T12:59:00Z"/>
+          <w:ins w:id="7" w:author="Dan Gisolfi" w:date="2020-06-10T16:24:00Z"/>
           <w:rFonts w:eastAsia="Arial"/>
         </w:rPr>
       </w:pPr>
@@ -5919,53 +5919,37 @@
           <w:numId w:val="3"/>
         </w:numPr>
         <w:rPr>
+          <w:ins w:id="8" w:author="Dan Gisolfi" w:date="2020-06-10T16:24:00Z"/>
           <w:rFonts w:eastAsia="Arial"/>
         </w:rPr>
       </w:pPr>
-      <w:ins w:id="8" w:author="Dan Gisolfi" w:date="2020-05-04T12:59:00Z">
+      <w:ins w:id="9" w:author="Dan Gisolfi" w:date="2020-06-10T16:24:00Z">
         <w:r>
           <w:rPr>
             <w:rFonts w:eastAsia="Arial"/>
+            <w:i/>
+            <w:iCs/>
           </w:rPr>
-          <w:t xml:space="preserve">Must </w:t>
+          <w:t>Must assign appropriately skilled resources that will meet the required time commitments for each of the governing bodies and the Technical Project. This includes, future additional governing bodies.</w:t>
         </w:r>
       </w:ins>
-      <w:ins w:id="9" w:author="Dan Gisolfi" w:date="2020-05-04T13:00:00Z">
-        <w:r>
-          <w:rPr>
-            <w:rFonts w:eastAsia="Arial"/>
-          </w:rPr>
-          <w:t xml:space="preserve">volunteer at least one </w:t>
-        </w:r>
-      </w:ins>
-      <w:ins w:id="10" w:author="Dan Gisolfi" w:date="2020-05-04T13:01:00Z">
-        <w:r>
-          <w:rPr>
-            <w:rFonts w:eastAsia="Arial"/>
-          </w:rPr>
-          <w:t>resource</w:t>
-        </w:r>
-      </w:ins>
-      <w:ins w:id="11" w:author="Dan Gisolfi" w:date="2020-05-04T13:00:00Z">
-        <w:r>
-          <w:rPr>
-            <w:rFonts w:eastAsia="Arial"/>
-          </w:rPr>
-          <w:t xml:space="preserve"> to at least one </w:t>
-        </w:r>
-      </w:ins>
-      <w:ins w:id="12" w:author="Dan Gisolfi" w:date="2020-05-04T13:02:00Z">
-        <w:r>
-          <w:rPr>
-            <w:rFonts w:eastAsia="Arial"/>
-          </w:rPr>
-          <w:t>Directed Fund Committee and the Technical Project.</w:t>
-        </w:r>
-      </w:ins>
-    </w:p>
-    <w:p>
-      <w:pPr>
-        <w:ind w:left="1080"/>
+    </w:p>
+    <w:p>
+      <w:pPr>
+        <w:pStyle w:val="ListParagraph"/>
+        <w:numPr>
+          <w:ilvl w:val="3"/>
+          <w:numId w:val="3"/>
+        </w:numPr>
+        <w:rPr>
+          <w:del w:id="10" w:author="Dan Gisolfi" w:date="2020-06-10T16:23:00Z"/>
+          <w:rFonts w:eastAsia="Arial"/>
+        </w:rPr>
+      </w:pPr>
+    </w:p>
+    <w:p>
+      <w:pPr>
+        <w:pStyle w:val="ListParagraph"/>
         <w:rPr>
           <w:rFonts w:eastAsia="Arial"/>
           <w:b/>
@@ -6096,6 +6080,7 @@
           <w:numId w:val="3"/>
         </w:numPr>
         <w:rPr>
+          <w:ins w:id="11" w:author="Dan Gisolfi" w:date="2020-06-10T17:47:00Z"/>
           <w:rFonts w:eastAsia="Arial"/>
         </w:rPr>
       </w:pPr>
@@ -6117,6 +6102,74 @@
         </w:rPr>
         <w:t xml:space="preserve"> to allow for new members to fill voids left by exiting members.</w:t>
       </w:r>
+    </w:p>
+    <w:p>
+      <w:pPr>
+        <w:pStyle w:val="Heading1"/>
+        <w:keepNext w:val="0"/>
+        <w:widowControl w:val="0"/>
+        <w:numPr>
+          <w:ilvl w:val="2"/>
+          <w:numId w:val="3"/>
+        </w:numPr>
+        <w:rPr>
+          <w:ins w:id="12" w:author="Dan Gisolfi" w:date="2020-06-10T17:47:00Z"/>
+          <w:rFonts w:ascii="Times New Roman" w:eastAsia="Times New Roman" w:hAnsi="Times New Roman" w:cs="Times New Roman"/>
+          <w:b w:val="0"/>
+          <w:sz w:val="24"/>
+          <w:szCs w:val="24"/>
+        </w:rPr>
+      </w:pPr>
+      <w:ins w:id="13" w:author="Dan Gisolfi" w:date="2020-06-10T17:47:00Z">
+        <w:r>
+          <w:rPr>
+            <w:rFonts w:ascii="Times New Roman" w:eastAsia="Times New Roman" w:hAnsi="Times New Roman" w:cs="Times New Roman"/>
+            <w:b w:val="0"/>
+            <w:sz w:val="24"/>
+            <w:szCs w:val="24"/>
+          </w:rPr>
+          <w:t>Restrictions</w:t>
+        </w:r>
+      </w:ins>
+    </w:p>
+    <w:p>
+      <w:pPr>
+        <w:pStyle w:val="ListParagraph"/>
+        <w:numPr>
+          <w:ilvl w:val="3"/>
+          <w:numId w:val="3"/>
+        </w:numPr>
+        <w:rPr>
+          <w:ins w:id="14" w:author="Dan Gisolfi" w:date="2020-06-10T17:48:00Z"/>
+          <w:rFonts w:eastAsia="Arial"/>
+        </w:rPr>
+      </w:pPr>
+      <w:ins w:id="15" w:author="Dan Gisolfi" w:date="2020-06-10T17:48:00Z">
+        <w:r>
+          <w:rPr>
+            <w:rFonts w:eastAsia="Arial"/>
+          </w:rPr>
+          <w:t xml:space="preserve">Utility Service Providers MAY NOT be </w:t>
+        </w:r>
+        <w:r>
+          <w:rPr>
+            <w:rFonts w:eastAsia="Arial"/>
+          </w:rPr>
+          <w:t>representat</w:t>
+        </w:r>
+        <w:r>
+          <w:rPr>
+            <w:rFonts w:eastAsia="Arial"/>
+          </w:rPr>
+          <w:t>ed</w:t>
+        </w:r>
+        <w:r>
+          <w:rPr>
+            <w:rFonts w:eastAsia="Arial"/>
+          </w:rPr>
+          <w:t xml:space="preserve"> on the Governing Board.</w:t>
+        </w:r>
+      </w:ins>
     </w:p>
     <w:p>
       <w:pPr>
@@ -6125,10 +6178,43 @@
         <w:widowControl w:val="0"/>
         <w:ind w:left="0" w:firstLine="0"/>
         <w:rPr>
-          <w:b w:val="0"/>
-          <w:sz w:val="24"/>
-          <w:szCs w:val="24"/>
-        </w:rPr>
+          <w:del w:id="16" w:author="Dan Gisolfi" w:date="2020-06-10T17:47:00Z"/>
+        </w:rPr>
+        <w:pPrChange w:id="17" w:author="Dan Gisolfi" w:date="2020-06-10T17:48:00Z">
+          <w:pPr>
+            <w:pStyle w:val="ListParagraph"/>
+            <w:numPr>
+              <w:ilvl w:val="3"/>
+              <w:numId w:val="3"/>
+            </w:numPr>
+            <w:ind w:left="1440" w:hanging="360"/>
+          </w:pPr>
+        </w:pPrChange>
+      </w:pPr>
+    </w:p>
+    <w:p>
+      <w:pPr>
+        <w:pStyle w:val="Heading1"/>
+        <w:keepNext w:val="0"/>
+        <w:widowControl w:val="0"/>
+        <w:ind w:left="0" w:firstLine="0"/>
+        <w:rPr>
+          <w:b w:val="0"/>
+          <w:sz w:val="24"/>
+          <w:szCs w:val="24"/>
+        </w:rPr>
+        <w:pPrChange w:id="18" w:author="Dan Gisolfi" w:date="2020-06-10T17:48:00Z">
+          <w:pPr>
+            <w:pStyle w:val="Heading1"/>
+            <w:keepNext w:val="0"/>
+            <w:widowControl w:val="0"/>
+            <w:numPr>
+              <w:ilvl w:val="2"/>
+              <w:numId w:val="3"/>
+            </w:numPr>
+            <w:ind w:left="1080" w:hanging="360"/>
+          </w:pPr>
+        </w:pPrChange>
       </w:pPr>
     </w:p>
     <w:p>
@@ -6217,7 +6303,7 @@
           <w:numId w:val="3"/>
         </w:numPr>
         <w:rPr>
-          <w:ins w:id="13" w:author="Dan Gisolfi" w:date="2020-05-04T13:06:00Z"/>
+          <w:ins w:id="19" w:author="Dan Gisolfi" w:date="2020-05-04T13:06:00Z"/>
           <w:rFonts w:eastAsia="Arial"/>
         </w:rPr>
       </w:pPr>
@@ -6239,12 +6325,22 @@
           <w:rFonts w:eastAsia="Arial"/>
         </w:rPr>
       </w:pPr>
-      <w:ins w:id="14" w:author="Dan Gisolfi" w:date="2020-05-04T13:06:00Z">
+      <w:ins w:id="20" w:author="Dan Gisolfi" w:date="2020-06-10T17:10:00Z">
+        <w:r>
+          <w:rPr>
+            <w:rFonts w:eastAsia="Arial"/>
+            <w:i/>
+            <w:iCs/>
+          </w:rPr>
+          <w:t>Must assign appropriately skilled resources that will meet the required time commitments for at least one Directed Fund Committee and the Technical Project</w:t>
+        </w:r>
+      </w:ins>
+      <w:ins w:id="21" w:author="Dan Gisolfi" w:date="2020-05-04T13:06:00Z">
         <w:r>
           <w:rPr>
             <w:rFonts w:eastAsia="Arial"/>
           </w:rPr>
-          <w:t>Must volunteer at least one resource to at least one Directed Fund Committee and the Technical Project.</w:t>
+          <w:t>.</w:t>
         </w:r>
       </w:ins>
     </w:p>
@@ -6297,6 +6393,7 @@
         <w:rPr>
           <w:rFonts w:eastAsia="Arial"/>
         </w:rPr>
+        <w:lastRenderedPageBreak/>
         <w:t>Appointment of representatives to any Committee</w:t>
       </w:r>
       <w:r>
@@ -6583,7 +6680,7 @@
         </w:rPr>
         <w:t xml:space="preserve">The </w:t>
       </w:r>
-      <w:del w:id="15" w:author="Dan Gisolfi" w:date="2020-04-29T12:42:00Z">
+      <w:del w:id="22" w:author="Dan Gisolfi" w:date="2020-04-29T12:42:00Z">
         <w:r>
           <w:rPr>
             <w:rFonts w:ascii="Times New Roman" w:eastAsia="Times New Roman" w:hAnsi="Times New Roman" w:cs="Times New Roman"/>
@@ -6594,7 +6691,7 @@
           <w:delText xml:space="preserve">Contributor </w:delText>
         </w:r>
       </w:del>
-      <w:ins w:id="16" w:author="Dan Gisolfi" w:date="2020-04-29T12:42:00Z">
+      <w:ins w:id="23" w:author="Dan Gisolfi" w:date="2020-04-29T12:42:00Z">
         <w:r>
           <w:rPr>
             <w:rFonts w:ascii="Times New Roman" w:eastAsia="Times New Roman" w:hAnsi="Times New Roman" w:cs="Times New Roman"/>
@@ -6614,7 +6711,7 @@
         </w:rPr>
         <w:t>Member</w:t>
       </w:r>
-      <w:ins w:id="17" w:author="Dan Gisolfi" w:date="2020-04-29T12:42:00Z">
+      <w:ins w:id="24" w:author="Dan Gisolfi" w:date="2020-04-29T12:42:00Z">
         <w:r>
           <w:rPr>
             <w:rFonts w:ascii="Times New Roman" w:eastAsia="Times New Roman" w:hAnsi="Times New Roman" w:cs="Times New Roman"/>
@@ -6625,7 +6722,7 @@
           <w:t xml:space="preserve"> </w:t>
         </w:r>
       </w:ins>
-      <w:del w:id="18" w:author="Dan Gisolfi" w:date="2020-04-29T12:42:00Z">
+      <w:del w:id="25" w:author="Dan Gisolfi" w:date="2020-04-29T12:42:00Z">
         <w:r>
           <w:rPr>
             <w:rFonts w:ascii="Times New Roman" w:eastAsia="Times New Roman" w:hAnsi="Times New Roman" w:cs="Times New Roman"/>
@@ -6645,7 +6742,7 @@
         </w:rPr>
         <w:t xml:space="preserve">category of membership </w:t>
       </w:r>
-      <w:del w:id="19" w:author="Dan Gisolfi" w:date="2020-04-29T12:43:00Z">
+      <w:del w:id="26" w:author="Dan Gisolfi" w:date="2020-04-29T12:43:00Z">
         <w:r>
           <w:rPr>
             <w:rFonts w:ascii="Times New Roman" w:eastAsia="Times New Roman" w:hAnsi="Times New Roman" w:cs="Times New Roman"/>
@@ -6665,7 +6762,7 @@
         </w:rPr>
         <w:t xml:space="preserve">is limited to </w:t>
       </w:r>
-      <w:del w:id="20" w:author="Dan Gisolfi" w:date="2020-04-29T12:43:00Z">
+      <w:del w:id="27" w:author="Dan Gisolfi" w:date="2020-04-29T12:43:00Z">
         <w:r>
           <w:rPr>
             <w:rFonts w:ascii="Times New Roman" w:eastAsia="Times New Roman" w:hAnsi="Times New Roman" w:cs="Times New Roman"/>
@@ -6676,7 +6773,7 @@
           <w:delText xml:space="preserve">Contributor </w:delText>
         </w:r>
       </w:del>
-      <w:ins w:id="21" w:author="Dan Gisolfi" w:date="2020-04-29T12:43:00Z">
+      <w:ins w:id="28" w:author="Dan Gisolfi" w:date="2020-04-29T12:43:00Z">
         <w:r>
           <w:rPr>
             <w:rFonts w:ascii="Times New Roman" w:eastAsia="Times New Roman" w:hAnsi="Times New Roman" w:cs="Times New Roman"/>
@@ -6974,12 +7071,12 @@
             <w:pPr>
               <w:jc w:val="center"/>
               <w:rPr>
-                <w:ins w:id="22" w:author="Dan Gisolfi" w:date="2020-04-29T12:41:00Z"/>
+                <w:ins w:id="29" w:author="Dan Gisolfi" w:date="2020-04-29T12:41:00Z"/>
                 <w:b/>
                 <w:bCs/>
               </w:rPr>
             </w:pPr>
-            <w:del w:id="23" w:author="Dan Gisolfi" w:date="2020-04-29T12:41:00Z">
+            <w:del w:id="30" w:author="Dan Gisolfi" w:date="2020-04-29T12:41:00Z">
               <w:r>
                 <w:rPr>
                   <w:b/>
@@ -6988,7 +7085,7 @@
                 <w:delText xml:space="preserve">Contributor </w:delText>
               </w:r>
             </w:del>
-            <w:ins w:id="24" w:author="Dan Gisolfi" w:date="2020-04-29T12:41:00Z">
+            <w:ins w:id="31" w:author="Dan Gisolfi" w:date="2020-04-29T12:41:00Z">
               <w:r>
                 <w:rPr>
                   <w:b/>
@@ -7006,7 +7103,7 @@
                 <w:bCs/>
               </w:rPr>
             </w:pPr>
-            <w:ins w:id="25" w:author="Dan Gisolfi" w:date="2020-04-29T12:41:00Z">
+            <w:ins w:id="32" w:author="Dan Gisolfi" w:date="2020-04-29T12:41:00Z">
               <w:r>
                 <w:rPr>
                   <w:b/>
@@ -7340,7 +7437,6 @@
         </w:numPr>
       </w:pPr>
       <w:r>
-        <w:lastRenderedPageBreak/>
         <w:t>Any entity (member or non-member) that is the submitter of a write transaction</w:t>
       </w:r>
       <w:r>
@@ -7430,12 +7526,12 @@
           <w:numId w:val="10"/>
         </w:numPr>
       </w:pPr>
-      <w:del w:id="26" w:author="Dan Gisolfi" w:date="2020-04-29T12:42:00Z">
+      <w:del w:id="33" w:author="Dan Gisolfi" w:date="2020-04-29T12:42:00Z">
         <w:r>
           <w:delText>Contributors</w:delText>
         </w:r>
       </w:del>
-      <w:ins w:id="27" w:author="Dan Gisolfi" w:date="2020-04-29T12:42:00Z">
+      <w:ins w:id="34" w:author="Dan Gisolfi" w:date="2020-04-29T12:42:00Z">
         <w:r>
           <w:t>Associate</w:t>
         </w:r>
@@ -7465,12 +7561,12 @@
       <w:r>
         <w:t xml:space="preserve">participation in </w:t>
       </w:r>
-      <w:ins w:id="28" w:author="Dan Gisolfi" w:date="2020-04-29T12:42:00Z">
+      <w:ins w:id="35" w:author="Dan Gisolfi" w:date="2020-04-29T12:42:00Z">
         <w:r>
           <w:t>c</w:t>
         </w:r>
       </w:ins>
-      <w:del w:id="29" w:author="Dan Gisolfi" w:date="2020-04-29T12:42:00Z">
+      <w:del w:id="36" w:author="Dan Gisolfi" w:date="2020-04-29T12:42:00Z">
         <w:r>
           <w:delText>C</w:delText>
         </w:r>
@@ -7547,7 +7643,7 @@
           <w:szCs w:val="24"/>
         </w:rPr>
       </w:pPr>
-      <w:commentRangeStart w:id="30"/>
+      <w:commentRangeStart w:id="37"/>
       <w:r>
         <w:rPr>
           <w:rFonts w:ascii="Times New Roman" w:eastAsia="Times New Roman" w:hAnsi="Times New Roman" w:cs="Times New Roman"/>
@@ -7647,9 +7743,9 @@
         </w:rPr>
         <w:t xml:space="preserve">) persons, composed of: </w:t>
       </w:r>
-      <w:commentRangeEnd w:id="30"/>
-      <w:r>
-        <w:commentReference w:id="30"/>
+      <w:commentRangeEnd w:id="37"/>
+      <w:r>
+        <w:commentReference w:id="37"/>
       </w:r>
     </w:p>
     <w:p>
@@ -7707,6 +7803,7 @@
         </w:numPr>
         <w:spacing w:before="0"/>
         <w:rPr>
+          <w:del w:id="38" w:author="Dan Gisolfi" w:date="2020-06-10T17:13:00Z"/>
           <w:b w:val="0"/>
           <w:sz w:val="24"/>
           <w:szCs w:val="24"/>
@@ -7747,14 +7844,16 @@
           <w:szCs w:val="24"/>
         </w:rPr>
       </w:pPr>
-      <w:r>
-        <w:rPr>
-          <w:b w:val="0"/>
-          <w:sz w:val="24"/>
-          <w:szCs w:val="24"/>
-        </w:rPr>
-        <w:t xml:space="preserve"> </w:t>
-      </w:r>
+      <w:del w:id="39" w:author="Dan Gisolfi" w:date="2020-06-10T17:13:00Z">
+        <w:r>
+          <w:rPr>
+            <w:b w:val="0"/>
+            <w:sz w:val="24"/>
+            <w:szCs w:val="24"/>
+          </w:rPr>
+          <w:delText xml:space="preserve"> </w:delText>
+        </w:r>
+      </w:del>
     </w:p>
     <w:p>
       <w:pPr>
@@ -7903,7 +8002,17 @@
           <w:sz w:val="24"/>
           <w:szCs w:val="24"/>
         </w:rPr>
-        <w:t>Governing Board meetings follow the requirements for quorum and voting outlined in this Charter. The Governing Board may decide whether to allow named representatives (one per Member per Governing Board and per Committee) to attend as an alternate.</w:t>
+        <w:t xml:space="preserve">Governing Board meetings follow the requirements for quorum and voting outlined in this Charter. The Governing Board may decide whether to allow named representatives (one per Member per Governing Board and per Committee) to attend </w:t>
+      </w:r>
+      <w:r>
+        <w:rPr>
+          <w:rFonts w:ascii="Times New Roman" w:eastAsia="Times New Roman" w:hAnsi="Times New Roman" w:cs="Times New Roman"/>
+          <w:b w:val="0"/>
+          <w:sz w:val="24"/>
+          <w:szCs w:val="24"/>
+        </w:rPr>
+        <w:lastRenderedPageBreak/>
+        <w:t>as an alternate.</w:t>
       </w:r>
     </w:p>
     <w:p>
@@ -7929,7 +8038,6 @@
           <w:sz w:val="24"/>
           <w:szCs w:val="24"/>
         </w:rPr>
-        <w:lastRenderedPageBreak/>
         <w:t>The Governing Board meetings will be private unless decided otherwise by the Governing Board. The Governing Board may invite guests to participate in consideration of specific Governing Board topics (but such guest may not participate in any vote on any matter before the Governing Board).</w:t>
       </w:r>
     </w:p>
@@ -8247,9 +8355,9 @@
           <w:szCs w:val="24"/>
         </w:rPr>
       </w:pPr>
-      <w:bookmarkStart w:id="31" w:name="_pcsh0fwyyjdo" w:colFirst="0" w:colLast="0"/>
-      <w:bookmarkEnd w:id="31"/>
-      <w:commentRangeStart w:id="32"/>
+      <w:bookmarkStart w:id="40" w:name="_pcsh0fwyyjdo" w:colFirst="0" w:colLast="0"/>
+      <w:bookmarkEnd w:id="40"/>
+      <w:commentRangeStart w:id="41"/>
       <w:r>
         <w:rPr>
           <w:rFonts w:ascii="Times New Roman" w:eastAsia="Times New Roman" w:hAnsi="Times New Roman" w:cs="Times New Roman"/>
@@ -8286,7 +8394,28 @@
         </w:rPr>
         <w:t xml:space="preserve">the operation, </w:t>
       </w:r>
-      <w:proofErr w:type="spellStart"/>
+      <w:del w:id="42" w:author="Dan Gisolfi" w:date="2020-06-10T17:13:00Z">
+        <w:r>
+          <w:rPr>
+            <w:rFonts w:ascii="Times New Roman" w:eastAsia="Times New Roman" w:hAnsi="Times New Roman" w:cs="Times New Roman"/>
+            <w:b w:val="0"/>
+            <w:sz w:val="24"/>
+            <w:szCs w:val="24"/>
+          </w:rPr>
+          <w:delText xml:space="preserve">maintence </w:delText>
+        </w:r>
+      </w:del>
+      <w:ins w:id="43" w:author="Dan Gisolfi" w:date="2020-06-10T17:13:00Z">
+        <w:r>
+          <w:rPr>
+            <w:rFonts w:ascii="Times New Roman" w:eastAsia="Times New Roman" w:hAnsi="Times New Roman" w:cs="Times New Roman"/>
+            <w:b w:val="0"/>
+            <w:sz w:val="24"/>
+            <w:szCs w:val="24"/>
+          </w:rPr>
+          <w:t xml:space="preserve">maintenance </w:t>
+        </w:r>
+      </w:ins>
       <w:r>
         <w:rPr>
           <w:rFonts w:ascii="Times New Roman" w:eastAsia="Times New Roman" w:hAnsi="Times New Roman" w:cs="Times New Roman"/>
@@ -8294,9 +8423,8 @@
           <w:sz w:val="24"/>
           <w:szCs w:val="24"/>
         </w:rPr>
-        <w:t>maintence</w:t>
-      </w:r>
-      <w:proofErr w:type="spellEnd"/>
+        <w:t xml:space="preserve">and governance of the Utility is defined.  This includes </w:t>
+      </w:r>
       <w:r>
         <w:rPr>
           <w:rFonts w:ascii="Times New Roman" w:eastAsia="Times New Roman" w:hAnsi="Times New Roman" w:cs="Times New Roman"/>
@@ -8304,20 +8432,11 @@
           <w:sz w:val="24"/>
           <w:szCs w:val="24"/>
         </w:rPr>
-        <w:t xml:space="preserve"> and governance of the Utility is defined.  This includes </w:t>
-      </w:r>
-      <w:r>
-        <w:rPr>
-          <w:rFonts w:ascii="Times New Roman" w:eastAsia="Times New Roman" w:hAnsi="Times New Roman" w:cs="Times New Roman"/>
-          <w:b w:val="0"/>
-          <w:sz w:val="24"/>
-          <w:szCs w:val="24"/>
-        </w:rPr>
         <w:t>policies for the network, ledger access, data, software, node, transactions, or any other aspect related to the network (the “Network Agreements”);</w:t>
       </w:r>
-      <w:commentRangeEnd w:id="32"/>
-      <w:r>
-        <w:commentReference w:id="32"/>
+      <w:commentRangeEnd w:id="41"/>
+      <w:r>
+        <w:commentReference w:id="41"/>
       </w:r>
     </w:p>
     <w:p>
@@ -8336,8 +8455,8 @@
           <w:szCs w:val="24"/>
         </w:rPr>
       </w:pPr>
-      <w:bookmarkStart w:id="33" w:name="_5lqll9l31tu7" w:colFirst="0" w:colLast="0"/>
-      <w:bookmarkEnd w:id="33"/>
+      <w:bookmarkStart w:id="44" w:name="_5lqll9l31tu7" w:colFirst="0" w:colLast="0"/>
+      <w:bookmarkEnd w:id="44"/>
       <w:r>
         <w:rPr>
           <w:rFonts w:ascii="Times New Roman" w:eastAsia="Times New Roman" w:hAnsi="Times New Roman" w:cs="Times New Roman"/>
@@ -8423,7 +8542,7 @@
         </w:rPr>
         <w:t xml:space="preserve"> hiring a Utility Service Provider</w:t>
       </w:r>
-      <w:commentRangeStart w:id="34"/>
+      <w:commentRangeStart w:id="45"/>
       <w:r>
         <w:rPr>
           <w:sz w:val="24"/>
@@ -8431,9 +8550,9 @@
         </w:rPr>
         <w:t>;</w:t>
       </w:r>
-      <w:commentRangeEnd w:id="34"/>
-      <w:r>
-        <w:commentReference w:id="34"/>
+      <w:commentRangeEnd w:id="45"/>
+      <w:r>
+        <w:commentReference w:id="45"/>
       </w:r>
     </w:p>
     <w:p>
@@ -8743,8 +8862,8 @@
         </w:rPr>
         <w:t xml:space="preserve">Any representative serving on the Governing Board who fails to attend three consecutive meetings shall not be counted towards quorum and shall lose voting rights, </w:t>
       </w:r>
-      <w:commentRangeStart w:id="35"/>
-      <w:commentRangeStart w:id="36"/>
+      <w:commentRangeStart w:id="46"/>
+      <w:commentRangeStart w:id="47"/>
       <w:r>
         <w:rPr>
           <w:sz w:val="24"/>
@@ -8760,13 +8879,13 @@
         <w:lastRenderedPageBreak/>
         <w:t>Governing Board votes to retain the voting representative in question</w:t>
       </w:r>
-      <w:commentRangeEnd w:id="35"/>
-      <w:r>
-        <w:commentReference w:id="35"/>
-      </w:r>
-      <w:commentRangeEnd w:id="36"/>
-      <w:r>
-        <w:commentReference w:id="36"/>
+      <w:commentRangeEnd w:id="46"/>
+      <w:r>
+        <w:commentReference w:id="46"/>
+      </w:r>
+      <w:commentRangeEnd w:id="47"/>
+      <w:r>
+        <w:commentReference w:id="47"/>
       </w:r>
       <w:r>
         <w:rPr>
@@ -9762,16 +9881,21 @@
     <w:tbl>
       <w:tblPr>
         <w:tblStyle w:val="GridTable5Dark"/>
-        <w:tblW w:w="0" w:type="auto"/>
+        <w:tblW w:w="9350" w:type="dxa"/>
         <w:shd w:val="clear" w:color="auto" w:fill="7F7F7F" w:themeFill="text1" w:themeFillTint="80"/>
+        <w:tblCellMar>
+          <w:left w:w="115" w:type="dxa"/>
+          <w:right w:w="115" w:type="dxa"/>
+        </w:tblCellMar>
         <w:tblLook w:val="0620" w:firstRow="1" w:lastRow="0" w:firstColumn="0" w:lastColumn="0" w:noHBand="1" w:noVBand="1"/>
       </w:tblPr>
       <w:tblGrid>
-        <w:gridCol w:w="816"/>
-        <w:gridCol w:w="1523"/>
-        <w:gridCol w:w="1523"/>
-        <w:gridCol w:w="1563"/>
-        <w:gridCol w:w="1523"/>
+        <w:gridCol w:w="809"/>
+        <w:gridCol w:w="1490"/>
+        <w:gridCol w:w="1490"/>
+        <w:gridCol w:w="1528"/>
+        <w:gridCol w:w="2543"/>
+        <w:gridCol w:w="1490"/>
       </w:tblGrid>
       <w:tr>
         <w:trPr>
@@ -9779,7 +9903,7 @@
         </w:trPr>
         <w:tc>
           <w:tcPr>
-            <w:tcW w:w="0" w:type="dxa"/>
+            <w:tcW w:w="809" w:type="dxa"/>
             <w:shd w:val="clear" w:color="auto" w:fill="7F7F7F" w:themeFill="text1" w:themeFillTint="80"/>
           </w:tcPr>
           <w:p>
@@ -9801,7 +9925,7 @@
         </w:tc>
         <w:tc>
           <w:tcPr>
-            <w:tcW w:w="0" w:type="dxa"/>
+            <w:tcW w:w="1490" w:type="dxa"/>
             <w:shd w:val="clear" w:color="auto" w:fill="7F7F7F" w:themeFill="text1" w:themeFillTint="80"/>
           </w:tcPr>
           <w:p>
@@ -9823,7 +9947,7 @@
         </w:tc>
         <w:tc>
           <w:tcPr>
-            <w:tcW w:w="0" w:type="dxa"/>
+            <w:tcW w:w="1490" w:type="dxa"/>
             <w:shd w:val="clear" w:color="auto" w:fill="7F7F7F" w:themeFill="text1" w:themeFillTint="80"/>
           </w:tcPr>
           <w:p>
@@ -9845,7 +9969,7 @@
         </w:tc>
         <w:tc>
           <w:tcPr>
-            <w:tcW w:w="0" w:type="dxa"/>
+            <w:tcW w:w="1528" w:type="dxa"/>
             <w:shd w:val="clear" w:color="auto" w:fill="7F7F7F" w:themeFill="text1" w:themeFillTint="80"/>
           </w:tcPr>
           <w:p>
@@ -9866,9 +9990,38 @@
         </w:tc>
         <w:tc>
           <w:tcPr>
-            <w:tcW w:w="0" w:type="dxa"/>
+            <w:tcW w:w="2058" w:type="dxa"/>
             <w:shd w:val="clear" w:color="auto" w:fill="7F7F7F" w:themeFill="text1" w:themeFillTint="80"/>
           </w:tcPr>
+          <w:p>
+            <w:pPr>
+              <w:rPr>
+                <w:ins w:id="48" w:author="Dan Gisolfi" w:date="2020-06-10T17:16:00Z"/>
+                <w:b w:val="0"/>
+                <w:bCs w:val="0"/>
+                <w:sz w:val="24"/>
+                <w:szCs w:val="24"/>
+              </w:rPr>
+            </w:pPr>
+            <w:del w:id="49" w:author="Dan Gisolfi" w:date="2020-06-10T17:15:00Z">
+              <w:r>
+                <w:rPr>
+                  <w:sz w:val="24"/>
+                  <w:szCs w:val="24"/>
+                </w:rPr>
+                <w:delText>Write Transaction Entitlements</w:delText>
+              </w:r>
+            </w:del>
+            <w:ins w:id="50" w:author="Dan Gisolfi" w:date="2020-06-10T17:15:00Z">
+              <w:r>
+                <w:rPr>
+                  <w:sz w:val="24"/>
+                  <w:szCs w:val="24"/>
+                </w:rPr>
+                <w:t xml:space="preserve">Governing </w:t>
+              </w:r>
+            </w:ins>
+          </w:p>
           <w:p>
             <w:pPr>
               <w:rPr>
@@ -9876,20 +10029,73 @@
                 <w:szCs w:val="24"/>
               </w:rPr>
             </w:pPr>
-            <w:r>
+            <w:ins w:id="51" w:author="Dan Gisolfi" w:date="2020-06-10T17:15:00Z">
+              <w:r>
+                <w:rPr>
+                  <w:sz w:val="24"/>
+                  <w:szCs w:val="24"/>
+                </w:rPr>
+                <w:t xml:space="preserve">Body </w:t>
+              </w:r>
+            </w:ins>
+            <w:ins w:id="52" w:author="Dan Gisolfi" w:date="2020-06-10T17:16:00Z">
+              <w:r>
+                <w:rPr>
+                  <w:sz w:val="24"/>
+                  <w:szCs w:val="24"/>
+                </w:rPr>
+                <w:t>R</w:t>
+              </w:r>
+            </w:ins>
+            <w:ins w:id="53" w:author="Dan Gisolfi" w:date="2020-06-10T17:15:00Z">
+              <w:r>
+                <w:rPr>
+                  <w:sz w:val="24"/>
+                  <w:szCs w:val="24"/>
+                </w:rPr>
+                <w:t>esource</w:t>
+              </w:r>
+            </w:ins>
+            <w:ins w:id="54" w:author="Dan Gisolfi" w:date="2020-06-10T17:16:00Z">
+              <w:r>
+                <w:rPr>
+                  <w:sz w:val="24"/>
+                  <w:szCs w:val="24"/>
+                </w:rPr>
+                <w:t>s</w:t>
+              </w:r>
+            </w:ins>
+          </w:p>
+        </w:tc>
+        <w:tc>
+          <w:tcPr>
+            <w:tcW w:w="1975" w:type="dxa"/>
+            <w:shd w:val="clear" w:color="auto" w:fill="7F7F7F" w:themeFill="text1" w:themeFillTint="80"/>
+          </w:tcPr>
+          <w:p>
+            <w:pPr>
               <w:rPr>
+                <w:ins w:id="55" w:author="Dan Gisolfi" w:date="2020-06-10T17:15:00Z"/>
                 <w:sz w:val="24"/>
                 <w:szCs w:val="24"/>
               </w:rPr>
-              <w:t>Write Transaction Entitlements</w:t>
-            </w:r>
+            </w:pPr>
+            <w:ins w:id="56" w:author="Dan Gisolfi" w:date="2020-06-10T17:15:00Z">
+              <w:r>
+                <w:rPr>
+                  <w:sz w:val="24"/>
+                  <w:szCs w:val="24"/>
+                </w:rPr>
+                <w:t>Write Transaction Entitlements</w:t>
+              </w:r>
+            </w:ins>
           </w:p>
         </w:tc>
       </w:tr>
       <w:tr>
         <w:tc>
           <w:tcPr>
-            <w:tcW w:w="0" w:type="dxa"/>
+            <w:tcW w:w="809" w:type="dxa"/>
             <w:shd w:val="clear" w:color="auto" w:fill="7F7F7F" w:themeFill="text1" w:themeFillTint="80"/>
           </w:tcPr>
           <w:p>
@@ -9918,7 +10124,7 @@
         </w:tc>
         <w:tc>
           <w:tcPr>
-            <w:tcW w:w="0" w:type="dxa"/>
+            <w:tcW w:w="1490" w:type="dxa"/>
             <w:shd w:val="clear" w:color="auto" w:fill="7F7F7F" w:themeFill="text1" w:themeFillTint="80"/>
           </w:tcPr>
           <w:p>
@@ -9947,7 +10153,7 @@
         </w:tc>
         <w:tc>
           <w:tcPr>
-            <w:tcW w:w="0" w:type="dxa"/>
+            <w:tcW w:w="1490" w:type="dxa"/>
             <w:shd w:val="clear" w:color="auto" w:fill="7F7F7F" w:themeFill="text1" w:themeFillTint="80"/>
           </w:tcPr>
           <w:p>
@@ -9968,7 +10174,7 @@
         </w:tc>
         <w:tc>
           <w:tcPr>
-            <w:tcW w:w="0" w:type="dxa"/>
+            <w:tcW w:w="1528" w:type="dxa"/>
             <w:shd w:val="clear" w:color="auto" w:fill="7F7F7F" w:themeFill="text1" w:themeFillTint="80"/>
           </w:tcPr>
           <w:p>
@@ -9978,18 +10184,29 @@
                 <w:szCs w:val="24"/>
               </w:rPr>
             </w:pPr>
-            <w:r>
-              <w:rPr>
-                <w:sz w:val="24"/>
-                <w:szCs w:val="24"/>
-              </w:rPr>
-              <w:t>2</w:t>
-            </w:r>
+            <w:ins w:id="57" w:author="Dan Gisolfi" w:date="2020-06-10T17:14:00Z">
+              <w:r>
+                <w:rPr>
+                  <w:sz w:val="24"/>
+                  <w:szCs w:val="24"/>
+                </w:rPr>
+                <w:t>1</w:t>
+              </w:r>
+            </w:ins>
+            <w:del w:id="58" w:author="Dan Gisolfi" w:date="2020-06-10T17:14:00Z">
+              <w:r>
+                <w:rPr>
+                  <w:sz w:val="24"/>
+                  <w:szCs w:val="24"/>
+                </w:rPr>
+                <w:delText>2</w:delText>
+              </w:r>
+            </w:del>
           </w:p>
         </w:tc>
         <w:tc>
           <w:tcPr>
-            <w:tcW w:w="0" w:type="dxa"/>
+            <w:tcW w:w="2058" w:type="dxa"/>
             <w:shd w:val="clear" w:color="auto" w:fill="7F7F7F" w:themeFill="text1" w:themeFillTint="80"/>
           </w:tcPr>
           <w:p>
@@ -9999,20 +10216,73 @@
                 <w:szCs w:val="24"/>
               </w:rPr>
             </w:pPr>
-            <w:r>
+            <w:del w:id="59" w:author="Dan Gisolfi" w:date="2020-06-10T17:17:00Z">
+              <w:r>
+                <w:rPr>
+                  <w:sz w:val="24"/>
+                  <w:szCs w:val="24"/>
+                </w:rPr>
+                <w:delText>Unlimited</w:delText>
+              </w:r>
+            </w:del>
+            <w:ins w:id="60" w:author="Dan Gisolfi" w:date="2020-06-10T17:17:00Z">
+              <w:r>
+                <w:rPr>
+                  <w:sz w:val="24"/>
+                  <w:szCs w:val="24"/>
+                </w:rPr>
+                <w:t xml:space="preserve">1 per Governing </w:t>
+              </w:r>
+            </w:ins>
+            <w:ins w:id="61" w:author="Dan Gisolfi" w:date="2020-06-10T17:18:00Z">
+              <w:r>
+                <w:rPr>
+                  <w:sz w:val="24"/>
+                  <w:szCs w:val="24"/>
+                </w:rPr>
+                <w:t>B</w:t>
+              </w:r>
+            </w:ins>
+            <w:ins w:id="62" w:author="Dan Gisolfi" w:date="2020-06-10T17:17:00Z">
+              <w:r>
+                <w:rPr>
+                  <w:sz w:val="24"/>
+                  <w:szCs w:val="24"/>
+                </w:rPr>
+                <w:t>ody</w:t>
+              </w:r>
+            </w:ins>
+          </w:p>
+        </w:tc>
+        <w:tc>
+          <w:tcPr>
+            <w:tcW w:w="1975" w:type="dxa"/>
+            <w:shd w:val="clear" w:color="auto" w:fill="7F7F7F" w:themeFill="text1" w:themeFillTint="80"/>
+          </w:tcPr>
+          <w:p>
+            <w:pPr>
               <w:rPr>
+                <w:ins w:id="63" w:author="Dan Gisolfi" w:date="2020-06-10T17:15:00Z"/>
                 <w:sz w:val="24"/>
                 <w:szCs w:val="24"/>
               </w:rPr>
-              <w:t>Unlimited</w:t>
-            </w:r>
+            </w:pPr>
+            <w:ins w:id="64" w:author="Dan Gisolfi" w:date="2020-06-10T17:15:00Z">
+              <w:r>
+                <w:rPr>
+                  <w:sz w:val="24"/>
+                  <w:szCs w:val="24"/>
+                </w:rPr>
+                <w:t>Unlimited</w:t>
+              </w:r>
+            </w:ins>
           </w:p>
         </w:tc>
       </w:tr>
       <w:tr>
         <w:tc>
           <w:tcPr>
-            <w:tcW w:w="0" w:type="dxa"/>
+            <w:tcW w:w="809" w:type="dxa"/>
             <w:shd w:val="clear" w:color="auto" w:fill="7F7F7F" w:themeFill="text1" w:themeFillTint="80"/>
           </w:tcPr>
           <w:p>
@@ -10041,7 +10311,7 @@
         </w:tc>
         <w:tc>
           <w:tcPr>
-            <w:tcW w:w="0" w:type="dxa"/>
+            <w:tcW w:w="1490" w:type="dxa"/>
             <w:shd w:val="clear" w:color="auto" w:fill="7F7F7F" w:themeFill="text1" w:themeFillTint="80"/>
           </w:tcPr>
           <w:p>
@@ -10062,7 +10332,7 @@
         </w:tc>
         <w:tc>
           <w:tcPr>
-            <w:tcW w:w="0" w:type="dxa"/>
+            <w:tcW w:w="1490" w:type="dxa"/>
             <w:shd w:val="clear" w:color="auto" w:fill="7F7F7F" w:themeFill="text1" w:themeFillTint="80"/>
           </w:tcPr>
           <w:p>
@@ -10083,7 +10353,7 @@
         </w:tc>
         <w:tc>
           <w:tcPr>
-            <w:tcW w:w="0" w:type="dxa"/>
+            <w:tcW w:w="1528" w:type="dxa"/>
             <w:shd w:val="clear" w:color="auto" w:fill="7F7F7F" w:themeFill="text1" w:themeFillTint="80"/>
           </w:tcPr>
           <w:p>
@@ -10104,7 +10374,7 @@
         </w:tc>
         <w:tc>
           <w:tcPr>
-            <w:tcW w:w="0" w:type="dxa"/>
+            <w:tcW w:w="2058" w:type="dxa"/>
             <w:shd w:val="clear" w:color="auto" w:fill="7F7F7F" w:themeFill="text1" w:themeFillTint="80"/>
           </w:tcPr>
           <w:p>
@@ -10114,20 +10384,55 @@
                 <w:szCs w:val="24"/>
               </w:rPr>
             </w:pPr>
-            <w:r>
+            <w:del w:id="65" w:author="Dan Gisolfi" w:date="2020-06-10T17:17:00Z">
+              <w:r>
+                <w:rPr>
+                  <w:sz w:val="24"/>
+                  <w:szCs w:val="24"/>
+                </w:rPr>
+                <w:delText>Unlimited</w:delText>
+              </w:r>
+            </w:del>
+            <w:ins w:id="66" w:author="Dan Gisolfi" w:date="2020-06-10T17:17:00Z">
+              <w:r>
+                <w:rPr>
+                  <w:sz w:val="24"/>
+                  <w:szCs w:val="24"/>
+                </w:rPr>
+                <w:t>2</w:t>
+              </w:r>
+            </w:ins>
+          </w:p>
+        </w:tc>
+        <w:tc>
+          <w:tcPr>
+            <w:tcW w:w="1975" w:type="dxa"/>
+            <w:shd w:val="clear" w:color="auto" w:fill="7F7F7F" w:themeFill="text1" w:themeFillTint="80"/>
+          </w:tcPr>
+          <w:p>
+            <w:pPr>
               <w:rPr>
+                <w:ins w:id="67" w:author="Dan Gisolfi" w:date="2020-06-10T17:15:00Z"/>
                 <w:sz w:val="24"/>
                 <w:szCs w:val="24"/>
               </w:rPr>
-              <w:t>Unlimited</w:t>
-            </w:r>
+            </w:pPr>
+            <w:ins w:id="68" w:author="Dan Gisolfi" w:date="2020-06-10T17:15:00Z">
+              <w:r>
+                <w:rPr>
+                  <w:sz w:val="24"/>
+                  <w:szCs w:val="24"/>
+                </w:rPr>
+                <w:t>Unlimited</w:t>
+              </w:r>
+            </w:ins>
           </w:p>
         </w:tc>
       </w:tr>
       <w:tr>
         <w:tc>
           <w:tcPr>
-            <w:tcW w:w="0" w:type="dxa"/>
+            <w:tcW w:w="809" w:type="dxa"/>
             <w:shd w:val="clear" w:color="auto" w:fill="7F7F7F" w:themeFill="text1" w:themeFillTint="80"/>
           </w:tcPr>
           <w:p>
@@ -10156,7 +10461,7 @@
         </w:tc>
         <w:tc>
           <w:tcPr>
-            <w:tcW w:w="0" w:type="dxa"/>
+            <w:tcW w:w="1490" w:type="dxa"/>
             <w:shd w:val="clear" w:color="auto" w:fill="7F7F7F" w:themeFill="text1" w:themeFillTint="80"/>
           </w:tcPr>
           <w:p>
@@ -10177,7 +10482,7 @@
         </w:tc>
         <w:tc>
           <w:tcPr>
-            <w:tcW w:w="0" w:type="dxa"/>
+            <w:tcW w:w="1490" w:type="dxa"/>
             <w:shd w:val="clear" w:color="auto" w:fill="7F7F7F" w:themeFill="text1" w:themeFillTint="80"/>
           </w:tcPr>
           <w:p>
@@ -10198,7 +10503,7 @@
         </w:tc>
         <w:tc>
           <w:tcPr>
-            <w:tcW w:w="0" w:type="dxa"/>
+            <w:tcW w:w="1528" w:type="dxa"/>
             <w:shd w:val="clear" w:color="auto" w:fill="7F7F7F" w:themeFill="text1" w:themeFillTint="80"/>
           </w:tcPr>
           <w:p>
@@ -10219,7 +10524,7 @@
         </w:tc>
         <w:tc>
           <w:tcPr>
-            <w:tcW w:w="0" w:type="dxa"/>
+            <w:tcW w:w="2058" w:type="dxa"/>
             <w:shd w:val="clear" w:color="auto" w:fill="7F7F7F" w:themeFill="text1" w:themeFillTint="80"/>
           </w:tcPr>
           <w:p>
@@ -10229,20 +10534,55 @@
                 <w:szCs w:val="24"/>
               </w:rPr>
             </w:pPr>
-            <w:r>
+            <w:del w:id="69" w:author="Dan Gisolfi" w:date="2020-06-10T17:18:00Z">
+              <w:r>
+                <w:rPr>
+                  <w:sz w:val="24"/>
+                  <w:szCs w:val="24"/>
+                </w:rPr>
+                <w:delText>50</w:delText>
+              </w:r>
+            </w:del>
+            <w:ins w:id="70" w:author="Dan Gisolfi" w:date="2020-06-10T17:18:00Z">
+              <w:r>
+                <w:rPr>
+                  <w:sz w:val="24"/>
+                  <w:szCs w:val="24"/>
+                </w:rPr>
+                <w:t>0</w:t>
+              </w:r>
+            </w:ins>
+          </w:p>
+        </w:tc>
+        <w:tc>
+          <w:tcPr>
+            <w:tcW w:w="1975" w:type="dxa"/>
+            <w:shd w:val="clear" w:color="auto" w:fill="7F7F7F" w:themeFill="text1" w:themeFillTint="80"/>
+          </w:tcPr>
+          <w:p>
+            <w:pPr>
               <w:rPr>
+                <w:ins w:id="71" w:author="Dan Gisolfi" w:date="2020-06-10T17:15:00Z"/>
                 <w:sz w:val="24"/>
                 <w:szCs w:val="24"/>
               </w:rPr>
-              <w:t>50</w:t>
-            </w:r>
+            </w:pPr>
+            <w:ins w:id="72" w:author="Dan Gisolfi" w:date="2020-06-10T17:15:00Z">
+              <w:r>
+                <w:rPr>
+                  <w:sz w:val="24"/>
+                  <w:szCs w:val="24"/>
+                </w:rPr>
+                <w:t>50</w:t>
+              </w:r>
+            </w:ins>
           </w:p>
         </w:tc>
       </w:tr>
       <w:tr>
         <w:tc>
           <w:tcPr>
-            <w:tcW w:w="0" w:type="dxa"/>
+            <w:tcW w:w="809" w:type="dxa"/>
             <w:shd w:val="clear" w:color="auto" w:fill="7F7F7F" w:themeFill="text1" w:themeFillTint="80"/>
           </w:tcPr>
           <w:p>
@@ -10271,7 +10611,7 @@
         </w:tc>
         <w:tc>
           <w:tcPr>
-            <w:tcW w:w="0" w:type="dxa"/>
+            <w:tcW w:w="1490" w:type="dxa"/>
             <w:shd w:val="clear" w:color="auto" w:fill="7F7F7F" w:themeFill="text1" w:themeFillTint="80"/>
           </w:tcPr>
           <w:p>
@@ -10281,7 +10621,7 @@
                 <w:szCs w:val="24"/>
               </w:rPr>
             </w:pPr>
-            <w:del w:id="37" w:author="Dan Gisolfi" w:date="2020-04-29T12:41:00Z">
+            <w:del w:id="73" w:author="Dan Gisolfi" w:date="2020-04-29T12:41:00Z">
               <w:r>
                 <w:rPr>
                   <w:sz w:val="24"/>
@@ -10290,7 +10630,7 @@
                 <w:delText xml:space="preserve">Contributor </w:delText>
               </w:r>
             </w:del>
-            <w:ins w:id="38" w:author="Dan Gisolfi" w:date="2020-04-29T12:41:00Z">
+            <w:ins w:id="74" w:author="Dan Gisolfi" w:date="2020-04-29T12:41:00Z">
               <w:r>
                 <w:rPr>
                   <w:sz w:val="24"/>
@@ -10310,7 +10650,7 @@
         </w:tc>
         <w:tc>
           <w:tcPr>
-            <w:tcW w:w="0" w:type="dxa"/>
+            <w:tcW w:w="1490" w:type="dxa"/>
             <w:shd w:val="clear" w:color="auto" w:fill="7F7F7F" w:themeFill="text1" w:themeFillTint="80"/>
           </w:tcPr>
           <w:p>
@@ -10320,10 +10660,10 @@
                 <w:szCs w:val="24"/>
               </w:rPr>
             </w:pPr>
-            <w:commentRangeStart w:id="39"/>
-            <w:commentRangeEnd w:id="39"/>
+            <w:commentRangeStart w:id="75"/>
+            <w:commentRangeEnd w:id="75"/>
             <w:r>
-              <w:commentReference w:id="39"/>
+              <w:commentReference w:id="75"/>
             </w:r>
             <w:r>
               <w:rPr>
@@ -10336,7 +10676,7 @@
         </w:tc>
         <w:tc>
           <w:tcPr>
-            <w:tcW w:w="0" w:type="dxa"/>
+            <w:tcW w:w="1528" w:type="dxa"/>
             <w:shd w:val="clear" w:color="auto" w:fill="7F7F7F" w:themeFill="text1" w:themeFillTint="80"/>
           </w:tcPr>
           <w:p>
@@ -10357,7 +10697,7 @@
         </w:tc>
         <w:tc>
           <w:tcPr>
-            <w:tcW w:w="0" w:type="dxa"/>
+            <w:tcW w:w="2058" w:type="dxa"/>
             <w:shd w:val="clear" w:color="auto" w:fill="7F7F7F" w:themeFill="text1" w:themeFillTint="80"/>
           </w:tcPr>
           <w:p>
@@ -10374,6 +10714,30 @@
               </w:rPr>
               <w:t>0</w:t>
             </w:r>
+          </w:p>
+        </w:tc>
+        <w:tc>
+          <w:tcPr>
+            <w:tcW w:w="1975" w:type="dxa"/>
+            <w:shd w:val="clear" w:color="auto" w:fill="7F7F7F" w:themeFill="text1" w:themeFillTint="80"/>
+          </w:tcPr>
+          <w:p>
+            <w:pPr>
+              <w:rPr>
+                <w:ins w:id="76" w:author="Dan Gisolfi" w:date="2020-06-10T17:15:00Z"/>
+                <w:sz w:val="24"/>
+                <w:szCs w:val="24"/>
+              </w:rPr>
+            </w:pPr>
+            <w:ins w:id="77" w:author="Dan Gisolfi" w:date="2020-06-10T17:15:00Z">
+              <w:r>
+                <w:rPr>
+                  <w:sz w:val="24"/>
+                  <w:szCs w:val="24"/>
+                </w:rPr>
+                <w:t>0</w:t>
+              </w:r>
+            </w:ins>
           </w:p>
         </w:tc>
       </w:tr>
@@ -11190,7 +11554,7 @@
       </w:r>
     </w:p>
   </w:comment>
-  <w:comment w:id="30" w:author="Dan Gisolfi" w:date="2020-04-13T19:07:00Z" w:initials="">
+  <w:comment w:id="37" w:author="Dan Gisolfi" w:date="2020-04-13T19:07:00Z" w:initials="">
     <w:p>
       <w:pPr>
         <w:widowControl w:val="0"/>
@@ -11270,7 +11634,7 @@
       </w:r>
     </w:p>
   </w:comment>
-  <w:comment w:id="32" w:author="Dan Gisolfi" w:date="2020-04-13T19:11:00Z" w:initials="">
+  <w:comment w:id="41" w:author="Dan Gisolfi" w:date="2020-04-13T19:11:00Z" w:initials="">
     <w:p>
       <w:pPr>
         <w:widowControl w:val="0"/>
@@ -11299,7 +11663,7 @@
       </w:r>
     </w:p>
   </w:comment>
-  <w:comment w:id="34" w:author="Dan Gisolfi" w:date="2020-04-13T18:55:00Z" w:initials="">
+  <w:comment w:id="45" w:author="Dan Gisolfi" w:date="2020-04-13T18:55:00Z" w:initials="">
     <w:p>
       <w:pPr>
         <w:widowControl w:val="0"/>
@@ -11324,7 +11688,7 @@
           <w:sz w:val="22"/>
           <w:szCs w:val="22"/>
         </w:rPr>
-        <w:t xml:space="preserve">Foundry Service Provider (can we refer to </w:t>
+        <w:t xml:space="preserve">Foundry Service Provider (can we refer to ToIP Utility Foundry Working </w:t>
       </w:r>
       <w:proofErr w:type="spellStart"/>
       <w:r>
@@ -11334,7 +11698,7 @@
           <w:sz w:val="22"/>
           <w:szCs w:val="22"/>
         </w:rPr>
-        <w:t>ToIP</w:t>
+        <w:t>Grouo</w:t>
       </w:r>
       <w:proofErr w:type="spellEnd"/>
       <w:r>
@@ -11344,31 +11708,11 @@
           <w:sz w:val="22"/>
           <w:szCs w:val="22"/>
         </w:rPr>
-        <w:t xml:space="preserve"> Utility Foundry Working </w:t>
-      </w:r>
-      <w:proofErr w:type="spellStart"/>
-      <w:r>
-        <w:rPr>
-          <w:rFonts w:ascii="Arial" w:eastAsia="Arial" w:hAnsi="Arial" w:cs="Arial"/>
-          <w:color w:val="000000"/>
-          <w:sz w:val="22"/>
-          <w:szCs w:val="22"/>
-        </w:rPr>
-        <w:t>Grouo</w:t>
-      </w:r>
-      <w:proofErr w:type="spellEnd"/>
-      <w:r>
-        <w:rPr>
-          <w:rFonts w:ascii="Arial" w:eastAsia="Arial" w:hAnsi="Arial" w:cs="Arial"/>
-          <w:color w:val="000000"/>
-          <w:sz w:val="22"/>
-          <w:szCs w:val="22"/>
-        </w:rPr>
         <w:t>?</w:t>
       </w:r>
     </w:p>
   </w:comment>
-  <w:comment w:id="35" w:author="Michael Dolan" w:date="2020-04-09T13:38:00Z" w:initials="">
+  <w:comment w:id="46" w:author="Michael Dolan" w:date="2020-04-09T13:38:00Z" w:initials="">
     <w:p>
       <w:pPr>
         <w:widowControl w:val="0"/>
@@ -11397,7 +11741,7 @@
       </w:r>
     </w:p>
   </w:comment>
-  <w:comment w:id="36" w:author="Dan Gisolfi" w:date="2020-04-13T18:43:00Z" w:initials="">
+  <w:comment w:id="47" w:author="Dan Gisolfi" w:date="2020-04-13T18:43:00Z" w:initials="">
     <w:p>
       <w:pPr>
         <w:widowControl w:val="0"/>
@@ -11426,7 +11770,7 @@
       </w:r>
     </w:p>
   </w:comment>
-  <w:comment w:id="39" w:author="Dan Gisolfi" w:date="2020-04-13T18:38:00Z" w:initials="">
+  <w:comment w:id="75" w:author="Dan Gisolfi" w:date="2020-04-13T18:38:00Z" w:initials="">
     <w:p>
       <w:pPr>
         <w:widowControl w:val="0"/>
@@ -11775,8 +12119,8 @@
         <w:szCs w:val="18"/>
       </w:rPr>
     </w:pPr>
-    <w:bookmarkStart w:id="40" w:name="_30j0zll" w:colFirst="0" w:colLast="0"/>
-    <w:bookmarkEnd w:id="40"/>
+    <w:bookmarkStart w:id="78" w:name="_30j0zll" w:colFirst="0" w:colLast="0"/>
+    <w:bookmarkEnd w:id="78"/>
     <w:r>
       <w:rPr>
         <w:color w:val="000000"/>

</xml_diff>